<commit_message>
Documentation Library: Add LoginUFT()
</commit_message>
<xml_diff>
--- a/UFT Library.docx
+++ b/UFT Library.docx
@@ -174,7 +174,7 @@
             </w:rPr>
             <w:fldChar w:fldCharType="separate"/>
           </w:r>
-          <w:hyperlink w:anchor="_Toc2355206" w:history="1">
+          <w:hyperlink w:anchor="_Toc2607932" w:history="1">
             <w:r>
               <w:rPr>
                 <w:rStyle w:val="Hyperlink"/>
@@ -201,7 +201,7 @@
                 <w:noProof/>
                 <w:webHidden/>
               </w:rPr>
-              <w:instrText xml:space="preserve"> PAGEREF _Toc2355206 \h </w:instrText>
+              <w:instrText xml:space="preserve"> PAGEREF _Toc2607932 \h </w:instrText>
             </w:r>
             <w:r>
               <w:rPr>
@@ -243,7 +243,7 @@
               <w:noProof/>
             </w:rPr>
           </w:pPr>
-          <w:hyperlink w:anchor="_Toc2355207" w:history="1">
+          <w:hyperlink w:anchor="_Toc2607933" w:history="1">
             <w:r>
               <w:rPr>
                 <w:rStyle w:val="Hyperlink"/>
@@ -270,7 +270,7 @@
                 <w:noProof/>
                 <w:webHidden/>
               </w:rPr>
-              <w:instrText xml:space="preserve"> PAGEREF _Toc2355207 \h </w:instrText>
+              <w:instrText xml:space="preserve"> PAGEREF _Toc2607933 \h </w:instrText>
             </w:r>
             <w:r>
               <w:rPr>
@@ -312,13 +312,13 @@
               <w:noProof/>
             </w:rPr>
           </w:pPr>
-          <w:hyperlink w:anchor="_Toc2355208" w:history="1">
+          <w:hyperlink w:anchor="_Toc2607934" w:history="1">
             <w:r>
               <w:rPr>
                 <w:rStyle w:val="Hyperlink"/>
                 <w:noProof/>
               </w:rPr>
-              <w:t>LaunchDiagBox()</w:t>
+              <w:t>Login UFT()</w:t>
             </w:r>
             <w:r>
               <w:rPr>
@@ -339,7 +339,7 @@
                 <w:noProof/>
                 <w:webHidden/>
               </w:rPr>
-              <w:instrText xml:space="preserve"> PAGEREF _Toc2355208 \h </w:instrText>
+              <w:instrText xml:space="preserve"> PAGEREF _Toc2607934 \h </w:instrText>
             </w:r>
             <w:r>
               <w:rPr>
@@ -381,13 +381,13 @@
               <w:noProof/>
             </w:rPr>
           </w:pPr>
-          <w:hyperlink w:anchor="_Toc2355209" w:history="1">
+          <w:hyperlink w:anchor="_Toc2607935" w:history="1">
             <w:r>
               <w:rPr>
                 <w:rStyle w:val="Hyperlink"/>
                 <w:noProof/>
               </w:rPr>
-              <w:t>Authentification(Action, User, Password, Brand)</w:t>
+              <w:t>LaunchDiagBox()</w:t>
             </w:r>
             <w:r>
               <w:rPr>
@@ -408,7 +408,7 @@
                 <w:noProof/>
                 <w:webHidden/>
               </w:rPr>
-              <w:instrText xml:space="preserve"> PAGEREF _Toc2355209 \h </w:instrText>
+              <w:instrText xml:space="preserve"> PAGEREF _Toc2607935 \h </w:instrText>
             </w:r>
             <w:r>
               <w:rPr>
@@ -428,7 +428,7 @@
                 <w:noProof/>
                 <w:webHidden/>
               </w:rPr>
-              <w:t>4</w:t>
+              <w:t>3</w:t>
             </w:r>
             <w:r>
               <w:rPr>
@@ -450,13 +450,13 @@
               <w:noProof/>
             </w:rPr>
           </w:pPr>
-          <w:hyperlink w:anchor="_Toc2355210" w:history="1">
+          <w:hyperlink w:anchor="_Toc2607936" w:history="1">
             <w:r>
               <w:rPr>
                 <w:rStyle w:val="Hyperlink"/>
                 <w:noProof/>
               </w:rPr>
-              <w:t>BrandSelect(Brand)</w:t>
+              <w:t>Authentification(Action, User, Password, Brand)</w:t>
             </w:r>
             <w:r>
               <w:rPr>
@@ -477,7 +477,7 @@
                 <w:noProof/>
                 <w:webHidden/>
               </w:rPr>
-              <w:instrText xml:space="preserve"> PAGEREF _Toc2355210 \h </w:instrText>
+              <w:instrText xml:space="preserve"> PAGEREF _Toc2607936 \h </w:instrText>
             </w:r>
             <w:r>
               <w:rPr>
@@ -497,7 +497,7 @@
                 <w:noProof/>
                 <w:webHidden/>
               </w:rPr>
-              <w:t>4</w:t>
+              <w:t>5</w:t>
             </w:r>
             <w:r>
               <w:rPr>
@@ -519,13 +519,13 @@
               <w:noProof/>
             </w:rPr>
           </w:pPr>
-          <w:hyperlink w:anchor="_Toc2355211" w:history="1">
+          <w:hyperlink w:anchor="_Toc2607937" w:history="1">
             <w:r>
               <w:rPr>
                 <w:rStyle w:val="Hyperlink"/>
                 <w:noProof/>
               </w:rPr>
-              <w:t>ModelSelect(DetectionType)</w:t>
+              <w:t>BrandSelect(Brand)</w:t>
             </w:r>
             <w:r>
               <w:rPr>
@@ -546,7 +546,7 @@
                 <w:noProof/>
                 <w:webHidden/>
               </w:rPr>
-              <w:instrText xml:space="preserve"> PAGEREF _Toc2355211 \h </w:instrText>
+              <w:instrText xml:space="preserve"> PAGEREF _Toc2607937 \h </w:instrText>
             </w:r>
             <w:r>
               <w:rPr>
@@ -588,13 +588,13 @@
               <w:noProof/>
             </w:rPr>
           </w:pPr>
-          <w:hyperlink w:anchor="_Toc2355212" w:history="1">
+          <w:hyperlink w:anchor="_Toc2607938" w:history="1">
             <w:r>
               <w:rPr>
                 <w:rStyle w:val="Hyperlink"/>
                 <w:noProof/>
               </w:rPr>
-              <w:t>LaunchApplication(Operation)</w:t>
+              <w:t>ModelSelect(DetectionType)</w:t>
             </w:r>
             <w:r>
               <w:rPr>
@@ -615,7 +615,7 @@
                 <w:noProof/>
                 <w:webHidden/>
               </w:rPr>
-              <w:instrText xml:space="preserve"> PAGEREF _Toc2355212 \h </w:instrText>
+              <w:instrText xml:space="preserve"> PAGEREF _Toc2607938 \h </w:instrText>
             </w:r>
             <w:r>
               <w:rPr>
@@ -657,13 +657,13 @@
               <w:noProof/>
             </w:rPr>
           </w:pPr>
-          <w:hyperlink w:anchor="_Toc2355213" w:history="1">
+          <w:hyperlink w:anchor="_Toc2607939" w:history="1">
             <w:r>
               <w:rPr>
                 <w:rStyle w:val="Hyperlink"/>
                 <w:noProof/>
               </w:rPr>
-              <w:t>SelectTab(Name)</w:t>
+              <w:t>LaunchApplication(Operation)</w:t>
             </w:r>
             <w:r>
               <w:rPr>
@@ -684,7 +684,7 @@
                 <w:noProof/>
                 <w:webHidden/>
               </w:rPr>
-              <w:instrText xml:space="preserve"> PAGEREF _Toc2355213 \h </w:instrText>
+              <w:instrText xml:space="preserve"> PAGEREF _Toc2607939 \h </w:instrText>
             </w:r>
             <w:r>
               <w:rPr>
@@ -726,13 +726,13 @@
               <w:noProof/>
             </w:rPr>
           </w:pPr>
-          <w:hyperlink w:anchor="_Toc2355214" w:history="1">
+          <w:hyperlink w:anchor="_Toc2607940" w:history="1">
             <w:r>
               <w:rPr>
                 <w:rStyle w:val="Hyperlink"/>
                 <w:noProof/>
               </w:rPr>
-              <w:t>SelectECU(Family, SubFamily)</w:t>
+              <w:t>SelectTab(Name)</w:t>
             </w:r>
             <w:r>
               <w:rPr>
@@ -753,7 +753,7 @@
                 <w:noProof/>
                 <w:webHidden/>
               </w:rPr>
-              <w:instrText xml:space="preserve"> PAGEREF _Toc2355214 \h </w:instrText>
+              <w:instrText xml:space="preserve"> PAGEREF _Toc2607940 \h </w:instrText>
             </w:r>
             <w:r>
               <w:rPr>
@@ -773,7 +773,7 @@
                 <w:noProof/>
                 <w:webHidden/>
               </w:rPr>
-              <w:t>7</w:t>
+              <w:t>8</w:t>
             </w:r>
             <w:r>
               <w:rPr>
@@ -795,13 +795,13 @@
               <w:noProof/>
             </w:rPr>
           </w:pPr>
-          <w:hyperlink w:anchor="_Toc2355215" w:history="1">
+          <w:hyperlink w:anchor="_Toc2607941" w:history="1">
             <w:r>
               <w:rPr>
                 <w:rStyle w:val="Hyperlink"/>
                 <w:noProof/>
               </w:rPr>
-              <w:t>SelectMenu(Name)</w:t>
+              <w:t>SelectECU(Family, SubFamily)</w:t>
             </w:r>
             <w:r>
               <w:rPr>
@@ -822,7 +822,7 @@
                 <w:noProof/>
                 <w:webHidden/>
               </w:rPr>
-              <w:instrText xml:space="preserve"> PAGEREF _Toc2355215 \h </w:instrText>
+              <w:instrText xml:space="preserve"> PAGEREF _Toc2607941 \h </w:instrText>
             </w:r>
             <w:r>
               <w:rPr>
@@ -864,13 +864,13 @@
               <w:noProof/>
             </w:rPr>
           </w:pPr>
-          <w:hyperlink w:anchor="_Toc2355216" w:history="1">
+          <w:hyperlink w:anchor="_Toc2607942" w:history="1">
             <w:r>
               <w:rPr>
                 <w:rStyle w:val="Hyperlink"/>
                 <w:noProof/>
               </w:rPr>
-              <w:t>SelectSideMenu(Name)</w:t>
+              <w:t>SelectMenu(Name)</w:t>
             </w:r>
             <w:r>
               <w:rPr>
@@ -891,7 +891,7 @@
                 <w:noProof/>
                 <w:webHidden/>
               </w:rPr>
-              <w:instrText xml:space="preserve"> PAGEREF _Toc2355216 \h </w:instrText>
+              <w:instrText xml:space="preserve"> PAGEREF _Toc2607942 \h </w:instrText>
             </w:r>
             <w:r>
               <w:rPr>
@@ -911,7 +911,7 @@
                 <w:noProof/>
                 <w:webHidden/>
               </w:rPr>
-              <w:t>8</w:t>
+              <w:t>9</w:t>
             </w:r>
             <w:r>
               <w:rPr>
@@ -933,12 +933,81 @@
               <w:noProof/>
             </w:rPr>
           </w:pPr>
-          <w:hyperlink w:anchor="_Toc2355217" w:history="1">
+          <w:hyperlink w:anchor="_Toc2607943" w:history="1">
             <w:r>
               <w:rPr>
                 <w:rStyle w:val="Hyperlink"/>
                 <w:noProof/>
               </w:rPr>
+              <w:t>SelectSideMenu(Name)</w:t>
+            </w:r>
+            <w:r>
+              <w:rPr>
+                <w:noProof/>
+                <w:webHidden/>
+              </w:rPr>
+              <w:tab/>
+            </w:r>
+            <w:r>
+              <w:rPr>
+                <w:noProof/>
+                <w:webHidden/>
+              </w:rPr>
+              <w:fldChar w:fldCharType="begin"/>
+            </w:r>
+            <w:r>
+              <w:rPr>
+                <w:noProof/>
+                <w:webHidden/>
+              </w:rPr>
+              <w:instrText xml:space="preserve"> PAGEREF _Toc2607943 \h </w:instrText>
+            </w:r>
+            <w:r>
+              <w:rPr>
+                <w:noProof/>
+                <w:webHidden/>
+              </w:rPr>
+            </w:r>
+            <w:r>
+              <w:rPr>
+                <w:noProof/>
+                <w:webHidden/>
+              </w:rPr>
+              <w:fldChar w:fldCharType="separate"/>
+            </w:r>
+            <w:r>
+              <w:rPr>
+                <w:noProof/>
+                <w:webHidden/>
+              </w:rPr>
+              <w:t>9</w:t>
+            </w:r>
+            <w:r>
+              <w:rPr>
+                <w:noProof/>
+                <w:webHidden/>
+              </w:rPr>
+              <w:fldChar w:fldCharType="end"/>
+            </w:r>
+          </w:hyperlink>
+        </w:p>
+        <w:p>
+          <w:pPr>
+            <w:pStyle w:val="TOC2"/>
+            <w:tabs>
+              <w:tab w:val="right" w:leader="dot" w:pos="9350"/>
+            </w:tabs>
+            <w:rPr>
+              <w:rFonts w:eastAsiaTheme="minorEastAsia"/>
+              <w:noProof/>
+            </w:rPr>
+          </w:pPr>
+          <w:hyperlink w:anchor="_Toc2607944" w:history="1">
+            <w:r>
+              <w:rPr>
+                <w:rStyle w:val="Hyperlink"/>
+                <w:noProof/>
+              </w:rPr>
               <w:t>CaptureScreen(Report)</w:t>
             </w:r>
             <w:r>
@@ -960,7 +1029,7 @@
                 <w:noProof/>
                 <w:webHidden/>
               </w:rPr>
-              <w:instrText xml:space="preserve"> PAGEREF _Toc2355217 \h </w:instrText>
+              <w:instrText xml:space="preserve"> PAGEREF _Toc2607944 \h </w:instrText>
             </w:r>
             <w:r>
               <w:rPr>
@@ -980,7 +1049,7 @@
                 <w:noProof/>
                 <w:webHidden/>
               </w:rPr>
-              <w:t>8</w:t>
+              <w:t>9</w:t>
             </w:r>
             <w:r>
               <w:rPr>
@@ -1030,7 +1099,7 @@
           <w:color w:val="auto"/>
         </w:rPr>
       </w:pPr>
-      <w:bookmarkStart w:id="0" w:name="_Toc2355206"/>
+      <w:bookmarkStart w:id="0" w:name="_Toc2607932"/>
       <w:r>
         <w:rPr>
           <w:color w:val="auto"/>
@@ -1052,7 +1121,7 @@
           <w:color w:val="auto"/>
         </w:rPr>
       </w:pPr>
-      <w:bookmarkStart w:id="1" w:name="_Toc2355207"/>
+      <w:bookmarkStart w:id="1" w:name="_Toc2607933"/>
       <w:r>
         <w:rPr>
           <w:color w:val="auto"/>
@@ -1101,21 +1170,19 @@
           <w:color w:val="auto"/>
         </w:rPr>
       </w:pPr>
-      <w:bookmarkStart w:id="2" w:name="_Toc2355208"/>
-      <w:proofErr w:type="spellStart"/>
+      <w:bookmarkStart w:id="2" w:name="_Toc2607934"/>
+      <w:r>
+        <w:rPr>
+          <w:color w:val="auto"/>
+        </w:rPr>
+        <w:t xml:space="preserve">Login </w:t>
+      </w:r>
       <w:proofErr w:type="gramStart"/>
       <w:r>
         <w:rPr>
           <w:color w:val="auto"/>
         </w:rPr>
-        <w:t>LaunchDiagBox</w:t>
-      </w:r>
-      <w:proofErr w:type="spellEnd"/>
-      <w:r>
-        <w:rPr>
-          <w:color w:val="auto"/>
-        </w:rPr>
-        <w:t>()</w:t>
+        <w:t>UFT()</w:t>
       </w:r>
       <w:bookmarkEnd w:id="2"/>
       <w:proofErr w:type="gramEnd"/>
@@ -1123,9 +1190,13 @@
     <w:p>
       <w:r>
         <w:tab/>
-      </w:r>
-      <w:r>
-        <w:t xml:space="preserve">Launches the </w:t>
+        <w:t xml:space="preserve">This function </w:t>
+      </w:r>
+      <w:r>
+        <w:t>will generate a pop-up “User Login”.</w:t>
+      </w:r>
+      <w:r>
+        <w:t xml:space="preserve"> The pop-up is not from </w:t>
       </w:r>
       <w:proofErr w:type="spellStart"/>
       <w:r>
@@ -1133,31 +1204,25 @@
       </w:r>
       <w:proofErr w:type="spellEnd"/>
       <w:r>
-        <w:t xml:space="preserve"> application and man</w:t>
-      </w:r>
-      <w:r>
-        <w:t xml:space="preserve">ages the update request pop-up. </w:t>
-      </w:r>
-      <w:r>
-        <w:t>In the case of pop-up updating</w:t>
-      </w:r>
-      <w:r>
-        <w:t xml:space="preserve">, the application will </w:t>
-      </w:r>
-      <w:r>
-        <w:t>click on the cancel button.</w:t>
-      </w:r>
-    </w:p>
-    <w:p>
+        <w:t xml:space="preserve"> and the user has to complete it with username and password. </w:t>
+      </w:r>
+      <w:r>
+        <w:t xml:space="preserve"> </w:t>
+      </w:r>
+    </w:p>
+    <w:p>
+      <w:r>
+        <w:tab/>
+      </w:r>
       <w:r>
         <w:rPr>
           <w:noProof/>
         </w:rPr>
         <w:drawing>
           <wp:inline distT="0" distB="0" distL="0" distR="0">
-            <wp:extent cx="3853167" cy="2373847"/>
+            <wp:extent cx="2763256" cy="1549020"/>
             <wp:effectExtent l="19050" t="0" r="0" b="0"/>
-            <wp:docPr id="1" name="Picture 1" descr="C:\Users\rcretu\Desktop\Capture.PNG"/>
+            <wp:docPr id="2" name="Picture 1" descr="UserLoginPopup.PNG"/>
             <wp:cNvGraphicFramePr>
               <a:graphicFrameLocks xmlns:a="http://schemas.openxmlformats.org/drawingml/2006/main" noChangeAspect="1"/>
             </wp:cNvGraphicFramePr>
@@ -1165,33 +1230,23 @@
               <a:graphicData uri="http://schemas.openxmlformats.org/drawingml/2006/picture">
                 <pic:pic xmlns:pic="http://schemas.openxmlformats.org/drawingml/2006/picture">
                   <pic:nvPicPr>
-                    <pic:cNvPr id="0" name="Picture 1" descr="C:\Users\rcretu\Desktop\Capture.PNG"/>
-                    <pic:cNvPicPr>
-                      <a:picLocks noChangeAspect="1" noChangeArrowheads="1"/>
-                    </pic:cNvPicPr>
+                    <pic:cNvPr id="0" name="UserLoginPopup.PNG"/>
+                    <pic:cNvPicPr/>
                   </pic:nvPicPr>
                   <pic:blipFill>
                     <a:blip r:embed="rId8" cstate="print"/>
-                    <a:srcRect/>
                     <a:stretch>
                       <a:fillRect/>
                     </a:stretch>
                   </pic:blipFill>
-                  <pic:spPr bwMode="auto">
+                  <pic:spPr>
                     <a:xfrm>
                       <a:off x="0" y="0"/>
-                      <a:ext cx="3851050" cy="2372543"/>
+                      <a:ext cx="2762636" cy="1548673"/>
                     </a:xfrm>
                     <a:prstGeom prst="rect">
                       <a:avLst/>
                     </a:prstGeom>
-                    <a:noFill/>
-                    <a:ln w="9525">
-                      <a:noFill/>
-                      <a:miter lim="800000"/>
-                      <a:headEnd/>
-                      <a:tailEnd/>
-                    </a:ln>
                   </pic:spPr>
                 </pic:pic>
               </a:graphicData>
@@ -1201,8 +1256,93 @@
       </w:r>
     </w:p>
     <w:p>
-      <w:r>
-        <w:br w:type="page"/>
+      <w:pPr>
+        <w:tabs>
+          <w:tab w:val="left" w:pos="720"/>
+          <w:tab w:val="left" w:pos="1440"/>
+          <w:tab w:val="left" w:pos="2160"/>
+          <w:tab w:val="left" w:pos="2880"/>
+          <w:tab w:val="left" w:pos="3600"/>
+          <w:tab w:val="left" w:pos="4320"/>
+          <w:tab w:val="left" w:pos="5040"/>
+          <w:tab w:val="left" w:pos="5760"/>
+          <w:tab w:val="left" w:pos="6480"/>
+          <w:tab w:val="left" w:pos="7372"/>
+        </w:tabs>
+      </w:pPr>
+      <w:r>
+        <w:tab/>
+      </w:r>
+      <w:r>
+        <w:t xml:space="preserve">Depending of what button the user will select, will happen as follow: </w:t>
+      </w:r>
+      <w:r>
+        <w:tab/>
+      </w:r>
+    </w:p>
+    <w:p>
+      <w:pPr>
+        <w:pStyle w:val="ListParagraph"/>
+        <w:numPr>
+          <w:ilvl w:val="0"/>
+          <w:numId w:val="25"/>
+        </w:numPr>
+        <w:rPr>
+          <w:b/>
+        </w:rPr>
+      </w:pPr>
+      <w:proofErr w:type="gramStart"/>
+      <w:r>
+        <w:rPr>
+          <w:b/>
+        </w:rPr>
+        <w:t xml:space="preserve">OK </w:t>
+      </w:r>
+      <w:r>
+        <w:rPr>
+          <w:b/>
+        </w:rPr>
+        <w:t xml:space="preserve"> </w:t>
+      </w:r>
+      <w:r>
+        <w:t>-</w:t>
+      </w:r>
+      <w:proofErr w:type="gramEnd"/>
+      <w:r>
+        <w:t xml:space="preserve"> The data introduced by user will be saved in a structure. If Authentication function is called with</w:t>
+      </w:r>
+      <w:r>
+        <w:t>out parameters username and password, the data from structure will be used</w:t>
+      </w:r>
+      <w:r>
+        <w:rPr>
+          <w:b/>
+        </w:rPr>
+        <w:t>.</w:t>
+      </w:r>
+    </w:p>
+    <w:p>
+      <w:pPr>
+        <w:pStyle w:val="ListParagraph"/>
+        <w:numPr>
+          <w:ilvl w:val="0"/>
+          <w:numId w:val="25"/>
+        </w:numPr>
+        <w:rPr>
+          <w:b/>
+        </w:rPr>
+      </w:pPr>
+      <w:r>
+        <w:rPr>
+          <w:b/>
+        </w:rPr>
+        <w:t xml:space="preserve">Cancel </w:t>
+      </w:r>
+      <w:r>
+        <w:t>- No data is saved</w:t>
+      </w:r>
+      <w:r>
+        <w:t xml:space="preserve">. </w:t>
       </w:r>
     </w:p>
     <w:p>
@@ -1212,7 +1352,7 @@
           <w:color w:val="auto"/>
         </w:rPr>
       </w:pPr>
-      <w:bookmarkStart w:id="3" w:name="_Toc2355209"/>
+      <w:bookmarkStart w:id="3" w:name="_Toc2607935"/>
       <w:proofErr w:type="spellStart"/>
       <w:proofErr w:type="gramStart"/>
       <w:r>
@@ -1220,6 +1360,61 @@
           <w:color w:val="auto"/>
         </w:rPr>
         <w:lastRenderedPageBreak/>
+        <w:t>LaunchDiagBox</w:t>
+      </w:r>
+      <w:proofErr w:type="spellEnd"/>
+      <w:r>
+        <w:rPr>
+          <w:color w:val="auto"/>
+        </w:rPr>
+        <w:t>()</w:t>
+      </w:r>
+      <w:bookmarkEnd w:id="3"/>
+      <w:proofErr w:type="gramEnd"/>
+    </w:p>
+    <w:p>
+      <w:r>
+        <w:tab/>
+      </w:r>
+      <w:r>
+        <w:t xml:space="preserve">Launches the </w:t>
+      </w:r>
+      <w:proofErr w:type="spellStart"/>
+      <w:r>
+        <w:t>DiagBox</w:t>
+      </w:r>
+      <w:proofErr w:type="spellEnd"/>
+      <w:r>
+        <w:t xml:space="preserve"> application and man</w:t>
+      </w:r>
+      <w:r>
+        <w:t xml:space="preserve">ages the update request pop-up. </w:t>
+      </w:r>
+      <w:r>
+        <w:t>In the case of pop-up updating</w:t>
+      </w:r>
+      <w:r>
+        <w:t xml:space="preserve">, the application will </w:t>
+      </w:r>
+      <w:r>
+        <w:t>click on the cancel button.</w:t>
+      </w:r>
+    </w:p>
+    <w:p/>
+    <w:p>
+      <w:pPr>
+        <w:pStyle w:val="Heading2"/>
+        <w:rPr>
+          <w:color w:val="auto"/>
+        </w:rPr>
+      </w:pPr>
+      <w:bookmarkStart w:id="4" w:name="_Toc2607936"/>
+      <w:proofErr w:type="spellStart"/>
+      <w:proofErr w:type="gramStart"/>
+      <w:r>
+        <w:rPr>
+          <w:color w:val="auto"/>
+        </w:rPr>
         <w:t>Authentification</w:t>
       </w:r>
       <w:proofErr w:type="spellEnd"/>
@@ -1236,7 +1431,7 @@
         </w:rPr>
         <w:t>Action, User, Password, Brand)</w:t>
       </w:r>
-      <w:bookmarkEnd w:id="3"/>
+      <w:bookmarkEnd w:id="4"/>
     </w:p>
     <w:p>
       <w:r>
@@ -1475,12 +1670,16 @@
           <w:ilvl w:val="0"/>
           <w:numId w:val="11"/>
         </w:numPr>
+        <w:spacing w:after="0"/>
       </w:pPr>
       <w:r>
         <w:t>In some screens, when prompting the user authentication pop-up, the brand is already filled in; in this case, the user will not have to specify this parameter</w:t>
       </w:r>
     </w:p>
     <w:p>
+      <w:pPr>
+        <w:spacing w:after="0"/>
+      </w:pPr>
       <w:r>
         <w:t>Errors:</w:t>
       </w:r>
@@ -1492,6 +1691,7 @@
           <w:ilvl w:val="0"/>
           <w:numId w:val="17"/>
         </w:numPr>
+        <w:spacing w:after="0"/>
       </w:pPr>
       <w:r>
         <w:t>In case of Authentication Error</w:t>
@@ -1578,7 +1778,11 @@
         <w:t>.</w:t>
       </w:r>
     </w:p>
-    <w:p/>
+    <w:p>
+      <w:pPr>
+        <w:ind w:left="360"/>
+      </w:pPr>
+    </w:p>
     <w:p>
       <w:pPr>
         <w:pStyle w:val="Heading2"/>
@@ -1586,7 +1790,7 @@
           <w:color w:val="auto"/>
         </w:rPr>
       </w:pPr>
-      <w:bookmarkStart w:id="4" w:name="_Toc2355210"/>
+      <w:bookmarkStart w:id="5" w:name="_Toc2607937"/>
       <w:proofErr w:type="spellStart"/>
       <w:proofErr w:type="gramStart"/>
       <w:r>
@@ -1615,7 +1819,7 @@
         </w:rPr>
         <w:t>)</w:t>
       </w:r>
-      <w:bookmarkEnd w:id="4"/>
+      <w:bookmarkEnd w:id="5"/>
     </w:p>
     <w:p>
       <w:r>
@@ -1628,6 +1832,7 @@
     </w:p>
     <w:p>
       <w:r>
+        <w:lastRenderedPageBreak/>
         <w:tab/>
         <w:t>It has only one parameter that must be defined which represents the brand name, and that can have one of the following values:</w:t>
       </w:r>
@@ -1668,7 +1873,6 @@
         </w:numPr>
       </w:pPr>
       <w:r>
-        <w:lastRenderedPageBreak/>
         <w:t>PEUGEOT</w:t>
       </w:r>
     </w:p>
@@ -1782,7 +1986,11 @@
         <w:t>.</w:t>
       </w:r>
     </w:p>
-    <w:p/>
+    <w:p>
+      <w:pPr>
+        <w:pStyle w:val="ListParagraph"/>
+      </w:pPr>
+    </w:p>
     <w:p>
       <w:pPr>
         <w:pStyle w:val="Heading2"/>
@@ -1790,7 +1998,7 @@
           <w:color w:val="auto"/>
         </w:rPr>
       </w:pPr>
-      <w:bookmarkStart w:id="5" w:name="_Toc2355211"/>
+      <w:bookmarkStart w:id="6" w:name="_Toc2607938"/>
       <w:proofErr w:type="spellStart"/>
       <w:proofErr w:type="gramStart"/>
       <w:r>
@@ -1821,7 +2029,7 @@
         </w:rPr>
         <w:t>)</w:t>
       </w:r>
-      <w:bookmarkEnd w:id="5"/>
+      <w:bookmarkEnd w:id="6"/>
     </w:p>
     <w:p>
       <w:r>
@@ -1991,32 +2199,41 @@
       </w:r>
     </w:p>
     <w:p>
+      <w:r>
+        <w:t>I</w:t>
+      </w:r>
+      <w:r>
+        <w:t xml:space="preserve">f the user wants to select </w:t>
+      </w:r>
+      <w:r>
+        <w:rPr>
+          <w:i/>
+        </w:rPr>
+        <w:t>XM MUX</w:t>
+      </w:r>
+      <w:r>
+        <w:t xml:space="preserve"> vehicle, then the function will be called with the following parameter: “XM</w:t>
+      </w:r>
       <w:proofErr w:type="gramStart"/>
       <w:r>
-        <w:t>if</w:t>
+        <w:t>;XM</w:t>
       </w:r>
       <w:proofErr w:type="gramEnd"/>
       <w:r>
-        <w:t xml:space="preserve"> the user wants to select </w:t>
-      </w:r>
-      <w:r>
-        <w:rPr>
-          <w:i/>
-        </w:rPr>
-        <w:t>XM MUX</w:t>
-      </w:r>
-      <w:r>
-        <w:t xml:space="preserve"> vehicle, then the function will be called with the following parameter: “XM;XM MUX”</w:t>
+        <w:t xml:space="preserve"> MUX”</w:t>
       </w:r>
       <w:r>
         <w:t>.</w:t>
       </w:r>
     </w:p>
+    <w:p/>
+    <w:p/>
     <w:p>
       <w:pPr>
         <w:spacing w:after="0"/>
       </w:pPr>
       <w:r>
+        <w:lastRenderedPageBreak/>
         <w:t>Errors:</w:t>
       </w:r>
     </w:p>
@@ -2386,7 +2603,7 @@
           <w:color w:val="auto"/>
         </w:rPr>
       </w:pPr>
-      <w:bookmarkStart w:id="6" w:name="_Toc2355212"/>
+      <w:bookmarkStart w:id="7" w:name="_Toc2607939"/>
       <w:proofErr w:type="spellStart"/>
       <w:proofErr w:type="gramStart"/>
       <w:r>
@@ -2415,7 +2632,7 @@
         </w:rPr>
         <w:t>)</w:t>
       </w:r>
-      <w:bookmarkEnd w:id="6"/>
+      <w:bookmarkEnd w:id="7"/>
     </w:p>
     <w:p>
       <w:r>
@@ -2675,6 +2892,7 @@
         <w:rPr>
           <w:rFonts w:ascii="Calibri" w:eastAsia="Calibri" w:hAnsi="Calibri" w:cs="Calibri"/>
         </w:rPr>
+        <w:lastRenderedPageBreak/>
         <w:tab/>
         <w:t>The action will be one of the following actions:</w:t>
       </w:r>
@@ -2745,7 +2963,6 @@
           <w:rFonts w:ascii="Calibri" w:eastAsia="Calibri" w:hAnsi="Calibri" w:cs="Calibri"/>
           <w:b/>
         </w:rPr>
-        <w:lastRenderedPageBreak/>
         <w:t>CANCEL</w:t>
       </w:r>
       <w:r>
@@ -2908,11 +3125,7 @@
       </w:r>
       <w:proofErr w:type="gramEnd"/>
       <w:r>
-        <w:t xml:space="preserve"> button given as parameter will not be </w:t>
-      </w:r>
-      <w:proofErr w:type="spellStart"/>
-      <w:r>
-        <w:t>pushed.</w:t>
+        <w:t xml:space="preserve"> button given as parameter will not be pushed.</w:t>
       </w:r>
     </w:p>
     <w:p>
@@ -2925,7 +3138,6 @@
           <w:sz w:val="22"/>
         </w:rPr>
       </w:pPr>
-      <w:proofErr w:type="spellEnd"/>
     </w:p>
     <w:p>
       <w:pPr>
@@ -2934,7 +3146,7 @@
           <w:color w:val="auto"/>
         </w:rPr>
       </w:pPr>
-      <w:bookmarkStart w:id="7" w:name="_Toc2355213"/>
+      <w:bookmarkStart w:id="8" w:name="_Toc2607940"/>
       <w:proofErr w:type="spellStart"/>
       <w:proofErr w:type="gramStart"/>
       <w:r>
@@ -2963,7 +3175,7 @@
         </w:rPr>
         <w:t>)</w:t>
       </w:r>
-      <w:bookmarkEnd w:id="7"/>
+      <w:bookmarkEnd w:id="8"/>
     </w:p>
     <w:p>
       <w:r>
@@ -3148,12 +3360,22 @@
     </w:p>
     <w:p>
       <w:pPr>
+        <w:pStyle w:val="ListParagraph"/>
+      </w:pPr>
+    </w:p>
+    <w:p>
+      <w:pPr>
+        <w:pStyle w:val="ListParagraph"/>
+      </w:pPr>
+    </w:p>
+    <w:p>
+      <w:pPr>
         <w:pStyle w:val="Heading2"/>
         <w:rPr>
           <w:color w:val="auto"/>
         </w:rPr>
       </w:pPr>
-      <w:bookmarkStart w:id="8" w:name="_Toc2355214"/>
+      <w:bookmarkStart w:id="9" w:name="_Toc2607941"/>
       <w:proofErr w:type="spellStart"/>
       <w:proofErr w:type="gramStart"/>
       <w:r>
@@ -3190,7 +3412,7 @@
         </w:rPr>
         <w:t>)</w:t>
       </w:r>
-      <w:bookmarkEnd w:id="8"/>
+      <w:bookmarkEnd w:id="9"/>
     </w:p>
     <w:p>
       <w:pPr>
@@ -3224,6 +3446,7 @@
         <w:spacing w:after="0"/>
       </w:pPr>
       <w:r>
+        <w:lastRenderedPageBreak/>
         <w:t>Errors:</w:t>
       </w:r>
     </w:p>
@@ -3299,14 +3522,13 @@
           <w:color w:val="auto"/>
         </w:rPr>
       </w:pPr>
-      <w:bookmarkStart w:id="9" w:name="_Toc2355215"/>
+      <w:bookmarkStart w:id="10" w:name="_Toc2607942"/>
       <w:proofErr w:type="spellStart"/>
       <w:proofErr w:type="gramStart"/>
       <w:r>
         <w:rPr>
           <w:color w:val="auto"/>
         </w:rPr>
-        <w:lastRenderedPageBreak/>
         <w:t>SelectMenu</w:t>
       </w:r>
       <w:proofErr w:type="spellEnd"/>
@@ -3329,7 +3551,7 @@
         </w:rPr>
         <w:t>)</w:t>
       </w:r>
-      <w:bookmarkEnd w:id="9"/>
+      <w:bookmarkEnd w:id="10"/>
     </w:p>
     <w:p>
       <w:r>
@@ -3456,7 +3678,7 @@
           <w:color w:val="auto"/>
         </w:rPr>
       </w:pPr>
-      <w:bookmarkStart w:id="10" w:name="_Toc2355216"/>
+      <w:bookmarkStart w:id="11" w:name="_Toc2607943"/>
       <w:proofErr w:type="spellStart"/>
       <w:proofErr w:type="gramStart"/>
       <w:r>
@@ -3479,7 +3701,7 @@
         </w:rPr>
         <w:t>Name)</w:t>
       </w:r>
-      <w:bookmarkEnd w:id="10"/>
+      <w:bookmarkEnd w:id="11"/>
     </w:p>
     <w:p>
       <w:pPr>
@@ -3593,7 +3815,7 @@
           <w:color w:val="auto"/>
         </w:rPr>
       </w:pPr>
-      <w:bookmarkStart w:id="11" w:name="_Toc2355217"/>
+      <w:bookmarkStart w:id="12" w:name="_Toc2607944"/>
       <w:proofErr w:type="spellStart"/>
       <w:proofErr w:type="gramStart"/>
       <w:r>
@@ -3616,15 +3838,15 @@
         </w:rPr>
         <w:t>Report</w:t>
       </w:r>
-      <w:bookmarkStart w:id="12" w:name="_GoBack"/>
+      <w:bookmarkStart w:id="13" w:name="_GoBack"/>
+      <w:bookmarkEnd w:id="13"/>
+      <w:r>
+        <w:rPr>
+          <w:color w:val="auto"/>
+        </w:rPr>
+        <w:t>)</w:t>
+      </w:r>
       <w:bookmarkEnd w:id="12"/>
-      <w:r>
-        <w:rPr>
-          <w:color w:val="auto"/>
-        </w:rPr>
-        <w:t>)</w:t>
-      </w:r>
-      <w:bookmarkEnd w:id="11"/>
     </w:p>
     <w:p>
       <w:r>
@@ -4101,7 +4323,7 @@
               <w:spacing w:val="-2"/>
               <w:sz w:val="16"/>
             </w:rPr>
-            <w:t>6</w:t>
+            <w:t>8</w:t>
           </w:r>
           <w:r>
             <w:rPr>
@@ -5845,6 +6067,119 @@
     </w:lvl>
   </w:abstractNum>
   <w:abstractNum w:abstractNumId="16">
+    <w:nsid w:val="4DB840BC"/>
+    <w:multiLevelType w:val="hybridMultilevel"/>
+    <w:tmpl w:val="52B8D5F4"/>
+    <w:lvl w:ilvl="0" w:tplc="04090001">
+      <w:start w:val="1"/>
+      <w:numFmt w:val="bullet"/>
+      <w:lvlText w:val=""/>
+      <w:lvlJc w:val="left"/>
+      <w:pPr>
+        <w:ind w:left="1440" w:hanging="360"/>
+      </w:pPr>
+      <w:rPr>
+        <w:rFonts w:ascii="Symbol" w:hAnsi="Symbol" w:hint="default"/>
+      </w:rPr>
+    </w:lvl>
+    <w:lvl w:ilvl="1" w:tplc="04090003" w:tentative="1">
+      <w:start w:val="1"/>
+      <w:numFmt w:val="bullet"/>
+      <w:lvlText w:val="o"/>
+      <w:lvlJc w:val="left"/>
+      <w:pPr>
+        <w:ind w:left="2160" w:hanging="360"/>
+      </w:pPr>
+      <w:rPr>
+        <w:rFonts w:ascii="Courier New" w:hAnsi="Courier New" w:cs="Courier New" w:hint="default"/>
+      </w:rPr>
+    </w:lvl>
+    <w:lvl w:ilvl="2" w:tplc="04090005" w:tentative="1">
+      <w:start w:val="1"/>
+      <w:numFmt w:val="bullet"/>
+      <w:lvlText w:val=""/>
+      <w:lvlJc w:val="left"/>
+      <w:pPr>
+        <w:ind w:left="2880" w:hanging="360"/>
+      </w:pPr>
+      <w:rPr>
+        <w:rFonts w:ascii="Wingdings" w:hAnsi="Wingdings" w:hint="default"/>
+      </w:rPr>
+    </w:lvl>
+    <w:lvl w:ilvl="3" w:tplc="04090001" w:tentative="1">
+      <w:start w:val="1"/>
+      <w:numFmt w:val="bullet"/>
+      <w:lvlText w:val=""/>
+      <w:lvlJc w:val="left"/>
+      <w:pPr>
+        <w:ind w:left="3600" w:hanging="360"/>
+      </w:pPr>
+      <w:rPr>
+        <w:rFonts w:ascii="Symbol" w:hAnsi="Symbol" w:hint="default"/>
+      </w:rPr>
+    </w:lvl>
+    <w:lvl w:ilvl="4" w:tplc="04090003" w:tentative="1">
+      <w:start w:val="1"/>
+      <w:numFmt w:val="bullet"/>
+      <w:lvlText w:val="o"/>
+      <w:lvlJc w:val="left"/>
+      <w:pPr>
+        <w:ind w:left="4320" w:hanging="360"/>
+      </w:pPr>
+      <w:rPr>
+        <w:rFonts w:ascii="Courier New" w:hAnsi="Courier New" w:cs="Courier New" w:hint="default"/>
+      </w:rPr>
+    </w:lvl>
+    <w:lvl w:ilvl="5" w:tplc="04090005" w:tentative="1">
+      <w:start w:val="1"/>
+      <w:numFmt w:val="bullet"/>
+      <w:lvlText w:val=""/>
+      <w:lvlJc w:val="left"/>
+      <w:pPr>
+        <w:ind w:left="5040" w:hanging="360"/>
+      </w:pPr>
+      <w:rPr>
+        <w:rFonts w:ascii="Wingdings" w:hAnsi="Wingdings" w:hint="default"/>
+      </w:rPr>
+    </w:lvl>
+    <w:lvl w:ilvl="6" w:tplc="04090001" w:tentative="1">
+      <w:start w:val="1"/>
+      <w:numFmt w:val="bullet"/>
+      <w:lvlText w:val=""/>
+      <w:lvlJc w:val="left"/>
+      <w:pPr>
+        <w:ind w:left="5760" w:hanging="360"/>
+      </w:pPr>
+      <w:rPr>
+        <w:rFonts w:ascii="Symbol" w:hAnsi="Symbol" w:hint="default"/>
+      </w:rPr>
+    </w:lvl>
+    <w:lvl w:ilvl="7" w:tplc="04090003" w:tentative="1">
+      <w:start w:val="1"/>
+      <w:numFmt w:val="bullet"/>
+      <w:lvlText w:val="o"/>
+      <w:lvlJc w:val="left"/>
+      <w:pPr>
+        <w:ind w:left="6480" w:hanging="360"/>
+      </w:pPr>
+      <w:rPr>
+        <w:rFonts w:ascii="Courier New" w:hAnsi="Courier New" w:cs="Courier New" w:hint="default"/>
+      </w:rPr>
+    </w:lvl>
+    <w:lvl w:ilvl="8" w:tplc="04090005" w:tentative="1">
+      <w:start w:val="1"/>
+      <w:numFmt w:val="bullet"/>
+      <w:lvlText w:val=""/>
+      <w:lvlJc w:val="left"/>
+      <w:pPr>
+        <w:ind w:left="7200" w:hanging="360"/>
+      </w:pPr>
+      <w:rPr>
+        <w:rFonts w:ascii="Wingdings" w:hAnsi="Wingdings" w:hint="default"/>
+      </w:rPr>
+    </w:lvl>
+  </w:abstractNum>
+  <w:abstractNum w:abstractNumId="17">
     <w:nsid w:val="4F0F42D9"/>
     <w:multiLevelType w:val="hybridMultilevel"/>
     <w:tmpl w:val="C38E9DE6"/>
@@ -5956,7 +6291,7 @@
       </w:rPr>
     </w:lvl>
   </w:abstractNum>
-  <w:abstractNum w:abstractNumId="17">
+  <w:abstractNum w:abstractNumId="18">
     <w:nsid w:val="4F61050B"/>
     <w:multiLevelType w:val="hybridMultilevel"/>
     <w:tmpl w:val="57FCB072"/>
@@ -6042,7 +6377,7 @@
       </w:pPr>
     </w:lvl>
   </w:abstractNum>
-  <w:abstractNum w:abstractNumId="18">
+  <w:abstractNum w:abstractNumId="19">
     <w:nsid w:val="530527B9"/>
     <w:multiLevelType w:val="multilevel"/>
     <w:tmpl w:val="433843A8"/>
@@ -6093,7 +6428,7 @@
       <w:lvlJc w:val="left"/>
     </w:lvl>
   </w:abstractNum>
-  <w:abstractNum w:abstractNumId="19">
+  <w:abstractNum w:abstractNumId="20">
     <w:nsid w:val="568D39C3"/>
     <w:multiLevelType w:val="multilevel"/>
     <w:tmpl w:val="6DF23E2E"/>
@@ -6144,7 +6479,7 @@
       <w:lvlJc w:val="left"/>
     </w:lvl>
   </w:abstractNum>
-  <w:abstractNum w:abstractNumId="20">
+  <w:abstractNum w:abstractNumId="21">
     <w:nsid w:val="5C8F3429"/>
     <w:multiLevelType w:val="hybridMultilevel"/>
     <w:tmpl w:val="6B227676"/>
@@ -6256,7 +6591,7 @@
       </w:rPr>
     </w:lvl>
   </w:abstractNum>
-  <w:abstractNum w:abstractNumId="21">
+  <w:abstractNum w:abstractNumId="22">
     <w:nsid w:val="60F61A77"/>
     <w:multiLevelType w:val="hybridMultilevel"/>
     <w:tmpl w:val="0598F64A"/>
@@ -6369,7 +6704,7 @@
       </w:rPr>
     </w:lvl>
   </w:abstractNum>
-  <w:abstractNum w:abstractNumId="22">
+  <w:abstractNum w:abstractNumId="23">
     <w:nsid w:val="61886711"/>
     <w:multiLevelType w:val="hybridMultilevel"/>
     <w:tmpl w:val="76D89BD8"/>
@@ -6482,7 +6817,7 @@
       </w:rPr>
     </w:lvl>
   </w:abstractNum>
-  <w:abstractNum w:abstractNumId="23">
+  <w:abstractNum w:abstractNumId="24">
     <w:nsid w:val="6A9E0AB2"/>
     <w:multiLevelType w:val="hybridMultilevel"/>
     <w:tmpl w:val="81948E80"/>
@@ -6599,7 +6934,7 @@
     <w:abstractNumId w:val="15"/>
   </w:num>
   <w:num w:numId="2">
-    <w:abstractNumId w:val="16"/>
+    <w:abstractNumId w:val="17"/>
   </w:num>
   <w:num w:numId="3">
     <w:abstractNumId w:val="3"/>
@@ -6614,13 +6949,13 @@
     <w:abstractNumId w:val="0"/>
   </w:num>
   <w:num w:numId="7">
-    <w:abstractNumId w:val="20"/>
+    <w:abstractNumId w:val="21"/>
   </w:num>
   <w:num w:numId="8">
     <w:abstractNumId w:val="2"/>
   </w:num>
   <w:num w:numId="9">
-    <w:abstractNumId w:val="22"/>
+    <w:abstractNumId w:val="23"/>
   </w:num>
   <w:num w:numId="10">
     <w:abstractNumId w:val="10"/>
@@ -6629,10 +6964,10 @@
     <w:abstractNumId w:val="4"/>
   </w:num>
   <w:num w:numId="12">
-    <w:abstractNumId w:val="21"/>
+    <w:abstractNumId w:val="22"/>
   </w:num>
   <w:num w:numId="13">
-    <w:abstractNumId w:val="17"/>
+    <w:abstractNumId w:val="18"/>
   </w:num>
   <w:num w:numId="14">
     <w:abstractNumId w:val="8"/>
@@ -6656,16 +6991,19 @@
     <w:abstractNumId w:val="5"/>
   </w:num>
   <w:num w:numId="21">
-    <w:abstractNumId w:val="23"/>
+    <w:abstractNumId w:val="24"/>
   </w:num>
   <w:num w:numId="22">
     <w:abstractNumId w:val="14"/>
   </w:num>
   <w:num w:numId="23">
-    <w:abstractNumId w:val="18"/>
+    <w:abstractNumId w:val="19"/>
   </w:num>
   <w:num w:numId="24">
-    <w:abstractNumId w:val="19"/>
+    <w:abstractNumId w:val="20"/>
+  </w:num>
+  <w:num w:numId="25">
+    <w:abstractNumId w:val="16"/>
   </w:num>
 </w:numbering>
 </file>
@@ -7356,7 +7694,7 @@
 </file>
 
 <file path=customXml/itemProps1.xml><?xml version="1.0" encoding="utf-8"?>
-<ds:datastoreItem xmlns:ds="http://schemas.openxmlformats.org/officeDocument/2006/customXml" ds:itemID="{F4893BDA-4441-4EF4-A83F-FDA8475D5BA8}">
+<ds:datastoreItem xmlns:ds="http://schemas.openxmlformats.org/officeDocument/2006/customXml" ds:itemID="{35F50DFF-8AEA-42F2-B3B1-1CF17044A2B8}">
   <ds:schemaRefs>
     <ds:schemaRef ds:uri="http://schemas.openxmlformats.org/officeDocument/2006/bibliography"/>
   </ds:schemaRefs>

</xml_diff>

<commit_message>
Update: Project, Documentation, Library, Repository, Excel
</commit_message>
<xml_diff>
--- a/UFT Library.docx
+++ b/UFT Library.docx
@@ -174,7 +174,7 @@
             </w:rPr>
             <w:fldChar w:fldCharType="separate"/>
           </w:r>
-          <w:hyperlink w:anchor="_Toc2607932" w:history="1">
+          <w:hyperlink w:anchor="_Toc3219205" w:history="1">
             <w:r>
               <w:rPr>
                 <w:rStyle w:val="Hyperlink"/>
@@ -201,7 +201,7 @@
                 <w:noProof/>
                 <w:webHidden/>
               </w:rPr>
-              <w:instrText xml:space="preserve"> PAGEREF _Toc2607932 \h </w:instrText>
+              <w:instrText xml:space="preserve"> PAGEREF _Toc3219205 \h </w:instrText>
             </w:r>
             <w:r>
               <w:rPr>
@@ -243,7 +243,7 @@
               <w:noProof/>
             </w:rPr>
           </w:pPr>
-          <w:hyperlink w:anchor="_Toc2607933" w:history="1">
+          <w:hyperlink w:anchor="_Toc3219206" w:history="1">
             <w:r>
               <w:rPr>
                 <w:rStyle w:val="Hyperlink"/>
@@ -270,7 +270,7 @@
                 <w:noProof/>
                 <w:webHidden/>
               </w:rPr>
-              <w:instrText xml:space="preserve"> PAGEREF _Toc2607933 \h </w:instrText>
+              <w:instrText xml:space="preserve"> PAGEREF _Toc3219206 \h </w:instrText>
             </w:r>
             <w:r>
               <w:rPr>
@@ -312,7 +312,7 @@
               <w:noProof/>
             </w:rPr>
           </w:pPr>
-          <w:hyperlink w:anchor="_Toc2607934" w:history="1">
+          <w:hyperlink w:anchor="_Toc3219207" w:history="1">
             <w:r>
               <w:rPr>
                 <w:rStyle w:val="Hyperlink"/>
@@ -339,7 +339,7 @@
                 <w:noProof/>
                 <w:webHidden/>
               </w:rPr>
-              <w:instrText xml:space="preserve"> PAGEREF _Toc2607934 \h </w:instrText>
+              <w:instrText xml:space="preserve"> PAGEREF _Toc3219207 \h </w:instrText>
             </w:r>
             <w:r>
               <w:rPr>
@@ -381,7 +381,7 @@
               <w:noProof/>
             </w:rPr>
           </w:pPr>
-          <w:hyperlink w:anchor="_Toc2607935" w:history="1">
+          <w:hyperlink w:anchor="_Toc3219208" w:history="1">
             <w:r>
               <w:rPr>
                 <w:rStyle w:val="Hyperlink"/>
@@ -408,7 +408,7 @@
                 <w:noProof/>
                 <w:webHidden/>
               </w:rPr>
-              <w:instrText xml:space="preserve"> PAGEREF _Toc2607935 \h </w:instrText>
+              <w:instrText xml:space="preserve"> PAGEREF _Toc3219208 \h </w:instrText>
             </w:r>
             <w:r>
               <w:rPr>
@@ -428,7 +428,7 @@
                 <w:noProof/>
                 <w:webHidden/>
               </w:rPr>
-              <w:t>3</w:t>
+              <w:t>4</w:t>
             </w:r>
             <w:r>
               <w:rPr>
@@ -450,7 +450,7 @@
               <w:noProof/>
             </w:rPr>
           </w:pPr>
-          <w:hyperlink w:anchor="_Toc2607936" w:history="1">
+          <w:hyperlink w:anchor="_Toc3219209" w:history="1">
             <w:r>
               <w:rPr>
                 <w:rStyle w:val="Hyperlink"/>
@@ -477,7 +477,7 @@
                 <w:noProof/>
                 <w:webHidden/>
               </w:rPr>
-              <w:instrText xml:space="preserve"> PAGEREF _Toc2607936 \h </w:instrText>
+              <w:instrText xml:space="preserve"> PAGEREF _Toc3219209 \h </w:instrText>
             </w:r>
             <w:r>
               <w:rPr>
@@ -497,7 +497,7 @@
                 <w:noProof/>
                 <w:webHidden/>
               </w:rPr>
-              <w:t>5</w:t>
+              <w:t>4</w:t>
             </w:r>
             <w:r>
               <w:rPr>
@@ -519,7 +519,7 @@
               <w:noProof/>
             </w:rPr>
           </w:pPr>
-          <w:hyperlink w:anchor="_Toc2607937" w:history="1">
+          <w:hyperlink w:anchor="_Toc3219210" w:history="1">
             <w:r>
               <w:rPr>
                 <w:rStyle w:val="Hyperlink"/>
@@ -546,7 +546,7 @@
                 <w:noProof/>
                 <w:webHidden/>
               </w:rPr>
-              <w:instrText xml:space="preserve"> PAGEREF _Toc2607937 \h </w:instrText>
+              <w:instrText xml:space="preserve"> PAGEREF _Toc3219210 \h </w:instrText>
             </w:r>
             <w:r>
               <w:rPr>
@@ -588,7 +588,7 @@
               <w:noProof/>
             </w:rPr>
           </w:pPr>
-          <w:hyperlink w:anchor="_Toc2607938" w:history="1">
+          <w:hyperlink w:anchor="_Toc3219211" w:history="1">
             <w:r>
               <w:rPr>
                 <w:rStyle w:val="Hyperlink"/>
@@ -615,7 +615,7 @@
                 <w:noProof/>
                 <w:webHidden/>
               </w:rPr>
-              <w:instrText xml:space="preserve"> PAGEREF _Toc2607938 \h </w:instrText>
+              <w:instrText xml:space="preserve"> PAGEREF _Toc3219211 \h </w:instrText>
             </w:r>
             <w:r>
               <w:rPr>
@@ -635,7 +635,7 @@
                 <w:noProof/>
                 <w:webHidden/>
               </w:rPr>
-              <w:t>6</w:t>
+              <w:t>5</w:t>
             </w:r>
             <w:r>
               <w:rPr>
@@ -657,7 +657,7 @@
               <w:noProof/>
             </w:rPr>
           </w:pPr>
-          <w:hyperlink w:anchor="_Toc2607939" w:history="1">
+          <w:hyperlink w:anchor="_Toc3219212" w:history="1">
             <w:r>
               <w:rPr>
                 <w:rStyle w:val="Hyperlink"/>
@@ -684,7 +684,7 @@
                 <w:noProof/>
                 <w:webHidden/>
               </w:rPr>
-              <w:instrText xml:space="preserve"> PAGEREF _Toc2607939 \h </w:instrText>
+              <w:instrText xml:space="preserve"> PAGEREF _Toc3219212 \h </w:instrText>
             </w:r>
             <w:r>
               <w:rPr>
@@ -704,7 +704,7 @@
                 <w:noProof/>
                 <w:webHidden/>
               </w:rPr>
-              <w:t>7</w:t>
+              <w:t>6</w:t>
             </w:r>
             <w:r>
               <w:rPr>
@@ -726,7 +726,7 @@
               <w:noProof/>
             </w:rPr>
           </w:pPr>
-          <w:hyperlink w:anchor="_Toc2607940" w:history="1">
+          <w:hyperlink w:anchor="_Toc3219213" w:history="1">
             <w:r>
               <w:rPr>
                 <w:rStyle w:val="Hyperlink"/>
@@ -753,7 +753,7 @@
                 <w:noProof/>
                 <w:webHidden/>
               </w:rPr>
-              <w:instrText xml:space="preserve"> PAGEREF _Toc2607940 \h </w:instrText>
+              <w:instrText xml:space="preserve"> PAGEREF _Toc3219213 \h </w:instrText>
             </w:r>
             <w:r>
               <w:rPr>
@@ -773,7 +773,7 @@
                 <w:noProof/>
                 <w:webHidden/>
               </w:rPr>
-              <w:t>8</w:t>
+              <w:t>7</w:t>
             </w:r>
             <w:r>
               <w:rPr>
@@ -795,7 +795,7 @@
               <w:noProof/>
             </w:rPr>
           </w:pPr>
-          <w:hyperlink w:anchor="_Toc2607941" w:history="1">
+          <w:hyperlink w:anchor="_Toc3219214" w:history="1">
             <w:r>
               <w:rPr>
                 <w:rStyle w:val="Hyperlink"/>
@@ -822,7 +822,7 @@
                 <w:noProof/>
                 <w:webHidden/>
               </w:rPr>
-              <w:instrText xml:space="preserve"> PAGEREF _Toc2607941 \h </w:instrText>
+              <w:instrText xml:space="preserve"> PAGEREF _Toc3219214 \h </w:instrText>
             </w:r>
             <w:r>
               <w:rPr>
@@ -864,7 +864,7 @@
               <w:noProof/>
             </w:rPr>
           </w:pPr>
-          <w:hyperlink w:anchor="_Toc2607942" w:history="1">
+          <w:hyperlink w:anchor="_Toc3219215" w:history="1">
             <w:r>
               <w:rPr>
                 <w:rStyle w:val="Hyperlink"/>
@@ -891,7 +891,7 @@
                 <w:noProof/>
                 <w:webHidden/>
               </w:rPr>
-              <w:instrText xml:space="preserve"> PAGEREF _Toc2607942 \h </w:instrText>
+              <w:instrText xml:space="preserve"> PAGEREF _Toc3219215 \h </w:instrText>
             </w:r>
             <w:r>
               <w:rPr>
@@ -911,7 +911,7 @@
                 <w:noProof/>
                 <w:webHidden/>
               </w:rPr>
-              <w:t>9</w:t>
+              <w:t>8</w:t>
             </w:r>
             <w:r>
               <w:rPr>
@@ -933,7 +933,7 @@
               <w:noProof/>
             </w:rPr>
           </w:pPr>
-          <w:hyperlink w:anchor="_Toc2607943" w:history="1">
+          <w:hyperlink w:anchor="_Toc3219216" w:history="1">
             <w:r>
               <w:rPr>
                 <w:rStyle w:val="Hyperlink"/>
@@ -960,7 +960,7 @@
                 <w:noProof/>
                 <w:webHidden/>
               </w:rPr>
-              <w:instrText xml:space="preserve"> PAGEREF _Toc2607943 \h </w:instrText>
+              <w:instrText xml:space="preserve"> PAGEREF _Toc3219216 \h </w:instrText>
             </w:r>
             <w:r>
               <w:rPr>
@@ -980,7 +980,7 @@
                 <w:noProof/>
                 <w:webHidden/>
               </w:rPr>
-              <w:t>9</w:t>
+              <w:t>8</w:t>
             </w:r>
             <w:r>
               <w:rPr>
@@ -1002,7 +1002,7 @@
               <w:noProof/>
             </w:rPr>
           </w:pPr>
-          <w:hyperlink w:anchor="_Toc2607944" w:history="1">
+          <w:hyperlink w:anchor="_Toc3219217" w:history="1">
             <w:r>
               <w:rPr>
                 <w:rStyle w:val="Hyperlink"/>
@@ -1029,7 +1029,7 @@
                 <w:noProof/>
                 <w:webHidden/>
               </w:rPr>
-              <w:instrText xml:space="preserve"> PAGEREF _Toc2607944 \h </w:instrText>
+              <w:instrText xml:space="preserve"> PAGEREF _Toc3219217 \h </w:instrText>
             </w:r>
             <w:r>
               <w:rPr>
@@ -1049,7 +1049,490 @@
                 <w:noProof/>
                 <w:webHidden/>
               </w:rPr>
+              <w:t>8</w:t>
+            </w:r>
+            <w:r>
+              <w:rPr>
+                <w:noProof/>
+                <w:webHidden/>
+              </w:rPr>
+              <w:fldChar w:fldCharType="end"/>
+            </w:r>
+          </w:hyperlink>
+        </w:p>
+        <w:p>
+          <w:pPr>
+            <w:pStyle w:val="TOC2"/>
+            <w:tabs>
+              <w:tab w:val="right" w:leader="dot" w:pos="9350"/>
+            </w:tabs>
+            <w:rPr>
+              <w:rFonts w:eastAsiaTheme="minorEastAsia"/>
+              <w:noProof/>
+            </w:rPr>
+          </w:pPr>
+          <w:hyperlink w:anchor="_Toc3219218" w:history="1">
+            <w:r>
+              <w:rPr>
+                <w:rStyle w:val="Hyperlink"/>
+                <w:noProof/>
+              </w:rPr>
+              <w:t>SeeTG ()</w:t>
+            </w:r>
+            <w:r>
+              <w:rPr>
+                <w:noProof/>
+                <w:webHidden/>
+              </w:rPr>
+              <w:tab/>
+            </w:r>
+            <w:r>
+              <w:rPr>
+                <w:noProof/>
+                <w:webHidden/>
+              </w:rPr>
+              <w:fldChar w:fldCharType="begin"/>
+            </w:r>
+            <w:r>
+              <w:rPr>
+                <w:noProof/>
+                <w:webHidden/>
+              </w:rPr>
+              <w:instrText xml:space="preserve"> PAGEREF _Toc3219218 \h </w:instrText>
+            </w:r>
+            <w:r>
+              <w:rPr>
+                <w:noProof/>
+                <w:webHidden/>
+              </w:rPr>
+            </w:r>
+            <w:r>
+              <w:rPr>
+                <w:noProof/>
+                <w:webHidden/>
+              </w:rPr>
+              <w:fldChar w:fldCharType="separate"/>
+            </w:r>
+            <w:r>
+              <w:rPr>
+                <w:noProof/>
+                <w:webHidden/>
+              </w:rPr>
               <w:t>9</w:t>
+            </w:r>
+            <w:r>
+              <w:rPr>
+                <w:noProof/>
+                <w:webHidden/>
+              </w:rPr>
+              <w:fldChar w:fldCharType="end"/>
+            </w:r>
+          </w:hyperlink>
+        </w:p>
+        <w:p>
+          <w:pPr>
+            <w:pStyle w:val="TOC2"/>
+            <w:tabs>
+              <w:tab w:val="right" w:leader="dot" w:pos="9350"/>
+            </w:tabs>
+            <w:rPr>
+              <w:rFonts w:eastAsiaTheme="minorEastAsia"/>
+              <w:noProof/>
+            </w:rPr>
+          </w:pPr>
+          <w:hyperlink w:anchor="_Toc3219219" w:history="1">
+            <w:r>
+              <w:rPr>
+                <w:rStyle w:val="Hyperlink"/>
+                <w:noProof/>
+              </w:rPr>
+              <w:t>Impression ()</w:t>
+            </w:r>
+            <w:r>
+              <w:rPr>
+                <w:noProof/>
+                <w:webHidden/>
+              </w:rPr>
+              <w:tab/>
+            </w:r>
+            <w:r>
+              <w:rPr>
+                <w:noProof/>
+                <w:webHidden/>
+              </w:rPr>
+              <w:fldChar w:fldCharType="begin"/>
+            </w:r>
+            <w:r>
+              <w:rPr>
+                <w:noProof/>
+                <w:webHidden/>
+              </w:rPr>
+              <w:instrText xml:space="preserve"> PAGEREF _Toc3219219 \h </w:instrText>
+            </w:r>
+            <w:r>
+              <w:rPr>
+                <w:noProof/>
+                <w:webHidden/>
+              </w:rPr>
+            </w:r>
+            <w:r>
+              <w:rPr>
+                <w:noProof/>
+                <w:webHidden/>
+              </w:rPr>
+              <w:fldChar w:fldCharType="separate"/>
+            </w:r>
+            <w:r>
+              <w:rPr>
+                <w:noProof/>
+                <w:webHidden/>
+              </w:rPr>
+              <w:t>9</w:t>
+            </w:r>
+            <w:r>
+              <w:rPr>
+                <w:noProof/>
+                <w:webHidden/>
+              </w:rPr>
+              <w:fldChar w:fldCharType="end"/>
+            </w:r>
+          </w:hyperlink>
+        </w:p>
+        <w:p>
+          <w:pPr>
+            <w:pStyle w:val="TOC2"/>
+            <w:tabs>
+              <w:tab w:val="right" w:leader="dot" w:pos="9350"/>
+            </w:tabs>
+            <w:rPr>
+              <w:rFonts w:eastAsiaTheme="minorEastAsia"/>
+              <w:noProof/>
+            </w:rPr>
+          </w:pPr>
+          <w:hyperlink w:anchor="_Toc3219220" w:history="1">
+            <w:r>
+              <w:rPr>
+                <w:rStyle w:val="Hyperlink"/>
+                <w:noProof/>
+              </w:rPr>
+              <w:t>TestIdent(ParamName, Format, DataType) ()</w:t>
+            </w:r>
+            <w:r>
+              <w:rPr>
+                <w:noProof/>
+                <w:webHidden/>
+              </w:rPr>
+              <w:tab/>
+            </w:r>
+            <w:r>
+              <w:rPr>
+                <w:noProof/>
+                <w:webHidden/>
+              </w:rPr>
+              <w:fldChar w:fldCharType="begin"/>
+            </w:r>
+            <w:r>
+              <w:rPr>
+                <w:noProof/>
+                <w:webHidden/>
+              </w:rPr>
+              <w:instrText xml:space="preserve"> PAGEREF _Toc3219220 \h </w:instrText>
+            </w:r>
+            <w:r>
+              <w:rPr>
+                <w:noProof/>
+                <w:webHidden/>
+              </w:rPr>
+            </w:r>
+            <w:r>
+              <w:rPr>
+                <w:noProof/>
+                <w:webHidden/>
+              </w:rPr>
+              <w:fldChar w:fldCharType="separate"/>
+            </w:r>
+            <w:r>
+              <w:rPr>
+                <w:noProof/>
+                <w:webHidden/>
+              </w:rPr>
+              <w:t>9</w:t>
+            </w:r>
+            <w:r>
+              <w:rPr>
+                <w:noProof/>
+                <w:webHidden/>
+              </w:rPr>
+              <w:fldChar w:fldCharType="end"/>
+            </w:r>
+          </w:hyperlink>
+        </w:p>
+        <w:p>
+          <w:pPr>
+            <w:pStyle w:val="TOC2"/>
+            <w:tabs>
+              <w:tab w:val="right" w:leader="dot" w:pos="9350"/>
+            </w:tabs>
+            <w:rPr>
+              <w:rFonts w:eastAsiaTheme="minorEastAsia"/>
+              <w:noProof/>
+            </w:rPr>
+          </w:pPr>
+          <w:hyperlink w:anchor="_Toc3219221" w:history="1">
+            <w:r>
+              <w:rPr>
+                <w:rStyle w:val="Hyperlink"/>
+                <w:noProof/>
+              </w:rPr>
+              <w:t>TestDTC()</w:t>
+            </w:r>
+            <w:r>
+              <w:rPr>
+                <w:noProof/>
+                <w:webHidden/>
+              </w:rPr>
+              <w:tab/>
+            </w:r>
+            <w:r>
+              <w:rPr>
+                <w:noProof/>
+                <w:webHidden/>
+              </w:rPr>
+              <w:fldChar w:fldCharType="begin"/>
+            </w:r>
+            <w:r>
+              <w:rPr>
+                <w:noProof/>
+                <w:webHidden/>
+              </w:rPr>
+              <w:instrText xml:space="preserve"> PAGEREF _Toc3219221 \h </w:instrText>
+            </w:r>
+            <w:r>
+              <w:rPr>
+                <w:noProof/>
+                <w:webHidden/>
+              </w:rPr>
+            </w:r>
+            <w:r>
+              <w:rPr>
+                <w:noProof/>
+                <w:webHidden/>
+              </w:rPr>
+              <w:fldChar w:fldCharType="separate"/>
+            </w:r>
+            <w:r>
+              <w:rPr>
+                <w:noProof/>
+                <w:webHidden/>
+              </w:rPr>
+              <w:t>10</w:t>
+            </w:r>
+            <w:r>
+              <w:rPr>
+                <w:noProof/>
+                <w:webHidden/>
+              </w:rPr>
+              <w:fldChar w:fldCharType="end"/>
+            </w:r>
+          </w:hyperlink>
+        </w:p>
+        <w:p>
+          <w:pPr>
+            <w:pStyle w:val="TOC2"/>
+            <w:tabs>
+              <w:tab w:val="right" w:leader="dot" w:pos="9350"/>
+            </w:tabs>
+            <w:rPr>
+              <w:rFonts w:eastAsiaTheme="minorEastAsia"/>
+              <w:noProof/>
+            </w:rPr>
+          </w:pPr>
+          <w:hyperlink w:anchor="_Toc3219222" w:history="1">
+            <w:r>
+              <w:rPr>
+                <w:rStyle w:val="Hyperlink"/>
+                <w:noProof/>
+              </w:rPr>
+              <w:t>EFFDTC ()</w:t>
+            </w:r>
+            <w:r>
+              <w:rPr>
+                <w:noProof/>
+                <w:webHidden/>
+              </w:rPr>
+              <w:tab/>
+            </w:r>
+            <w:r>
+              <w:rPr>
+                <w:noProof/>
+                <w:webHidden/>
+              </w:rPr>
+              <w:fldChar w:fldCharType="begin"/>
+            </w:r>
+            <w:r>
+              <w:rPr>
+                <w:noProof/>
+                <w:webHidden/>
+              </w:rPr>
+              <w:instrText xml:space="preserve"> PAGEREF _Toc3219222 \h </w:instrText>
+            </w:r>
+            <w:r>
+              <w:rPr>
+                <w:noProof/>
+                <w:webHidden/>
+              </w:rPr>
+            </w:r>
+            <w:r>
+              <w:rPr>
+                <w:noProof/>
+                <w:webHidden/>
+              </w:rPr>
+              <w:fldChar w:fldCharType="separate"/>
+            </w:r>
+            <w:r>
+              <w:rPr>
+                <w:noProof/>
+                <w:webHidden/>
+              </w:rPr>
+              <w:t>10</w:t>
+            </w:r>
+            <w:r>
+              <w:rPr>
+                <w:noProof/>
+                <w:webHidden/>
+              </w:rPr>
+              <w:fldChar w:fldCharType="end"/>
+            </w:r>
+          </w:hyperlink>
+        </w:p>
+        <w:p>
+          <w:pPr>
+            <w:pStyle w:val="TOC2"/>
+            <w:tabs>
+              <w:tab w:val="right" w:leader="dot" w:pos="9350"/>
+            </w:tabs>
+            <w:rPr>
+              <w:rFonts w:eastAsiaTheme="minorEastAsia"/>
+              <w:noProof/>
+            </w:rPr>
+          </w:pPr>
+          <w:hyperlink w:anchor="_Toc3219223" w:history="1">
+            <w:r>
+              <w:rPr>
+                <w:rStyle w:val="Hyperlink"/>
+                <w:noProof/>
+              </w:rPr>
+              <w:t>TestMP(ParamName, DataType, Format, Unit, Help)</w:t>
+            </w:r>
+            <w:r>
+              <w:rPr>
+                <w:noProof/>
+                <w:webHidden/>
+              </w:rPr>
+              <w:tab/>
+            </w:r>
+            <w:r>
+              <w:rPr>
+                <w:noProof/>
+                <w:webHidden/>
+              </w:rPr>
+              <w:fldChar w:fldCharType="begin"/>
+            </w:r>
+            <w:r>
+              <w:rPr>
+                <w:noProof/>
+                <w:webHidden/>
+              </w:rPr>
+              <w:instrText xml:space="preserve"> PAGEREF _Toc3219223 \h </w:instrText>
+            </w:r>
+            <w:r>
+              <w:rPr>
+                <w:noProof/>
+                <w:webHidden/>
+              </w:rPr>
+            </w:r>
+            <w:r>
+              <w:rPr>
+                <w:noProof/>
+                <w:webHidden/>
+              </w:rPr>
+              <w:fldChar w:fldCharType="separate"/>
+            </w:r>
+            <w:r>
+              <w:rPr>
+                <w:noProof/>
+                <w:webHidden/>
+              </w:rPr>
+              <w:t>10</w:t>
+            </w:r>
+            <w:r>
+              <w:rPr>
+                <w:noProof/>
+                <w:webHidden/>
+              </w:rPr>
+              <w:fldChar w:fldCharType="end"/>
+            </w:r>
+          </w:hyperlink>
+        </w:p>
+        <w:p>
+          <w:pPr>
+            <w:pStyle w:val="TOC2"/>
+            <w:tabs>
+              <w:tab w:val="right" w:leader="dot" w:pos="9350"/>
+            </w:tabs>
+            <w:rPr>
+              <w:rFonts w:eastAsiaTheme="minorEastAsia"/>
+              <w:noProof/>
+            </w:rPr>
+          </w:pPr>
+          <w:hyperlink w:anchor="_Toc3219224" w:history="1">
+            <w:r>
+              <w:rPr>
+                <w:rStyle w:val="Hyperlink"/>
+                <w:noProof/>
+              </w:rPr>
+              <w:t>Delay(Time)</w:t>
+            </w:r>
+            <w:r>
+              <w:rPr>
+                <w:noProof/>
+                <w:webHidden/>
+              </w:rPr>
+              <w:tab/>
+            </w:r>
+            <w:r>
+              <w:rPr>
+                <w:noProof/>
+                <w:webHidden/>
+              </w:rPr>
+              <w:fldChar w:fldCharType="begin"/>
+            </w:r>
+            <w:r>
+              <w:rPr>
+                <w:noProof/>
+                <w:webHidden/>
+              </w:rPr>
+              <w:instrText xml:space="preserve"> PAGEREF _Toc3219224 \h </w:instrText>
+            </w:r>
+            <w:r>
+              <w:rPr>
+                <w:noProof/>
+                <w:webHidden/>
+              </w:rPr>
+            </w:r>
+            <w:r>
+              <w:rPr>
+                <w:noProof/>
+                <w:webHidden/>
+              </w:rPr>
+              <w:fldChar w:fldCharType="separate"/>
+            </w:r>
+            <w:r>
+              <w:rPr>
+                <w:noProof/>
+                <w:webHidden/>
+              </w:rPr>
+              <w:t>11</w:t>
             </w:r>
             <w:r>
               <w:rPr>
@@ -1099,7 +1582,7 @@
           <w:color w:val="auto"/>
         </w:rPr>
       </w:pPr>
-      <w:bookmarkStart w:id="0" w:name="_Toc2607932"/>
+      <w:bookmarkStart w:id="0" w:name="_Toc3219205"/>
       <w:r>
         <w:rPr>
           <w:color w:val="auto"/>
@@ -1121,7 +1604,7 @@
           <w:color w:val="auto"/>
         </w:rPr>
       </w:pPr>
-      <w:bookmarkStart w:id="1" w:name="_Toc2607933"/>
+      <w:bookmarkStart w:id="1" w:name="_Toc3219206"/>
       <w:r>
         <w:rPr>
           <w:color w:val="auto"/>
@@ -1135,15 +1618,7 @@
         <w:ind w:firstLine="720"/>
       </w:pPr>
       <w:r>
-        <w:t xml:space="preserve">The functions that are developed in UFT for automating various actions are written using Visual Basic Script </w:t>
-      </w:r>
-      <w:proofErr w:type="gramStart"/>
-      <w:r>
-        <w:t>language,</w:t>
-      </w:r>
-      <w:proofErr w:type="gramEnd"/>
-      <w:r>
-        <w:t xml:space="preserve"> and works properly only if the project has the correct repository file. In the case of a different repository is used, other than the standard one, it is possible that the functions will not work properly and the user mig</w:t>
+        <w:t>The functions that are developed in UFT for automating various actions are written using Visual Basic Script language, and works properly only if the project has the correct repository file. In the case of a different repository is used, other than the standard one, it is possible that the functions will not work properly and the user mig</w:t>
       </w:r>
       <w:r>
         <w:t>ht receive some run-time errors.</w:t>
@@ -1152,16 +1627,444 @@
     <w:p>
       <w:r>
         <w:tab/>
-        <w:t xml:space="preserve">Each function call can require none, one or several run-time parameters. In the case when the function requires more than one parameter, the </w:t>
-      </w:r>
-      <w:proofErr w:type="gramStart"/>
-      <w:r>
-        <w:t>order of the parameters are</w:t>
-      </w:r>
-      <w:proofErr w:type="gramEnd"/>
-      <w:r>
-        <w:t xml:space="preserve"> important. If the order is not respected, then the script result will not be valid. Also, all parameters must be defined, as VBScript language does not allow the definition of optional parameters.</w:t>
-      </w:r>
+        <w:t>Each function call can require none, one or several run-time parameters. In the case when the function requires more than one parameter, the order of the parameters are important. If the order is not respected, then the script result will not be valid. Also, all parameters must be defined, as VBScript language does not allow the definition of optional parameters.</w:t>
+      </w:r>
+    </w:p>
+    <w:p>
+      <w:pPr>
+        <w:shd w:val="clear" w:color="auto" w:fill="FFFFFF"/>
+        <w:ind w:firstLine="720"/>
+        <w:textAlignment w:val="top"/>
+      </w:pPr>
+      <w:r>
+        <w:t xml:space="preserve">Note that in the </w:t>
+      </w:r>
+      <w:r>
+        <w:t>library is set</w:t>
+      </w:r>
+      <w:r>
+        <w:t xml:space="preserve"> the path </w:t>
+      </w:r>
+      <w:r>
+        <w:t>of the folder</w:t>
+      </w:r>
+      <w:r>
+        <w:t>, which must contain</w:t>
+      </w:r>
+      <w:r>
+        <w:t xml:space="preserve"> the “Log title”,  the folder with all the screenshots and all </w:t>
+      </w:r>
+      <w:r>
+        <w:t>the three archives</w:t>
+      </w:r>
+      <w:r>
+        <w:t xml:space="preserve"> (</w:t>
+      </w:r>
+      <w:r>
+        <w:t>APP_log.zip, AWRoot_trace, AWRoot_log</w:t>
+      </w:r>
+      <w:r>
+        <w:t>).</w:t>
+      </w:r>
+      <w:r>
+        <w:t xml:space="preserve"> </w:t>
+      </w:r>
+      <w:r>
+        <w:t>If it cannot be set</w:t>
+      </w:r>
+      <w:r>
+        <w:t xml:space="preserve"> the path of the folder </w:t>
+      </w:r>
+      <w:r>
+        <w:t>because already exist</w:t>
+      </w:r>
+      <w:r>
+        <w:t xml:space="preserve"> a folder with the same name, then the found folder </w:t>
+      </w:r>
+      <w:r>
+        <w:t>will be renamed</w:t>
+      </w:r>
+      <w:r>
+        <w:t xml:space="preserve"> and will be added </w:t>
+      </w:r>
+      <w:r>
+        <w:t>our</w:t>
+      </w:r>
+      <w:r>
+        <w:t xml:space="preserve"> folder</w:t>
+      </w:r>
+      <w:r>
+        <w:t xml:space="preserve">. </w:t>
+      </w:r>
+      <w:r>
+        <w:t xml:space="preserve"> </w:t>
+      </w:r>
+    </w:p>
+    <w:p>
+      <w:pPr>
+        <w:shd w:val="clear" w:color="auto" w:fill="FFFFFF"/>
+        <w:ind w:firstLine="720"/>
+        <w:textAlignment w:val="top"/>
+      </w:pPr>
+      <w:r>
+        <w:t>Example</w:t>
+      </w:r>
+      <w:r>
+        <w:t>:</w:t>
+      </w:r>
+    </w:p>
+    <w:p>
+      <w:pPr>
+        <w:shd w:val="clear" w:color="auto" w:fill="FFFFFF"/>
+        <w:spacing w:after="0"/>
+        <w:ind w:firstLine="720"/>
+        <w:textAlignment w:val="top"/>
+        <w:rPr>
+          <w:sz w:val="18"/>
+          <w:szCs w:val="18"/>
+        </w:rPr>
+      </w:pPr>
+      <w:r>
+        <w:rPr>
+          <w:sz w:val="18"/>
+          <w:szCs w:val="18"/>
+        </w:rPr>
+        <w:t>Set objFSO = CreateObject("Scripting.FileSystemObject")</w:t>
+      </w:r>
+    </w:p>
+    <w:p>
+      <w:pPr>
+        <w:shd w:val="clear" w:color="auto" w:fill="FFFFFF"/>
+        <w:spacing w:after="0"/>
+        <w:ind w:firstLine="720"/>
+        <w:textAlignment w:val="top"/>
+        <w:rPr>
+          <w:sz w:val="18"/>
+          <w:szCs w:val="18"/>
+        </w:rPr>
+      </w:pPr>
+      <w:r>
+        <w:rPr>
+          <w:sz w:val="18"/>
+          <w:szCs w:val="18"/>
+        </w:rPr>
+        <w:t>Set fso = CreateObject("Scripting.FileSystemObject")</w:t>
+      </w:r>
+    </w:p>
+    <w:p>
+      <w:pPr>
+        <w:shd w:val="clear" w:color="auto" w:fill="FFFFFF"/>
+        <w:spacing w:after="0"/>
+        <w:ind w:firstLine="720"/>
+        <w:textAlignment w:val="top"/>
+        <w:rPr>
+          <w:sz w:val="18"/>
+          <w:szCs w:val="18"/>
+        </w:rPr>
+      </w:pPr>
+    </w:p>
+    <w:p>
+      <w:pPr>
+        <w:shd w:val="clear" w:color="auto" w:fill="FFFFFF"/>
+        <w:spacing w:after="0"/>
+        <w:ind w:firstLine="720"/>
+        <w:textAlignment w:val="top"/>
+        <w:rPr>
+          <w:sz w:val="18"/>
+          <w:szCs w:val="18"/>
+        </w:rPr>
+      </w:pPr>
+      <w:r>
+        <w:rPr>
+          <w:sz w:val="18"/>
+          <w:szCs w:val="18"/>
+        </w:rPr>
+        <w:t>path = "C:\Folder"</w:t>
+      </w:r>
+    </w:p>
+    <w:p>
+      <w:pPr>
+        <w:shd w:val="clear" w:color="auto" w:fill="FFFFFF"/>
+        <w:spacing w:after="0"/>
+        <w:ind w:firstLine="720"/>
+        <w:textAlignment w:val="top"/>
+        <w:rPr>
+          <w:sz w:val="18"/>
+          <w:szCs w:val="18"/>
+        </w:rPr>
+      </w:pPr>
+      <w:r>
+        <w:rPr>
+          <w:sz w:val="18"/>
+          <w:szCs w:val="18"/>
+        </w:rPr>
+        <w:t>Err.clear</w:t>
+      </w:r>
+    </w:p>
+    <w:p>
+      <w:pPr>
+        <w:shd w:val="clear" w:color="auto" w:fill="FFFFFF"/>
+        <w:spacing w:after="0"/>
+        <w:ind w:firstLine="720"/>
+        <w:textAlignment w:val="top"/>
+        <w:rPr>
+          <w:sz w:val="18"/>
+          <w:szCs w:val="18"/>
+        </w:rPr>
+      </w:pPr>
+      <w:r>
+        <w:rPr>
+          <w:sz w:val="18"/>
+          <w:szCs w:val="18"/>
+        </w:rPr>
+        <w:t>On error resume next</w:t>
+      </w:r>
+    </w:p>
+    <w:p>
+      <w:pPr>
+        <w:shd w:val="clear" w:color="auto" w:fill="FFFFFF"/>
+        <w:spacing w:after="0"/>
+        <w:ind w:firstLine="720"/>
+        <w:textAlignment w:val="top"/>
+        <w:rPr>
+          <w:sz w:val="18"/>
+          <w:szCs w:val="18"/>
+        </w:rPr>
+      </w:pPr>
+      <w:r>
+        <w:rPr>
+          <w:sz w:val="18"/>
+          <w:szCs w:val="18"/>
+        </w:rPr>
+        <w:tab/>
+        <w:t>objFSO.CreateFolder(path)</w:t>
+      </w:r>
+      <w:r>
+        <w:rPr>
+          <w:sz w:val="18"/>
+          <w:szCs w:val="18"/>
+        </w:rPr>
+        <w:tab/>
+      </w:r>
+    </w:p>
+    <w:p>
+      <w:pPr>
+        <w:shd w:val="clear" w:color="auto" w:fill="FFFFFF"/>
+        <w:spacing w:after="0"/>
+        <w:ind w:firstLine="720"/>
+        <w:textAlignment w:val="top"/>
+        <w:rPr>
+          <w:sz w:val="18"/>
+          <w:szCs w:val="18"/>
+        </w:rPr>
+      </w:pPr>
+      <w:r>
+        <w:rPr>
+          <w:sz w:val="18"/>
+          <w:szCs w:val="18"/>
+        </w:rPr>
+        <w:t>If err Then</w:t>
+      </w:r>
+    </w:p>
+    <w:p>
+      <w:pPr>
+        <w:shd w:val="clear" w:color="auto" w:fill="FFFFFF"/>
+        <w:spacing w:after="0"/>
+        <w:ind w:firstLine="720"/>
+        <w:textAlignment w:val="top"/>
+        <w:rPr>
+          <w:sz w:val="18"/>
+          <w:szCs w:val="18"/>
+        </w:rPr>
+      </w:pPr>
+      <w:r>
+        <w:rPr>
+          <w:sz w:val="18"/>
+          <w:szCs w:val="18"/>
+        </w:rPr>
+        <w:tab/>
+        <w:t>objFSO.MoveFolder path, path &amp; CStr(RandomNumber(1,10000))</w:t>
+      </w:r>
+    </w:p>
+    <w:p>
+      <w:pPr>
+        <w:shd w:val="clear" w:color="auto" w:fill="FFFFFF"/>
+        <w:spacing w:after="0"/>
+        <w:ind w:firstLine="720"/>
+        <w:textAlignment w:val="top"/>
+        <w:rPr>
+          <w:sz w:val="18"/>
+          <w:szCs w:val="18"/>
+        </w:rPr>
+      </w:pPr>
+      <w:r>
+        <w:rPr>
+          <w:sz w:val="18"/>
+          <w:szCs w:val="18"/>
+        </w:rPr>
+        <w:t xml:space="preserve"> </w:t>
+      </w:r>
+      <w:r>
+        <w:rPr>
+          <w:sz w:val="18"/>
+          <w:szCs w:val="18"/>
+        </w:rPr>
+        <w:tab/>
+        <w:t>objFSO.CreateFolder(path)</w:t>
+      </w:r>
+    </w:p>
+    <w:p>
+      <w:pPr>
+        <w:shd w:val="clear" w:color="auto" w:fill="FFFFFF"/>
+        <w:spacing w:after="0"/>
+        <w:ind w:firstLine="720"/>
+        <w:textAlignment w:val="top"/>
+        <w:rPr>
+          <w:sz w:val="18"/>
+          <w:szCs w:val="18"/>
+        </w:rPr>
+      </w:pPr>
+      <w:r>
+        <w:rPr>
+          <w:sz w:val="18"/>
+          <w:szCs w:val="18"/>
+        </w:rPr>
+        <w:t xml:space="preserve"> </w:t>
+      </w:r>
+      <w:r>
+        <w:rPr>
+          <w:sz w:val="18"/>
+          <w:szCs w:val="18"/>
+        </w:rPr>
+        <w:tab/>
+        <w:t>objFSO.CreateFolder(path + "/images/")</w:t>
+      </w:r>
+    </w:p>
+    <w:p>
+      <w:pPr>
+        <w:shd w:val="clear" w:color="auto" w:fill="FFFFFF"/>
+        <w:spacing w:after="0"/>
+        <w:ind w:firstLine="720"/>
+        <w:textAlignment w:val="top"/>
+        <w:rPr>
+          <w:sz w:val="18"/>
+          <w:szCs w:val="18"/>
+        </w:rPr>
+      </w:pPr>
+      <w:r>
+        <w:rPr>
+          <w:sz w:val="18"/>
+          <w:szCs w:val="18"/>
+        </w:rPr>
+        <w:t xml:space="preserve"> </w:t>
+      </w:r>
+      <w:r>
+        <w:rPr>
+          <w:sz w:val="18"/>
+          <w:szCs w:val="18"/>
+        </w:rPr>
+        <w:tab/>
+        <w:t>Set f = fso.OpenTextFile(path + "/LogFile.txt", 2, True)</w:t>
+      </w:r>
+    </w:p>
+    <w:p>
+      <w:pPr>
+        <w:shd w:val="clear" w:color="auto" w:fill="FFFFFF"/>
+        <w:spacing w:after="0"/>
+        <w:ind w:firstLine="720"/>
+        <w:textAlignment w:val="top"/>
+        <w:rPr>
+          <w:sz w:val="18"/>
+          <w:szCs w:val="18"/>
+        </w:rPr>
+      </w:pPr>
+      <w:r>
+        <w:rPr>
+          <w:sz w:val="18"/>
+          <w:szCs w:val="18"/>
+        </w:rPr>
+        <w:t>Else</w:t>
+      </w:r>
+    </w:p>
+    <w:p>
+      <w:pPr>
+        <w:shd w:val="clear" w:color="auto" w:fill="FFFFFF"/>
+        <w:spacing w:after="0"/>
+        <w:ind w:firstLine="720"/>
+        <w:textAlignment w:val="top"/>
+        <w:rPr>
+          <w:sz w:val="18"/>
+          <w:szCs w:val="18"/>
+        </w:rPr>
+      </w:pPr>
+      <w:r>
+        <w:rPr>
+          <w:sz w:val="18"/>
+          <w:szCs w:val="18"/>
+        </w:rPr>
+        <w:tab/>
+        <w:t xml:space="preserve">objFSO.CreateFolder(path) </w:t>
+      </w:r>
+    </w:p>
+    <w:p>
+      <w:pPr>
+        <w:shd w:val="clear" w:color="auto" w:fill="FFFFFF"/>
+        <w:spacing w:after="0"/>
+        <w:ind w:firstLine="720"/>
+        <w:textAlignment w:val="top"/>
+        <w:rPr>
+          <w:sz w:val="18"/>
+          <w:szCs w:val="18"/>
+        </w:rPr>
+      </w:pPr>
+      <w:r>
+        <w:rPr>
+          <w:sz w:val="18"/>
+          <w:szCs w:val="18"/>
+        </w:rPr>
+        <w:tab/>
+        <w:t>objFSO.CreateFolder(path + "/images/")</w:t>
+      </w:r>
+    </w:p>
+    <w:p>
+      <w:pPr>
+        <w:shd w:val="clear" w:color="auto" w:fill="FFFFFF"/>
+        <w:spacing w:after="0"/>
+        <w:ind w:firstLine="720"/>
+        <w:textAlignment w:val="top"/>
+        <w:rPr>
+          <w:sz w:val="18"/>
+          <w:szCs w:val="18"/>
+        </w:rPr>
+      </w:pPr>
+      <w:r>
+        <w:rPr>
+          <w:sz w:val="18"/>
+          <w:szCs w:val="18"/>
+        </w:rPr>
+        <w:tab/>
+        <w:t>Set f = fso.OpenTextFile(path + "/LogFile.txt", 2, True)</w:t>
+      </w:r>
+    </w:p>
+    <w:p>
+      <w:pPr>
+        <w:shd w:val="clear" w:color="auto" w:fill="FFFFFF"/>
+        <w:spacing w:after="0"/>
+        <w:ind w:firstLine="720"/>
+        <w:textAlignment w:val="top"/>
+      </w:pPr>
+      <w:r>
+        <w:rPr>
+          <w:sz w:val="18"/>
+          <w:szCs w:val="18"/>
+        </w:rPr>
+        <w:t>End If</w:t>
+      </w:r>
+    </w:p>
+    <w:p>
+      <w:pPr>
+        <w:spacing w:after="0"/>
+      </w:pPr>
     </w:p>
     <w:p>
       <w:pPr>
@@ -1170,22 +2073,14 @@
           <w:color w:val="auto"/>
         </w:rPr>
       </w:pPr>
-      <w:bookmarkStart w:id="2" w:name="_Toc2607934"/>
+      <w:bookmarkStart w:id="2" w:name="_Toc3219207"/>
       <w:r>
         <w:rPr>
           <w:color w:val="auto"/>
         </w:rPr>
-        <w:t xml:space="preserve">Login </w:t>
-      </w:r>
-      <w:proofErr w:type="gramStart"/>
-      <w:r>
-        <w:rPr>
-          <w:color w:val="auto"/>
-        </w:rPr>
-        <w:t>UFT()</w:t>
+        <w:t>Login UFT()</w:t>
       </w:r>
       <w:bookmarkEnd w:id="2"/>
-      <w:proofErr w:type="gramEnd"/>
     </w:p>
     <w:p>
       <w:r>
@@ -1196,15 +2091,7 @@
         <w:t>will generate a pop-up “User Login”.</w:t>
       </w:r>
       <w:r>
-        <w:t xml:space="preserve"> The pop-up is not from </w:t>
-      </w:r>
-      <w:proofErr w:type="spellStart"/>
-      <w:r>
-        <w:t>DiagBox</w:t>
-      </w:r>
-      <w:proofErr w:type="spellEnd"/>
-      <w:r>
-        <w:t xml:space="preserve"> and the user has to complete it with username and password. </w:t>
+        <w:t xml:space="preserve"> The pop-up is not from DiagBox and the user has to complete it with username and password. </w:t>
       </w:r>
       <w:r>
         <w:t xml:space="preserve"> </w:t>
@@ -1291,7 +2178,6 @@
           <w:b/>
         </w:rPr>
       </w:pPr>
-      <w:proofErr w:type="gramStart"/>
       <w:r>
         <w:rPr>
           <w:b/>
@@ -1305,11 +2191,7 @@
         <w:t xml:space="preserve"> </w:t>
       </w:r>
       <w:r>
-        <w:t>-</w:t>
-      </w:r>
-      <w:proofErr w:type="gramEnd"/>
-      <w:r>
-        <w:t xml:space="preserve"> The data introduced by user will be saved in a structure. If Authentication function is called with</w:t>
+        <w:t>- The data introduced by user will be saved in a structure. If Authentication function is called with</w:t>
       </w:r>
       <w:r>
         <w:t>out parameters username and password, the data from structure will be used</w:t>
@@ -1352,106 +2234,56 @@
           <w:color w:val="auto"/>
         </w:rPr>
       </w:pPr>
-      <w:bookmarkStart w:id="3" w:name="_Toc2607935"/>
-      <w:proofErr w:type="spellStart"/>
-      <w:proofErr w:type="gramStart"/>
+      <w:bookmarkStart w:id="3" w:name="_Toc3219208"/>
       <w:r>
         <w:rPr>
           <w:color w:val="auto"/>
         </w:rPr>
-        <w:lastRenderedPageBreak/>
-        <w:t>LaunchDiagBox</w:t>
-      </w:r>
-      <w:proofErr w:type="spellEnd"/>
-      <w:r>
+        <w:t>LaunchDiagBox()</w:t>
+      </w:r>
+      <w:bookmarkEnd w:id="3"/>
+    </w:p>
+    <w:p>
+      <w:r>
+        <w:tab/>
+      </w:r>
+      <w:r>
+        <w:t>Launches the DiagBox application and man</w:t>
+      </w:r>
+      <w:r>
+        <w:t xml:space="preserve">ages the update request pop-up. </w:t>
+      </w:r>
+      <w:r>
+        <w:t>In the case of pop-up updating</w:t>
+      </w:r>
+      <w:r>
+        <w:t xml:space="preserve">, the application will </w:t>
+      </w:r>
+      <w:r>
+        <w:t>click on the cancel button.</w:t>
+      </w:r>
+    </w:p>
+    <w:p/>
+    <w:p>
+      <w:pPr>
+        <w:pStyle w:val="Heading2"/>
         <w:rPr>
           <w:color w:val="auto"/>
         </w:rPr>
-        <w:t>()</w:t>
-      </w:r>
-      <w:bookmarkEnd w:id="3"/>
-      <w:proofErr w:type="gramEnd"/>
+      </w:pPr>
+      <w:bookmarkStart w:id="4" w:name="_Toc3219209"/>
+      <w:r>
+        <w:rPr>
+          <w:color w:val="auto"/>
+        </w:rPr>
+        <w:t>Authentification(Action, User, Password, Brand)</w:t>
+      </w:r>
+      <w:bookmarkEnd w:id="4"/>
     </w:p>
     <w:p>
       <w:r>
         <w:tab/>
-      </w:r>
-      <w:r>
-        <w:t xml:space="preserve">Launches the </w:t>
-      </w:r>
-      <w:proofErr w:type="spellStart"/>
-      <w:r>
-        <w:t>DiagBox</w:t>
-      </w:r>
-      <w:proofErr w:type="spellEnd"/>
-      <w:r>
-        <w:t xml:space="preserve"> application and man</w:t>
-      </w:r>
-      <w:r>
-        <w:t xml:space="preserve">ages the update request pop-up. </w:t>
-      </w:r>
-      <w:r>
-        <w:t>In the case of pop-up updating</w:t>
-      </w:r>
-      <w:r>
-        <w:t xml:space="preserve">, the application will </w:t>
-      </w:r>
-      <w:r>
-        <w:t>click on the cancel button.</w:t>
-      </w:r>
-    </w:p>
-    <w:p/>
-    <w:p>
-      <w:pPr>
-        <w:pStyle w:val="Heading2"/>
-        <w:rPr>
-          <w:color w:val="auto"/>
-        </w:rPr>
-      </w:pPr>
-      <w:bookmarkStart w:id="4" w:name="_Toc2607936"/>
-      <w:proofErr w:type="spellStart"/>
-      <w:proofErr w:type="gramStart"/>
-      <w:r>
-        <w:rPr>
-          <w:color w:val="auto"/>
-        </w:rPr>
-        <w:t>Authentification</w:t>
-      </w:r>
-      <w:proofErr w:type="spellEnd"/>
-      <w:r>
-        <w:rPr>
-          <w:color w:val="auto"/>
-        </w:rPr>
-        <w:t>(</w:t>
-      </w:r>
-      <w:proofErr w:type="gramEnd"/>
-      <w:r>
-        <w:rPr>
-          <w:color w:val="auto"/>
-        </w:rPr>
-        <w:t>Action, User, Password, Brand)</w:t>
-      </w:r>
-      <w:bookmarkEnd w:id="4"/>
-    </w:p>
-    <w:p>
-      <w:r>
-        <w:tab/>
-      </w:r>
-      <w:proofErr w:type="gramStart"/>
-      <w:r>
-        <w:t>This function permit</w:t>
-      </w:r>
-      <w:proofErr w:type="gramEnd"/>
-      <w:r>
-        <w:t xml:space="preserve"> the user authentication and can be run in any part of the script execution. It requires several </w:t>
-      </w:r>
-      <w:proofErr w:type="gramStart"/>
-      <w:r>
-        <w:t>parameter</w:t>
-      </w:r>
-      <w:proofErr w:type="gramEnd"/>
-      <w:r>
-        <w:t>, as defined in this order:</w:t>
+        <w:t>This function permit the user authentication and can be run in any part of the script execution. It requires several parameter, as defined in this order:</w:t>
       </w:r>
     </w:p>
     <w:p>
@@ -1487,13 +2319,61 @@
         </w:numPr>
       </w:pPr>
       <w:r>
-        <w:t xml:space="preserve">Validate (for </w:t>
+        <w:t>Ok</w:t>
+      </w:r>
+      <w:r>
+        <w:t xml:space="preserve"> (for </w:t>
       </w:r>
       <w:r>
         <w:t>validating of user-data</w:t>
       </w:r>
       <w:r>
         <w:t>)</w:t>
+      </w:r>
+      <w:r>
+        <w:t xml:space="preserve">, </w:t>
+      </w:r>
+      <w:r>
+        <w:t>User</w:t>
+      </w:r>
+      <w:r>
+        <w:t xml:space="preserve"> and Password are obligatory according to two possibilities:</w:t>
+      </w:r>
+    </w:p>
+    <w:p>
+      <w:pPr>
+        <w:pStyle w:val="ListParagraph"/>
+        <w:numPr>
+          <w:ilvl w:val="2"/>
+          <w:numId w:val="10"/>
+        </w:numPr>
+      </w:pPr>
+      <w:r>
+        <w:t xml:space="preserve">The </w:t>
+      </w:r>
+      <w:r>
+        <w:t>User</w:t>
+      </w:r>
+      <w:r>
+        <w:t xml:space="preserve"> and Password parameters are left blank in the function, and in this case the parameters are recovered thanks to the data present in UFT (brick B0000).</w:t>
+      </w:r>
+    </w:p>
+    <w:p>
+      <w:pPr>
+        <w:pStyle w:val="ListParagraph"/>
+        <w:numPr>
+          <w:ilvl w:val="2"/>
+          <w:numId w:val="10"/>
+        </w:numPr>
+      </w:pPr>
+      <w:r>
+        <w:t xml:space="preserve">The </w:t>
+      </w:r>
+      <w:r>
+        <w:t>User</w:t>
+      </w:r>
+      <w:r>
+        <w:t xml:space="preserve"> and Password parameters are not left blank in the function and in this case the parameters recovered in the B0000 are ignored in favor of the new parameters entered. Ignored parameters are not stored.</w:t>
       </w:r>
     </w:p>
     <w:p>
@@ -1513,6 +2393,18 @@
       <w:r>
         <w:t>)</w:t>
       </w:r>
+      <w:r>
+        <w:t>, doesn’t</w:t>
+      </w:r>
+      <w:r>
+        <w:t xml:space="preserve"> need</w:t>
+      </w:r>
+      <w:r>
+        <w:t xml:space="preserve"> the parameters:</w:t>
+      </w:r>
+      <w:r>
+        <w:t xml:space="preserve"> User, Password, Brand.</w:t>
+      </w:r>
     </w:p>
     <w:p>
       <w:pPr>
@@ -1523,6 +2415,7 @@
         </w:numPr>
       </w:pPr>
       <w:r>
+        <w:lastRenderedPageBreak/>
         <w:t>Delete (for deleting the user-data)</w:t>
       </w:r>
     </w:p>
@@ -1790,23 +2683,13 @@
           <w:color w:val="auto"/>
         </w:rPr>
       </w:pPr>
-      <w:bookmarkStart w:id="5" w:name="_Toc2607937"/>
-      <w:proofErr w:type="spellStart"/>
-      <w:proofErr w:type="gramStart"/>
+      <w:bookmarkStart w:id="5" w:name="_Toc3219210"/>
       <w:r>
         <w:rPr>
           <w:color w:val="auto"/>
         </w:rPr>
-        <w:t>BrandSelect</w:t>
-      </w:r>
-      <w:proofErr w:type="spellEnd"/>
-      <w:r>
-        <w:rPr>
-          <w:color w:val="auto"/>
-        </w:rPr>
-        <w:t>(</w:t>
-      </w:r>
-      <w:proofErr w:type="gramEnd"/>
+        <w:t>BrandSelect(</w:t>
+      </w:r>
       <w:r>
         <w:rPr>
           <w:color w:val="auto"/>
@@ -1832,7 +2715,6 @@
     </w:p>
     <w:p>
       <w:r>
-        <w:lastRenderedPageBreak/>
         <w:tab/>
         <w:t>It has only one parameter that must be defined which represents the brand name, and that can have one of the following values:</w:t>
       </w:r>
@@ -1998,31 +2880,20 @@
           <w:color w:val="auto"/>
         </w:rPr>
       </w:pPr>
-      <w:bookmarkStart w:id="6" w:name="_Toc2607938"/>
-      <w:proofErr w:type="spellStart"/>
-      <w:proofErr w:type="gramStart"/>
+      <w:bookmarkStart w:id="6" w:name="_Toc3219211"/>
       <w:r>
         <w:rPr>
           <w:color w:val="auto"/>
         </w:rPr>
-        <w:t>ModelSelect</w:t>
-      </w:r>
-      <w:proofErr w:type="spellEnd"/>
+        <w:lastRenderedPageBreak/>
+        <w:t>ModelSelect(</w:t>
+      </w:r>
       <w:r>
         <w:rPr>
           <w:color w:val="auto"/>
         </w:rPr>
-        <w:t>(</w:t>
-      </w:r>
-      <w:proofErr w:type="spellStart"/>
-      <w:proofErr w:type="gramEnd"/>
-      <w:r>
-        <w:rPr>
-          <w:color w:val="auto"/>
-        </w:rPr>
         <w:t>DetectionType</w:t>
       </w:r>
-      <w:proofErr w:type="spellEnd"/>
       <w:r>
         <w:rPr>
           <w:color w:val="auto"/>
@@ -2052,15 +2923,7 @@
         <w:t>AUTO</w:t>
       </w:r>
       <w:r>
-        <w:t xml:space="preserve">: the </w:t>
-      </w:r>
-      <w:proofErr w:type="spellStart"/>
-      <w:r>
-        <w:t>DiagBox</w:t>
-      </w:r>
-      <w:proofErr w:type="spellEnd"/>
-      <w:r>
-        <w:t xml:space="preserve"> tool will try and read the VIN number of the vehicle connected to this tool</w:t>
+        <w:t>: the DiagBox tool will try and read the VIN number of the vehicle connected to this tool</w:t>
       </w:r>
     </w:p>
     <w:p>
@@ -2078,15 +2941,7 @@
         <w:t>The VIN number</w:t>
       </w:r>
       <w:r>
-        <w:t xml:space="preserve">: the </w:t>
-      </w:r>
-      <w:proofErr w:type="spellStart"/>
-      <w:r>
-        <w:t>DiagBox</w:t>
-      </w:r>
-      <w:proofErr w:type="spellEnd"/>
-      <w:r>
-        <w:t xml:space="preserve"> tool will input the VIN number (alphanumeric string formed from 17 characters) corresponding to the vehicle connected to the tool</w:t>
+        <w:t>: the DiagBox tool will input the VIN number (alphanumeric string formed from 17 characters) corresponding to the vehicle connected to the tool</w:t>
       </w:r>
     </w:p>
     <w:p>
@@ -2212,15 +3067,7 @@
         <w:t>XM MUX</w:t>
       </w:r>
       <w:r>
-        <w:t xml:space="preserve"> vehicle, then the function will be called with the following parameter: “XM</w:t>
-      </w:r>
-      <w:proofErr w:type="gramStart"/>
-      <w:r>
-        <w:t>;XM</w:t>
-      </w:r>
-      <w:proofErr w:type="gramEnd"/>
-      <w:r>
-        <w:t xml:space="preserve"> MUX”</w:t>
+        <w:t xml:space="preserve"> vehicle, then the function will be called with the following parameter: “XM;XM MUX”</w:t>
       </w:r>
       <w:r>
         <w:t>.</w:t>
@@ -2233,7 +3080,6 @@
         <w:spacing w:after="0"/>
       </w:pPr>
       <w:r>
-        <w:lastRenderedPageBreak/>
         <w:t>Errors:</w:t>
       </w:r>
     </w:p>
@@ -2251,15 +3097,7 @@
       </w:pPr>
       <w:r>
         <w:tab/>
-        <w:t xml:space="preserve">-  </w:t>
-      </w:r>
-      <w:proofErr w:type="gramStart"/>
-      <w:r>
-        <w:t>the</w:t>
-      </w:r>
-      <w:proofErr w:type="gramEnd"/>
-      <w:r>
-        <w:t xml:space="preserve"> button AUTO is not pushed</w:t>
+        <w:t>-  the button AUTO is not pushed</w:t>
       </w:r>
     </w:p>
     <w:p>
@@ -2268,15 +3106,7 @@
       </w:pPr>
       <w:r>
         <w:tab/>
-        <w:t xml:space="preserve">-  </w:t>
-      </w:r>
-      <w:proofErr w:type="gramStart"/>
-      <w:r>
-        <w:t>the</w:t>
-      </w:r>
-      <w:proofErr w:type="gramEnd"/>
-      <w:r>
-        <w:t xml:space="preserve"> name of the vehicle given as parameter is not correct</w:t>
+        <w:t>-  the name of the vehicle given as parameter is not correct</w:t>
       </w:r>
     </w:p>
     <w:p>
@@ -2300,30 +3130,12 @@
           <w:sz w:val="26"/>
         </w:rPr>
       </w:pPr>
-      <w:proofErr w:type="spellStart"/>
-      <w:proofErr w:type="gramStart"/>
       <w:r>
         <w:rPr>
           <w:rFonts w:ascii="Calibri Light" w:eastAsia="Calibri Light" w:hAnsi="Calibri Light" w:cs="Calibri Light"/>
           <w:sz w:val="26"/>
         </w:rPr>
-        <w:t>WiFiButton</w:t>
-      </w:r>
-      <w:proofErr w:type="spellEnd"/>
-      <w:r>
-        <w:rPr>
-          <w:rFonts w:ascii="Calibri Light" w:eastAsia="Calibri Light" w:hAnsi="Calibri Light" w:cs="Calibri Light"/>
-          <w:sz w:val="26"/>
-        </w:rPr>
-        <w:t>(</w:t>
-      </w:r>
-      <w:proofErr w:type="gramEnd"/>
-      <w:r>
-        <w:rPr>
-          <w:rFonts w:ascii="Calibri Light" w:eastAsia="Calibri Light" w:hAnsi="Calibri Light" w:cs="Calibri Light"/>
-          <w:sz w:val="26"/>
-        </w:rPr>
-        <w:t>Name)</w:t>
+        <w:t>WiFiButton(Name)</w:t>
       </w:r>
     </w:p>
     <w:p>
@@ -2346,21 +3158,7 @@
         <w:rPr>
           <w:rFonts w:ascii="Calibri" w:eastAsia="Calibri" w:hAnsi="Calibri" w:cs="Calibri"/>
         </w:rPr>
-        <w:t xml:space="preserve">This function will select &lt;&lt; </w:t>
-      </w:r>
-      <w:proofErr w:type="spellStart"/>
-      <w:r>
-        <w:rPr>
-          <w:rFonts w:ascii="Calibri" w:eastAsia="Calibri" w:hAnsi="Calibri" w:cs="Calibri"/>
-        </w:rPr>
-        <w:t>WiFi</w:t>
-      </w:r>
-      <w:proofErr w:type="spellEnd"/>
-      <w:r>
-        <w:rPr>
-          <w:rFonts w:ascii="Calibri" w:eastAsia="Calibri" w:hAnsi="Calibri" w:cs="Calibri"/>
-        </w:rPr>
-        <w:t xml:space="preserve"> &gt;&gt; button and depending on the parameter </w:t>
+        <w:t xml:space="preserve">This function will select &lt;&lt; WiFi &gt;&gt; button and depending on the parameter </w:t>
       </w:r>
       <w:r>
         <w:rPr>
@@ -2415,21 +3213,7 @@
         <w:rPr>
           <w:rFonts w:ascii="Calibri" w:eastAsia="Calibri" w:hAnsi="Calibri" w:cs="Calibri"/>
         </w:rPr>
-        <w:t xml:space="preserve"> of the pop-up opened by clicking &lt;&lt; </w:t>
-      </w:r>
-      <w:proofErr w:type="spellStart"/>
-      <w:r>
-        <w:rPr>
-          <w:rFonts w:ascii="Calibri" w:eastAsia="Calibri" w:hAnsi="Calibri" w:cs="Calibri"/>
-        </w:rPr>
-        <w:t>WiFi</w:t>
-      </w:r>
-      <w:proofErr w:type="spellEnd"/>
-      <w:r>
-        <w:rPr>
-          <w:rFonts w:ascii="Calibri" w:eastAsia="Calibri" w:hAnsi="Calibri" w:cs="Calibri"/>
-        </w:rPr>
-        <w:t xml:space="preserve"> &gt;&gt; button will be pushed</w:t>
+        <w:t xml:space="preserve"> of the pop-up opened by clicking &lt;&lt; WiFi &gt;&gt; button will be pushed</w:t>
       </w:r>
     </w:p>
     <w:p>
@@ -2478,21 +3262,7 @@
         <w:rPr>
           <w:rFonts w:ascii="Calibri" w:eastAsia="Calibri" w:hAnsi="Calibri" w:cs="Calibri"/>
         </w:rPr>
-        <w:t xml:space="preserve">of the pop-up opened by clicking &lt;&lt; </w:t>
-      </w:r>
-      <w:proofErr w:type="spellStart"/>
-      <w:r>
-        <w:rPr>
-          <w:rFonts w:ascii="Calibri" w:eastAsia="Calibri" w:hAnsi="Calibri" w:cs="Calibri"/>
-        </w:rPr>
-        <w:t>WiFi</w:t>
-      </w:r>
-      <w:proofErr w:type="spellEnd"/>
-      <w:r>
-        <w:rPr>
-          <w:rFonts w:ascii="Calibri" w:eastAsia="Calibri" w:hAnsi="Calibri" w:cs="Calibri"/>
-        </w:rPr>
-        <w:t xml:space="preserve"> &gt;&gt; button will be pushed</w:t>
+        <w:t>of the pop-up opened by clicking &lt;&lt; WiFi &gt;&gt; button will be pushed</w:t>
       </w:r>
       <w:r>
         <w:rPr>
@@ -2563,15 +3333,7 @@
       </w:pPr>
       <w:r>
         <w:tab/>
-        <w:t xml:space="preserve">- </w:t>
-      </w:r>
-      <w:proofErr w:type="gramStart"/>
-      <w:r>
-        <w:t>the</w:t>
-      </w:r>
-      <w:proofErr w:type="gramEnd"/>
-      <w:r>
-        <w:t xml:space="preserve"> given parameter is NOT  "CANCEL" or "RESTART" </w:t>
+        <w:t xml:space="preserve">- the given parameter is NOT  "CANCEL" or "RESTART" </w:t>
       </w:r>
     </w:p>
     <w:p>
@@ -2580,15 +3342,7 @@
       </w:pPr>
       <w:r>
         <w:tab/>
-        <w:t xml:space="preserve">- </w:t>
-      </w:r>
-      <w:proofErr w:type="gramStart"/>
-      <w:r>
-        <w:t>the</w:t>
-      </w:r>
-      <w:proofErr w:type="gramEnd"/>
-      <w:r>
-        <w:t xml:space="preserve"> buttons  "CANCEL"  or  "RESTART" aren't pushed.</w:t>
+        <w:t>- the buttons  "CANCEL"  or  "RESTART" aren't pushed.</w:t>
       </w:r>
     </w:p>
     <w:p>
@@ -2603,33 +3357,23 @@
           <w:color w:val="auto"/>
         </w:rPr>
       </w:pPr>
-      <w:bookmarkStart w:id="7" w:name="_Toc2607939"/>
-      <w:proofErr w:type="spellStart"/>
-      <w:proofErr w:type="gramStart"/>
+      <w:bookmarkStart w:id="7" w:name="_Toc3219212"/>
       <w:r>
         <w:rPr>
           <w:color w:val="auto"/>
         </w:rPr>
-        <w:t>LaunchApplication</w:t>
-      </w:r>
-      <w:proofErr w:type="spellEnd"/>
+        <w:t>LaunchApplication(</w:t>
+      </w:r>
       <w:r>
         <w:rPr>
           <w:color w:val="auto"/>
         </w:rPr>
-        <w:t>(</w:t>
-      </w:r>
-      <w:proofErr w:type="gramEnd"/>
+        <w:t>Operation</w:t>
+      </w:r>
       <w:r>
         <w:rPr>
           <w:color w:val="auto"/>
         </w:rPr>
-        <w:t>Operation</w:t>
-      </w:r>
-      <w:r>
-        <w:rPr>
-          <w:color w:val="auto"/>
-        </w:rPr>
         <w:t>)</w:t>
       </w:r>
       <w:bookmarkEnd w:id="7"/>
@@ -2637,15 +3381,7 @@
     <w:p>
       <w:r>
         <w:tab/>
-        <w:t xml:space="preserve">This function will select one of the operations possible in </w:t>
-      </w:r>
-      <w:proofErr w:type="spellStart"/>
-      <w:r>
-        <w:t>DiagBox</w:t>
-      </w:r>
-      <w:proofErr w:type="spellEnd"/>
-      <w:r>
-        <w:t>, depending on the given input parameter, as follows:</w:t>
+        <w:t>This function will select one of the operations possible in DiagBox, depending on the given input parameter, as follows:</w:t>
       </w:r>
     </w:p>
     <w:p>
@@ -2842,30 +3578,12 @@
           <w:sz w:val="26"/>
         </w:rPr>
       </w:pPr>
-      <w:proofErr w:type="spellStart"/>
-      <w:proofErr w:type="gramStart"/>
       <w:r>
         <w:rPr>
           <w:rFonts w:ascii="Calibri Light" w:eastAsia="Calibri Light" w:hAnsi="Calibri Light" w:cs="Calibri Light"/>
           <w:sz w:val="26"/>
         </w:rPr>
-        <w:t>SelectButton</w:t>
-      </w:r>
-      <w:proofErr w:type="spellEnd"/>
-      <w:r>
-        <w:rPr>
-          <w:rFonts w:ascii="Calibri Light" w:eastAsia="Calibri Light" w:hAnsi="Calibri Light" w:cs="Calibri Light"/>
-          <w:sz w:val="26"/>
-        </w:rPr>
-        <w:t>(</w:t>
-      </w:r>
-      <w:proofErr w:type="gramEnd"/>
-      <w:r>
-        <w:rPr>
-          <w:rFonts w:ascii="Calibri Light" w:eastAsia="Calibri Light" w:hAnsi="Calibri Light" w:cs="Calibri Light"/>
-          <w:sz w:val="26"/>
-        </w:rPr>
-        <w:t>Action)</w:t>
+        <w:t>SelectButton(Action)</w:t>
       </w:r>
     </w:p>
     <w:p>
@@ -2884,6 +3602,7 @@
     </w:p>
     <w:p>
       <w:pPr>
+        <w:spacing w:after="0"/>
         <w:rPr>
           <w:rFonts w:ascii="Calibri" w:eastAsia="Calibri" w:hAnsi="Calibri" w:cs="Calibri"/>
         </w:rPr>
@@ -2892,7 +3611,6 @@
         <w:rPr>
           <w:rFonts w:ascii="Calibri" w:eastAsia="Calibri" w:hAnsi="Calibri" w:cs="Calibri"/>
         </w:rPr>
-        <w:lastRenderedPageBreak/>
         <w:tab/>
         <w:t>The action will be one of the following actions:</w:t>
       </w:r>
@@ -2903,6 +3621,7 @@
           <w:ilvl w:val="0"/>
           <w:numId w:val="24"/>
         </w:numPr>
+        <w:spacing w:after="0"/>
         <w:ind w:left="774" w:hanging="360"/>
         <w:rPr>
           <w:rFonts w:ascii="Calibri" w:eastAsia="Calibri" w:hAnsi="Calibri" w:cs="Calibri"/>
@@ -2928,6 +3647,7 @@
           <w:ilvl w:val="0"/>
           <w:numId w:val="24"/>
         </w:numPr>
+        <w:spacing w:after="0"/>
         <w:ind w:left="774" w:hanging="360"/>
         <w:rPr>
           <w:rFonts w:ascii="Calibri" w:eastAsia="Calibri" w:hAnsi="Calibri" w:cs="Calibri"/>
@@ -2953,6 +3673,7 @@
           <w:ilvl w:val="0"/>
           <w:numId w:val="24"/>
         </w:numPr>
+        <w:spacing w:after="0"/>
         <w:ind w:left="774" w:hanging="360"/>
         <w:rPr>
           <w:rFonts w:ascii="Calibri" w:eastAsia="Calibri" w:hAnsi="Calibri" w:cs="Calibri"/>
@@ -2978,6 +3699,7 @@
           <w:ilvl w:val="0"/>
           <w:numId w:val="24"/>
         </w:numPr>
+        <w:spacing w:after="0"/>
         <w:ind w:left="774" w:hanging="360"/>
         <w:rPr>
           <w:rFonts w:ascii="Calibri" w:eastAsia="Calibri" w:hAnsi="Calibri" w:cs="Calibri"/>
@@ -2988,6 +3710,7 @@
           <w:rFonts w:ascii="Calibri" w:eastAsia="Calibri" w:hAnsi="Calibri" w:cs="Calibri"/>
           <w:b/>
         </w:rPr>
+        <w:lastRenderedPageBreak/>
         <w:t>RESET</w:t>
       </w:r>
       <w:r>
@@ -3003,6 +3726,7 @@
           <w:ilvl w:val="0"/>
           <w:numId w:val="24"/>
         </w:numPr>
+        <w:spacing w:after="0"/>
         <w:ind w:left="774" w:hanging="360"/>
         <w:rPr>
           <w:rFonts w:ascii="Calibri" w:eastAsia="Calibri" w:hAnsi="Calibri" w:cs="Calibri"/>
@@ -3022,6 +3746,7 @@
           <w:ilvl w:val="0"/>
           <w:numId w:val="24"/>
         </w:numPr>
+        <w:spacing w:after="0"/>
         <w:ind w:left="774" w:hanging="360"/>
         <w:rPr>
           <w:rFonts w:ascii="Calibri" w:eastAsia="Calibri" w:hAnsi="Calibri" w:cs="Calibri"/>
@@ -3038,39 +3763,16 @@
     </w:p>
     <w:p>
       <w:pPr>
-        <w:rPr>
-          <w:rFonts w:ascii="Calibri" w:eastAsia="Calibri" w:hAnsi="Calibri" w:cs="Calibri"/>
-        </w:rPr>
-      </w:pPr>
-      <w:r>
+        <w:spacing w:after="0"/>
         <w:rPr>
           <w:rFonts w:ascii="Calibri" w:eastAsia="Calibri" w:hAnsi="Calibri" w:cs="Calibri"/>
           <w:b/>
         </w:rPr>
-        <w:tab/>
-      </w:r>
-      <w:r>
-        <w:rPr>
-          <w:rFonts w:ascii="Calibri" w:eastAsia="Calibri" w:hAnsi="Calibri" w:cs="Calibri"/>
-        </w:rPr>
-        <w:t>Sometimes the interface may contain more buttons with the same action. In object repository they will have different names.</w:t>
-      </w:r>
-    </w:p>
-    <w:p>
-      <w:pPr>
-        <w:rPr>
-          <w:rFonts w:ascii="Calibri" w:eastAsia="Calibri" w:hAnsi="Calibri" w:cs="Calibri"/>
-        </w:rPr>
-      </w:pPr>
-      <w:r>
-        <w:rPr>
-          <w:rFonts w:ascii="Calibri" w:eastAsia="Calibri" w:hAnsi="Calibri" w:cs="Calibri"/>
-        </w:rPr>
-        <w:t>Example:</w:t>
-      </w:r>
-    </w:p>
-    <w:p>
-      <w:pPr>
+      </w:pPr>
+    </w:p>
+    <w:p>
+      <w:pPr>
+        <w:spacing w:after="0"/>
         <w:rPr>
           <w:rFonts w:ascii="Calibri" w:eastAsia="Calibri" w:hAnsi="Calibri" w:cs="Calibri"/>
         </w:rPr>
@@ -3086,6 +3788,39 @@
         <w:rPr>
           <w:rFonts w:ascii="Calibri" w:eastAsia="Calibri" w:hAnsi="Calibri" w:cs="Calibri"/>
         </w:rPr>
+        <w:t>Sometimes the interface may contain more buttons with the same action. In object repository they will have different names.</w:t>
+      </w:r>
+    </w:p>
+    <w:p>
+      <w:pPr>
+        <w:rPr>
+          <w:rFonts w:ascii="Calibri" w:eastAsia="Calibri" w:hAnsi="Calibri" w:cs="Calibri"/>
+        </w:rPr>
+      </w:pPr>
+      <w:r>
+        <w:rPr>
+          <w:rFonts w:ascii="Calibri" w:eastAsia="Calibri" w:hAnsi="Calibri" w:cs="Calibri"/>
+        </w:rPr>
+        <w:t>Example:</w:t>
+      </w:r>
+    </w:p>
+    <w:p>
+      <w:pPr>
+        <w:rPr>
+          <w:rFonts w:ascii="Calibri" w:eastAsia="Calibri" w:hAnsi="Calibri" w:cs="Calibri"/>
+        </w:rPr>
+      </w:pPr>
+      <w:r>
+        <w:rPr>
+          <w:rFonts w:ascii="Calibri" w:eastAsia="Calibri" w:hAnsi="Calibri" w:cs="Calibri"/>
+          <w:b/>
+        </w:rPr>
+        <w:tab/>
+      </w:r>
+      <w:r>
+        <w:rPr>
+          <w:rFonts w:ascii="Calibri" w:eastAsia="Calibri" w:hAnsi="Calibri" w:cs="Calibri"/>
+        </w:rPr>
         <w:t xml:space="preserve">If we in the interface contains one button "OK" and in repository it is named "OK_BTN_2", the function will try to push on "OK_BTN" first time and if it doesn't exist, "OK_BTN_2" will be pushed. </w:t>
       </w:r>
       <w:r>
@@ -3117,15 +3852,7 @@
       </w:pPr>
       <w:r>
         <w:tab/>
-        <w:t xml:space="preserve">- </w:t>
-      </w:r>
-      <w:proofErr w:type="gramStart"/>
-      <w:r>
-        <w:t>the</w:t>
-      </w:r>
-      <w:proofErr w:type="gramEnd"/>
-      <w:r>
-        <w:t xml:space="preserve"> button given as parameter will not be pushed.</w:t>
+        <w:t>- the button given as parameter will not be pushed.</w:t>
       </w:r>
     </w:p>
     <w:p>
@@ -3146,23 +3873,19 @@
           <w:color w:val="auto"/>
         </w:rPr>
       </w:pPr>
-      <w:bookmarkStart w:id="8" w:name="_Toc2607940"/>
-      <w:proofErr w:type="spellStart"/>
-      <w:proofErr w:type="gramStart"/>
+      <w:bookmarkStart w:id="8" w:name="_Toc3219213"/>
       <w:r>
         <w:rPr>
           <w:color w:val="auto"/>
         </w:rPr>
         <w:t>SelectTab</w:t>
       </w:r>
-      <w:proofErr w:type="spellEnd"/>
       <w:r>
         <w:rPr>
           <w:color w:val="auto"/>
         </w:rPr>
         <w:t>(</w:t>
       </w:r>
-      <w:proofErr w:type="gramEnd"/>
       <w:r>
         <w:rPr>
           <w:color w:val="auto"/>
@@ -3180,15 +3903,7 @@
     <w:p>
       <w:r>
         <w:tab/>
-        <w:t xml:space="preserve">This function will select one of the available tabs in </w:t>
-      </w:r>
-      <w:proofErr w:type="spellStart"/>
-      <w:r>
-        <w:t>DiagBox</w:t>
-      </w:r>
-      <w:proofErr w:type="spellEnd"/>
-      <w:r>
-        <w:t xml:space="preserve"> interface, depending on the tab name:</w:t>
+        <w:t>This function will select one of the available tabs in DiagBox interface, depending on the tab name:</w:t>
       </w:r>
     </w:p>
     <w:p>
@@ -3375,42 +4090,12 @@
           <w:color w:val="auto"/>
         </w:rPr>
       </w:pPr>
-      <w:bookmarkStart w:id="9" w:name="_Toc2607941"/>
-      <w:proofErr w:type="spellStart"/>
-      <w:proofErr w:type="gramStart"/>
+      <w:bookmarkStart w:id="9" w:name="_Toc3219214"/>
       <w:r>
         <w:rPr>
           <w:color w:val="auto"/>
         </w:rPr>
-        <w:t>SelectECU</w:t>
-      </w:r>
-      <w:proofErr w:type="spellEnd"/>
-      <w:r>
-        <w:rPr>
-          <w:color w:val="auto"/>
-        </w:rPr>
-        <w:t>(</w:t>
-      </w:r>
-      <w:proofErr w:type="gramEnd"/>
-      <w:r>
-        <w:rPr>
-          <w:color w:val="auto"/>
-        </w:rPr>
-        <w:t xml:space="preserve">Family, </w:t>
-      </w:r>
-      <w:proofErr w:type="spellStart"/>
-      <w:r>
-        <w:rPr>
-          <w:color w:val="auto"/>
-        </w:rPr>
-        <w:t>SubFamily</w:t>
-      </w:r>
-      <w:proofErr w:type="spellEnd"/>
-      <w:r>
-        <w:rPr>
-          <w:color w:val="auto"/>
-        </w:rPr>
-        <w:t>)</w:t>
+        <w:t>SelectECU(Family, SubFamily)</w:t>
       </w:r>
       <w:bookmarkEnd w:id="9"/>
     </w:p>
@@ -3446,7 +4131,6 @@
         <w:spacing w:after="0"/>
       </w:pPr>
       <w:r>
-        <w:lastRenderedPageBreak/>
         <w:t>Errors:</w:t>
       </w:r>
     </w:p>
@@ -3464,23 +4148,7 @@
       </w:pPr>
       <w:r>
         <w:tab/>
-        <w:t xml:space="preserve">- </w:t>
-      </w:r>
-      <w:proofErr w:type="gramStart"/>
-      <w:r>
-        <w:t>the</w:t>
-      </w:r>
-      <w:proofErr w:type="gramEnd"/>
-      <w:r>
-        <w:t xml:space="preserve"> parameter </w:t>
-      </w:r>
-      <w:proofErr w:type="spellStart"/>
-      <w:r>
-        <w:t>SubFamily</w:t>
-      </w:r>
-      <w:proofErr w:type="spellEnd"/>
-      <w:r>
-        <w:t xml:space="preserve"> has as value "Communication error" or "Not present" </w:t>
+        <w:t xml:space="preserve">- the parameter SubFamily has as value "Communication error" or "Not present" </w:t>
       </w:r>
     </w:p>
     <w:p>
@@ -3489,21 +4157,8 @@
       </w:pPr>
       <w:r>
         <w:tab/>
-        <w:t xml:space="preserve">- </w:t>
-      </w:r>
-      <w:proofErr w:type="gramStart"/>
-      <w:r>
-        <w:t>in</w:t>
-      </w:r>
-      <w:proofErr w:type="gramEnd"/>
-      <w:r>
-        <w:t xml:space="preserve"> the text is not find the string Family &amp; " " &amp; </w:t>
-      </w:r>
-      <w:proofErr w:type="spellStart"/>
-      <w:r>
-        <w:t>SubFamily</w:t>
-      </w:r>
-      <w:proofErr w:type="spellEnd"/>
+        <w:t>- in the text is not find the string Family &amp; " " &amp; SubFamily</w:t>
+      </w:r>
     </w:p>
     <w:p>
       <w:pPr>
@@ -3522,23 +4177,13 @@
           <w:color w:val="auto"/>
         </w:rPr>
       </w:pPr>
-      <w:bookmarkStart w:id="10" w:name="_Toc2607942"/>
-      <w:proofErr w:type="spellStart"/>
-      <w:proofErr w:type="gramStart"/>
+      <w:bookmarkStart w:id="10" w:name="_Toc3219215"/>
       <w:r>
         <w:rPr>
           <w:color w:val="auto"/>
         </w:rPr>
-        <w:t>SelectMenu</w:t>
-      </w:r>
-      <w:proofErr w:type="spellEnd"/>
-      <w:r>
-        <w:rPr>
-          <w:color w:val="auto"/>
-        </w:rPr>
-        <w:t>(</w:t>
-      </w:r>
-      <w:proofErr w:type="gramEnd"/>
+        <w:t>SelectMenu(</w:t>
+      </w:r>
       <w:r>
         <w:rPr>
           <w:color w:val="auto"/>
@@ -3580,6 +4225,7 @@
         <w:rPr>
           <w:b/>
         </w:rPr>
+        <w:lastRenderedPageBreak/>
         <w:t>Name</w:t>
       </w:r>
       <w:r>
@@ -3678,28 +4324,12 @@
           <w:color w:val="auto"/>
         </w:rPr>
       </w:pPr>
-      <w:bookmarkStart w:id="11" w:name="_Toc2607943"/>
-      <w:proofErr w:type="spellStart"/>
-      <w:proofErr w:type="gramStart"/>
+      <w:bookmarkStart w:id="11" w:name="_Toc3219216"/>
       <w:r>
         <w:rPr>
           <w:color w:val="auto"/>
         </w:rPr>
-        <w:t>SelectSideMenu</w:t>
-      </w:r>
-      <w:proofErr w:type="spellEnd"/>
-      <w:r>
-        <w:rPr>
-          <w:color w:val="auto"/>
-        </w:rPr>
-        <w:t>(</w:t>
-      </w:r>
-      <w:proofErr w:type="gramEnd"/>
-      <w:r>
-        <w:rPr>
-          <w:color w:val="auto"/>
-        </w:rPr>
-        <w:t>Name)</w:t>
+        <w:t>SelectSideMenu(Name)</w:t>
       </w:r>
       <w:bookmarkEnd w:id="11"/>
     </w:p>
@@ -3720,21 +4350,7 @@
         <w:rPr>
           <w:rFonts w:ascii="Calibri" w:eastAsia="Calibri" w:hAnsi="Calibri" w:cs="Calibri"/>
         </w:rPr>
-        <w:t xml:space="preserve">Using this function, the user can select from </w:t>
-      </w:r>
-      <w:proofErr w:type="spellStart"/>
-      <w:r>
-        <w:rPr>
-          <w:rFonts w:ascii="Calibri" w:eastAsia="Calibri" w:hAnsi="Calibri" w:cs="Calibri"/>
-        </w:rPr>
-        <w:t>SideMenu</w:t>
-      </w:r>
-      <w:proofErr w:type="spellEnd"/>
-      <w:r>
-        <w:rPr>
-          <w:rFonts w:ascii="Calibri" w:eastAsia="Calibri" w:hAnsi="Calibri" w:cs="Calibri"/>
-        </w:rPr>
-        <w:t xml:space="preserve"> the menu, given as parameter.</w:t>
+        <w:t>Using this function, the user can select from SideMenu the menu, given as parameter.</w:t>
       </w:r>
     </w:p>
     <w:p>
@@ -3759,23 +4375,7 @@
       </w:pPr>
       <w:r>
         <w:tab/>
-        <w:t xml:space="preserve">- </w:t>
-      </w:r>
-      <w:proofErr w:type="gramStart"/>
-      <w:r>
-        <w:t>the</w:t>
-      </w:r>
-      <w:proofErr w:type="gramEnd"/>
-      <w:r>
-        <w:t xml:space="preserve"> </w:t>
-      </w:r>
-      <w:proofErr w:type="spellStart"/>
-      <w:r>
-        <w:t>SideMenu</w:t>
-      </w:r>
-      <w:proofErr w:type="spellEnd"/>
-      <w:r>
-        <w:t xml:space="preserve"> is not clicked</w:t>
+        <w:t>- the SideMenu is not clicked</w:t>
       </w:r>
     </w:p>
     <w:p>
@@ -3784,21 +4384,8 @@
       </w:pPr>
       <w:r>
         <w:tab/>
-        <w:t xml:space="preserve">-  </w:t>
-      </w:r>
-      <w:proofErr w:type="gramStart"/>
-      <w:r>
-        <w:t>the</w:t>
-      </w:r>
-      <w:proofErr w:type="gramEnd"/>
-      <w:r>
-        <w:t xml:space="preserve"> value of parameter Name is not in list of </w:t>
-      </w:r>
-      <w:proofErr w:type="spellStart"/>
-      <w:r>
-        <w:t>SideMenu</w:t>
-      </w:r>
-      <w:proofErr w:type="spellEnd"/>
+        <w:t>-  the value of parameter Name is not in list of SideMenu</w:t>
+      </w:r>
     </w:p>
     <w:p>
       <w:pPr>
@@ -3815,23 +4402,13 @@
           <w:color w:val="auto"/>
         </w:rPr>
       </w:pPr>
-      <w:bookmarkStart w:id="12" w:name="_Toc2607944"/>
-      <w:proofErr w:type="spellStart"/>
-      <w:proofErr w:type="gramStart"/>
+      <w:bookmarkStart w:id="12" w:name="_Toc3219217"/>
       <w:r>
         <w:rPr>
           <w:color w:val="auto"/>
         </w:rPr>
-        <w:t>CaptureScreen</w:t>
-      </w:r>
-      <w:proofErr w:type="spellEnd"/>
-      <w:r>
-        <w:rPr>
-          <w:color w:val="auto"/>
-        </w:rPr>
-        <w:t>(</w:t>
-      </w:r>
-      <w:proofErr w:type="gramEnd"/>
+        <w:t>CaptureScreen(</w:t>
+      </w:r>
       <w:r>
         <w:rPr>
           <w:color w:val="auto"/>
@@ -3851,15 +4428,7 @@
     <w:p>
       <w:r>
         <w:tab/>
-        <w:t xml:space="preserve">Using this function, the user will be able to do a screenshot of the </w:t>
-      </w:r>
-      <w:proofErr w:type="spellStart"/>
-      <w:r>
-        <w:t>DiagBox</w:t>
-      </w:r>
-      <w:proofErr w:type="spellEnd"/>
-      <w:r>
-        <w:t xml:space="preserve"> interface. Depending on the value of the input parameter (</w:t>
+        <w:t>Using this function, the user will be able to do a screenshot of the DiagBox interface. Depending on the value of the input parameter (</w:t>
       </w:r>
       <w:r>
         <w:rPr>
@@ -3883,9 +4452,1203 @@
         <w:t>screenshot will be present in the test result report.</w:t>
       </w:r>
     </w:p>
+    <w:p>
+      <w:r>
+        <w:br w:type="page"/>
+      </w:r>
+    </w:p>
+    <w:p>
+      <w:r>
+        <w:lastRenderedPageBreak/>
+        <w:t xml:space="preserve"> </w:t>
+      </w:r>
+    </w:p>
+    <w:p>
+      <w:pPr>
+        <w:pStyle w:val="Heading2"/>
+        <w:rPr>
+          <w:color w:val="auto"/>
+        </w:rPr>
+      </w:pPr>
+      <w:bookmarkStart w:id="14" w:name="_Toc3219218"/>
+      <w:r>
+        <w:rPr>
+          <w:color w:val="auto"/>
+        </w:rPr>
+        <w:t>SeeTG ()</w:t>
+      </w:r>
+      <w:bookmarkEnd w:id="14"/>
+    </w:p>
+    <w:p>
+      <w:r>
+        <w:t>This function selects the button</w:t>
+      </w:r>
+      <w:r>
+        <w:t xml:space="preserve"> “</w:t>
+      </w:r>
+      <w:r>
+        <w:t>View the Global test in S</w:t>
+      </w:r>
+      <w:r>
+        <w:t>tandard mode”</w:t>
+      </w:r>
+      <w:r>
+        <w:t>.</w:t>
+      </w:r>
+    </w:p>
+    <w:p>
+      <w:r>
+        <w:rPr>
+          <w:noProof/>
+          <w:highlight w:val="green"/>
+        </w:rPr>
+        <w:drawing>
+          <wp:inline distT="0" distB="0" distL="0" distR="0">
+            <wp:extent cx="629920" cy="448310"/>
+            <wp:effectExtent l="0" t="0" r="0" b="8890"/>
+            <wp:docPr id="3" name="Image 2" descr="cid:image001.png@01D4C48A.32E97A80"/>
+            <wp:cNvGraphicFramePr>
+              <a:graphicFrameLocks xmlns:a="http://schemas.openxmlformats.org/drawingml/2006/main" noChangeAspect="1"/>
+            </wp:cNvGraphicFramePr>
+            <a:graphic xmlns:a="http://schemas.openxmlformats.org/drawingml/2006/main">
+              <a:graphicData uri="http://schemas.openxmlformats.org/drawingml/2006/picture">
+                <pic:pic xmlns:pic="http://schemas.openxmlformats.org/drawingml/2006/picture">
+                  <pic:nvPicPr>
+                    <pic:cNvPr id="0" name="Image 1" descr="cid:image001.png@01D4C48A.32E97A80"/>
+                    <pic:cNvPicPr>
+                      <a:picLocks noChangeAspect="1" noChangeArrowheads="1"/>
+                    </pic:cNvPicPr>
+                  </pic:nvPicPr>
+                  <pic:blipFill>
+                    <a:blip r:embed="rId10" r:link="rId11" cstate="print">
+                      <a:extLst>
+                        <a:ext uri="{28A0092B-C50C-407E-A947-70E740481C1C}">
+                          <a14:useLocalDpi xmlns="" xmlns:wpc="http://schemas.microsoft.com/office/word/2010/wordprocessingCanvas" xmlns:cx="http://schemas.microsoft.com/office/drawing/2014/chartex" xmlns:cx1="http://schemas.microsoft.com/office/drawing/2015/9/8/chartex" xmlns:mc="http://schemas.openxmlformats.org/markup-compatibility/2006" xmlns:o="urn:schemas-microsoft-com:office:office" xmlns:v="urn:schemas-microsoft-com:vml" xmlns:wp14="http://schemas.microsoft.com/office/word/2010/wordprocessingDrawing" xmlns:w10="urn:schemas-microsoft-com:office:word" xmlns:w="http://schemas.openxmlformats.org/wordprocessingml/2006/main" xmlns:w14="http://schemas.microsoft.com/office/word/2010/wordml" xmlns:w15="http://schemas.microsoft.com/office/word/2012/wordml" xmlns:w16se="http://schemas.microsoft.com/office/word/2015/wordml/symex" xmlns:wpg="http://schemas.microsoft.com/office/word/2010/wordprocessingGroup" xmlns:wpi="http://schemas.microsoft.com/office/word/2010/wordprocessingInk" xmlns:wps="http://schemas.microsoft.com/office/word/2010/wordprocessingShape" xmlns:a14="http://schemas.microsoft.com/office/drawing/2010/main" val="0"/>
+                        </a:ext>
+                      </a:extLst>
+                    </a:blip>
+                    <a:srcRect/>
+                    <a:stretch>
+                      <a:fillRect/>
+                    </a:stretch>
+                  </pic:blipFill>
+                  <pic:spPr bwMode="auto">
+                    <a:xfrm>
+                      <a:off x="0" y="0"/>
+                      <a:ext cx="629920" cy="448310"/>
+                    </a:xfrm>
+                    <a:prstGeom prst="rect">
+                      <a:avLst/>
+                    </a:prstGeom>
+                    <a:noFill/>
+                    <a:ln>
+                      <a:noFill/>
+                    </a:ln>
+                  </pic:spPr>
+                </pic:pic>
+              </a:graphicData>
+            </a:graphic>
+          </wp:inline>
+        </w:drawing>
+      </w:r>
+    </w:p>
+    <w:p>
+      <w:r>
+        <w:t>Error:</w:t>
+      </w:r>
+    </w:p>
+    <w:p>
+      <w:pPr>
+        <w:pStyle w:val="ListParagraph"/>
+        <w:numPr>
+          <w:ilvl w:val="0"/>
+          <w:numId w:val="26"/>
+        </w:numPr>
+      </w:pPr>
+      <w:r>
+        <w:t xml:space="preserve">The </w:t>
+      </w:r>
+      <w:r>
+        <w:t>program execution</w:t>
+      </w:r>
+      <w:r>
+        <w:t xml:space="preserve"> will</w:t>
+      </w:r>
+      <w:r>
+        <w:t xml:space="preserve"> </w:t>
+      </w:r>
+      <w:r>
+        <w:t xml:space="preserve">be </w:t>
+      </w:r>
+      <w:r>
+        <w:t>stop</w:t>
+      </w:r>
+      <w:r>
+        <w:t>ped if</w:t>
+      </w:r>
+      <w:r>
+        <w:t xml:space="preserve"> the </w:t>
+      </w:r>
+      <w:r>
+        <w:t>button</w:t>
+      </w:r>
+      <w:r>
+        <w:t xml:space="preserve"> </w:t>
+      </w:r>
+      <w:r>
+        <w:t>doesn’t exist in the page and</w:t>
+      </w:r>
+      <w:r>
+        <w:t xml:space="preserve"> </w:t>
+      </w:r>
+      <w:r>
+        <w:t>an error message will be added in</w:t>
+      </w:r>
+      <w:r>
+        <w:t xml:space="preserve"> the report</w:t>
+      </w:r>
+      <w:r>
+        <w:t>.</w:t>
+      </w:r>
+    </w:p>
+    <w:p/>
+    <w:p>
+      <w:pPr>
+        <w:pStyle w:val="Heading2"/>
+        <w:rPr>
+          <w:color w:val="auto"/>
+        </w:rPr>
+      </w:pPr>
+      <w:bookmarkStart w:id="15" w:name="_Toc3219219"/>
+      <w:r>
+        <w:rPr>
+          <w:color w:val="auto"/>
+        </w:rPr>
+        <w:t>Impression</w:t>
+      </w:r>
+      <w:r>
+        <w:rPr>
+          <w:color w:val="auto"/>
+        </w:rPr>
+        <w:t xml:space="preserve"> ()</w:t>
+      </w:r>
+      <w:bookmarkEnd w:id="15"/>
+    </w:p>
+    <w:p>
+      <w:r>
+        <w:t>This function selects the button “</w:t>
+      </w:r>
+      <w:r>
+        <w:t>G</w:t>
+      </w:r>
+      <w:r>
+        <w:t>enerate the print report”.</w:t>
+      </w:r>
+    </w:p>
+    <w:p>
+      <w:r>
+        <w:rPr>
+          <w:noProof/>
+          <w:highlight w:val="yellow"/>
+        </w:rPr>
+        <w:drawing>
+          <wp:inline distT="0" distB="0" distL="0" distR="0">
+            <wp:extent cx="603885" cy="405130"/>
+            <wp:effectExtent l="0" t="0" r="5715" b="0"/>
+            <wp:docPr id="5" name="Image 1" descr="cid:image002.png@01D4C48A.32E97A80"/>
+            <wp:cNvGraphicFramePr>
+              <a:graphicFrameLocks xmlns:a="http://schemas.openxmlformats.org/drawingml/2006/main" noChangeAspect="1"/>
+            </wp:cNvGraphicFramePr>
+            <a:graphic xmlns:a="http://schemas.openxmlformats.org/drawingml/2006/main">
+              <a:graphicData uri="http://schemas.openxmlformats.org/drawingml/2006/picture">
+                <pic:pic xmlns:pic="http://schemas.openxmlformats.org/drawingml/2006/picture">
+                  <pic:nvPicPr>
+                    <pic:cNvPr id="0" name="Image 2" descr="cid:image002.png@01D4C48A.32E97A80"/>
+                    <pic:cNvPicPr>
+                      <a:picLocks noChangeAspect="1" noChangeArrowheads="1"/>
+                    </pic:cNvPicPr>
+                  </pic:nvPicPr>
+                  <pic:blipFill>
+                    <a:blip r:embed="rId12" r:link="rId13" cstate="print">
+                      <a:extLst>
+                        <a:ext uri="{28A0092B-C50C-407E-A947-70E740481C1C}">
+                          <a14:useLocalDpi xmlns="" xmlns:wpc="http://schemas.microsoft.com/office/word/2010/wordprocessingCanvas" xmlns:cx="http://schemas.microsoft.com/office/drawing/2014/chartex" xmlns:cx1="http://schemas.microsoft.com/office/drawing/2015/9/8/chartex" xmlns:mc="http://schemas.openxmlformats.org/markup-compatibility/2006" xmlns:o="urn:schemas-microsoft-com:office:office" xmlns:v="urn:schemas-microsoft-com:vml" xmlns:wp14="http://schemas.microsoft.com/office/word/2010/wordprocessingDrawing" xmlns:w10="urn:schemas-microsoft-com:office:word" xmlns:w="http://schemas.openxmlformats.org/wordprocessingml/2006/main" xmlns:w14="http://schemas.microsoft.com/office/word/2010/wordml" xmlns:w15="http://schemas.microsoft.com/office/word/2012/wordml" xmlns:w16se="http://schemas.microsoft.com/office/word/2015/wordml/symex" xmlns:wpg="http://schemas.microsoft.com/office/word/2010/wordprocessingGroup" xmlns:wpi="http://schemas.microsoft.com/office/word/2010/wordprocessingInk" xmlns:wps="http://schemas.microsoft.com/office/word/2010/wordprocessingShape" xmlns:a14="http://schemas.microsoft.com/office/drawing/2010/main" val="0"/>
+                        </a:ext>
+                      </a:extLst>
+                    </a:blip>
+                    <a:srcRect/>
+                    <a:stretch>
+                      <a:fillRect/>
+                    </a:stretch>
+                  </pic:blipFill>
+                  <pic:spPr bwMode="auto">
+                    <a:xfrm>
+                      <a:off x="0" y="0"/>
+                      <a:ext cx="603885" cy="405130"/>
+                    </a:xfrm>
+                    <a:prstGeom prst="rect">
+                      <a:avLst/>
+                    </a:prstGeom>
+                    <a:noFill/>
+                    <a:ln>
+                      <a:noFill/>
+                    </a:ln>
+                  </pic:spPr>
+                </pic:pic>
+              </a:graphicData>
+            </a:graphic>
+          </wp:inline>
+        </w:drawing>
+      </w:r>
+    </w:p>
+    <w:p>
+      <w:r>
+        <w:t>Error:</w:t>
+      </w:r>
+    </w:p>
+    <w:p>
+      <w:pPr>
+        <w:pStyle w:val="ListParagraph"/>
+        <w:numPr>
+          <w:ilvl w:val="0"/>
+          <w:numId w:val="27"/>
+        </w:numPr>
+      </w:pPr>
+      <w:r>
+        <w:t xml:space="preserve">The </w:t>
+      </w:r>
+      <w:r>
+        <w:t>program execution</w:t>
+      </w:r>
+      <w:r>
+        <w:t xml:space="preserve"> will</w:t>
+      </w:r>
+      <w:r>
+        <w:t xml:space="preserve"> </w:t>
+      </w:r>
+      <w:r>
+        <w:t xml:space="preserve">be </w:t>
+      </w:r>
+      <w:r>
+        <w:t>stop</w:t>
+      </w:r>
+      <w:r>
+        <w:t>ped if</w:t>
+      </w:r>
+      <w:r>
+        <w:t xml:space="preserve"> the </w:t>
+      </w:r>
+      <w:r>
+        <w:t>button</w:t>
+      </w:r>
+      <w:r>
+        <w:t xml:space="preserve"> </w:t>
+      </w:r>
+      <w:r>
+        <w:t>doesn’t exist in the page and an error message will be added in</w:t>
+      </w:r>
+      <w:r>
+        <w:t xml:space="preserve"> the report</w:t>
+      </w:r>
+      <w:r>
+        <w:t>.</w:t>
+      </w:r>
+    </w:p>
+    <w:p>
+      <w:pPr>
+        <w:pStyle w:val="Heading2"/>
+        <w:rPr>
+          <w:color w:val="auto"/>
+        </w:rPr>
+      </w:pPr>
+      <w:bookmarkStart w:id="16" w:name="_Toc3219220"/>
+      <w:r>
+        <w:rPr>
+          <w:color w:val="auto"/>
+        </w:rPr>
+        <w:t>TestIdent(ParamName, Format, DataType)</w:t>
+      </w:r>
+      <w:r>
+        <w:rPr>
+          <w:color w:val="auto"/>
+        </w:rPr>
+        <w:t xml:space="preserve"> ()</w:t>
+      </w:r>
+      <w:bookmarkEnd w:id="16"/>
+    </w:p>
+    <w:p>
+      <w:r>
+        <w:t>This functio</w:t>
+      </w:r>
+      <w:r>
+        <w:t>n is used to test a parameter from</w:t>
+      </w:r>
+      <w:r>
+        <w:t xml:space="preserve"> the IDENTIFICATION menu</w:t>
+      </w:r>
+      <w:r>
+        <w:t>.</w:t>
+      </w:r>
+      <w:r>
+        <w:t xml:space="preserve"> </w:t>
+      </w:r>
+      <w:r>
+        <w:t xml:space="preserve">The </w:t>
+      </w:r>
+      <w:r>
+        <w:t>input parameter</w:t>
+      </w:r>
+      <w:r>
+        <w:t>s</w:t>
+      </w:r>
+      <w:r>
+        <w:t xml:space="preserve"> are</w:t>
+      </w:r>
+      <w:r>
+        <w:t>:</w:t>
+      </w:r>
+    </w:p>
+    <w:p>
+      <w:pPr>
+        <w:pStyle w:val="ListParagraph"/>
+        <w:numPr>
+          <w:ilvl w:val="0"/>
+          <w:numId w:val="12"/>
+        </w:numPr>
+      </w:pPr>
+      <w:r>
+        <w:rPr>
+          <w:b/>
+        </w:rPr>
+        <w:t>ParamName</w:t>
+      </w:r>
+      <w:r>
+        <w:t>: the name of parameter that has to be verified</w:t>
+      </w:r>
+    </w:p>
+    <w:p>
+      <w:pPr>
+        <w:pStyle w:val="ListParagraph"/>
+        <w:numPr>
+          <w:ilvl w:val="0"/>
+          <w:numId w:val="12"/>
+        </w:numPr>
+      </w:pPr>
+      <w:r>
+        <w:rPr>
+          <w:b/>
+        </w:rPr>
+        <w:t>Format</w:t>
+      </w:r>
+      <w:r>
+        <w:t>:</w:t>
+      </w:r>
+      <w:r>
+        <w:t xml:space="preserve"> type of value (Integer, String or Date)</w:t>
+      </w:r>
+    </w:p>
+    <w:p>
+      <w:pPr>
+        <w:pStyle w:val="ListParagraph"/>
+        <w:numPr>
+          <w:ilvl w:val="0"/>
+          <w:numId w:val="12"/>
+        </w:numPr>
+      </w:pPr>
+      <w:r>
+        <w:rPr>
+          <w:b/>
+        </w:rPr>
+        <w:t>DataType</w:t>
+      </w:r>
+      <w:r>
+        <w:t>:</w:t>
+      </w:r>
+      <w:r>
+        <w:t xml:space="preserve"> the form of parameter</w:t>
+      </w:r>
+    </w:p>
+    <w:p>
+      <w:r>
+        <w:t>Example</w:t>
+      </w:r>
+      <w:r>
+        <w:t xml:space="preserve">: </w:t>
+      </w:r>
+    </w:p>
+    <w:p>
+      <w:r>
+        <w:rPr>
+          <w:noProof/>
+        </w:rPr>
+        <w:drawing>
+          <wp:inline distT="0" distB="0" distL="0" distR="0">
+            <wp:extent cx="3802323" cy="1804000"/>
+            <wp:effectExtent l="19050" t="0" r="7677" b="0"/>
+            <wp:docPr id="7" name="Picture 1" descr="C:\Users\rcretu\Desktop\image001.jpg"/>
+            <wp:cNvGraphicFramePr>
+              <a:graphicFrameLocks xmlns:a="http://schemas.openxmlformats.org/drawingml/2006/main" noChangeAspect="1"/>
+            </wp:cNvGraphicFramePr>
+            <a:graphic xmlns:a="http://schemas.openxmlformats.org/drawingml/2006/main">
+              <a:graphicData uri="http://schemas.openxmlformats.org/drawingml/2006/picture">
+                <pic:pic xmlns:pic="http://schemas.openxmlformats.org/drawingml/2006/picture">
+                  <pic:nvPicPr>
+                    <pic:cNvPr id="0" name="Picture 1" descr="C:\Users\rcretu\Desktop\image001.jpg"/>
+                    <pic:cNvPicPr>
+                      <a:picLocks noChangeAspect="1" noChangeArrowheads="1"/>
+                    </pic:cNvPicPr>
+                  </pic:nvPicPr>
+                  <pic:blipFill>
+                    <a:blip r:embed="rId14" cstate="print"/>
+                    <a:srcRect/>
+                    <a:stretch>
+                      <a:fillRect/>
+                    </a:stretch>
+                  </pic:blipFill>
+                  <pic:spPr bwMode="auto">
+                    <a:xfrm>
+                      <a:off x="0" y="0"/>
+                      <a:ext cx="3806384" cy="1805927"/>
+                    </a:xfrm>
+                    <a:prstGeom prst="rect">
+                      <a:avLst/>
+                    </a:prstGeom>
+                    <a:noFill/>
+                    <a:ln w="9525">
+                      <a:noFill/>
+                      <a:miter lim="800000"/>
+                      <a:headEnd/>
+                      <a:tailEnd/>
+                    </a:ln>
+                  </pic:spPr>
+                </pic:pic>
+              </a:graphicData>
+            </a:graphic>
+          </wp:inline>
+        </w:drawing>
+      </w:r>
+    </w:p>
+    <w:p>
+      <w:r>
+        <w:lastRenderedPageBreak/>
+        <w:t>For parameter “Equipment part number”, DataType = “XX XXX XXX XX” and Format = “Integer”</w:t>
+      </w:r>
+    </w:p>
+    <w:p>
+      <w:pPr>
+        <w:rPr>
+          <w:sz w:val="20"/>
+          <w:szCs w:val="20"/>
+        </w:rPr>
+      </w:pPr>
+      <w:r>
+        <w:t>Call of function</w:t>
+      </w:r>
+      <w:r>
+        <w:rPr>
+          <w:sz w:val="20"/>
+          <w:szCs w:val="20"/>
+        </w:rPr>
+        <w:t xml:space="preserve">: </w:t>
+      </w:r>
+      <w:r>
+        <w:rPr>
+          <w:rFonts w:ascii="Calibri" w:hAnsi="Calibri" w:cs="Calibri"/>
+          <w:b/>
+          <w:bCs/>
+          <w:color w:val="212121"/>
+          <w:sz w:val="20"/>
+          <w:szCs w:val="20"/>
+          <w:shd w:val="clear" w:color="auto" w:fill="FFFFFF"/>
+          <w:lang w:val="fr-FR"/>
+        </w:rPr>
+        <w:t>TestIdent(”Equipement part number”, ”Integer”, ”XX XXX XXX XX”)</w:t>
+      </w:r>
+    </w:p>
+    <w:p>
+      <w:r>
+        <w:t>Error:</w:t>
+      </w:r>
+    </w:p>
+    <w:p>
+      <w:pPr>
+        <w:pStyle w:val="ListParagraph"/>
+        <w:numPr>
+          <w:ilvl w:val="0"/>
+          <w:numId w:val="28"/>
+        </w:numPr>
+      </w:pPr>
+      <w:r>
+        <w:t xml:space="preserve">The </w:t>
+      </w:r>
+      <w:r>
+        <w:t>program execution</w:t>
+      </w:r>
+      <w:r>
+        <w:t xml:space="preserve"> will</w:t>
+      </w:r>
+      <w:r>
+        <w:t xml:space="preserve"> </w:t>
+      </w:r>
+      <w:r>
+        <w:t xml:space="preserve">be </w:t>
+      </w:r>
+      <w:r>
+        <w:t>stop</w:t>
+      </w:r>
+      <w:r>
+        <w:t>ped if</w:t>
+      </w:r>
+      <w:r>
+        <w:t xml:space="preserve"> the </w:t>
+      </w:r>
+      <w:r>
+        <w:t>Parameter</w:t>
+      </w:r>
+      <w:r>
+        <w:t xml:space="preserve"> </w:t>
+      </w:r>
+      <w:r>
+        <w:t>doesn’t exist in the page</w:t>
+      </w:r>
+      <w:r>
+        <w:t xml:space="preserve"> </w:t>
+      </w:r>
+      <w:r>
+        <w:t>or</w:t>
+      </w:r>
+      <w:r>
+        <w:t xml:space="preserve"> the value of the </w:t>
+      </w:r>
+      <w:r>
+        <w:t>ParamName</w:t>
+      </w:r>
+      <w:r>
+        <w:t xml:space="preserve"> has an incorrect format</w:t>
+      </w:r>
+      <w:r>
+        <w:t>. A</w:t>
+      </w:r>
+      <w:r>
+        <w:t>n error message will be added in</w:t>
+      </w:r>
+      <w:r>
+        <w:t xml:space="preserve"> the report</w:t>
+      </w:r>
+      <w:r>
+        <w:t>.</w:t>
+      </w:r>
+      <w:r>
+        <w:t xml:space="preserve"> </w:t>
+      </w:r>
+    </w:p>
+    <w:p>
+      <w:pPr>
+        <w:pStyle w:val="Heading2"/>
+        <w:rPr>
+          <w:color w:val="auto"/>
+        </w:rPr>
+      </w:pPr>
+      <w:bookmarkStart w:id="17" w:name="_Toc3219221"/>
+      <w:r>
+        <w:rPr>
+          <w:color w:val="auto"/>
+        </w:rPr>
+        <w:t>TestDTC()</w:t>
+      </w:r>
+      <w:bookmarkEnd w:id="17"/>
+    </w:p>
+    <w:p>
+      <w:r>
+        <w:t>This function will read and print the present faults</w:t>
+      </w:r>
+      <w:r>
+        <w:t xml:space="preserve"> from the menu “FAULTS READING”.</w:t>
+      </w:r>
+    </w:p>
+    <w:p>
+      <w:pPr>
+        <w:pStyle w:val="Heading2"/>
+        <w:rPr>
+          <w:color w:val="auto"/>
+        </w:rPr>
+      </w:pPr>
+      <w:bookmarkStart w:id="18" w:name="_Toc3219222"/>
+      <w:r>
+        <w:rPr>
+          <w:color w:val="auto"/>
+        </w:rPr>
+        <w:t>EFFDTC</w:t>
+      </w:r>
+      <w:r>
+        <w:rPr>
+          <w:color w:val="auto"/>
+        </w:rPr>
+        <w:t xml:space="preserve"> ()</w:t>
+      </w:r>
+      <w:bookmarkEnd w:id="18"/>
+    </w:p>
+    <w:p>
+      <w:r>
+        <w:t>In this function if the delete button exists in the menu “FAULTS READING”, then all the faults found will be deleted</w:t>
+      </w:r>
+      <w:r>
+        <w:t xml:space="preserve">. </w:t>
+      </w:r>
+    </w:p>
+    <w:p>
+      <w:pPr>
+        <w:pStyle w:val="Heading2"/>
+        <w:rPr>
+          <w:color w:val="auto"/>
+        </w:rPr>
+      </w:pPr>
+      <w:bookmarkStart w:id="19" w:name="_Toc3219223"/>
+      <w:r>
+        <w:rPr>
+          <w:color w:val="auto"/>
+        </w:rPr>
+        <w:t>TestMP(ParamName, DataType, Format, Unit, Help)</w:t>
+      </w:r>
+      <w:bookmarkEnd w:id="19"/>
+    </w:p>
+    <w:p>
+      <w:r>
+        <w:t xml:space="preserve">This function is used to test a parameter in the </w:t>
+      </w:r>
+      <w:r>
+        <w:t>“</w:t>
+      </w:r>
+      <w:r>
+        <w:t xml:space="preserve">STANDARD PARAMETERS </w:t>
+      </w:r>
+      <w:r>
+        <w:t>MEASUREMENTS</w:t>
+      </w:r>
+      <w:r>
+        <w:t>”</w:t>
+      </w:r>
+      <w:r>
+        <w:t xml:space="preserve"> menu.</w:t>
+      </w:r>
+      <w:r>
+        <w:t xml:space="preserve"> The input parameters are:</w:t>
+      </w:r>
+    </w:p>
+    <w:p>
+      <w:pPr>
+        <w:pStyle w:val="ListParagraph"/>
+        <w:numPr>
+          <w:ilvl w:val="0"/>
+          <w:numId w:val="12"/>
+        </w:numPr>
+      </w:pPr>
+      <w:r>
+        <w:rPr>
+          <w:b/>
+        </w:rPr>
+        <w:t>ParamName</w:t>
+      </w:r>
+      <w:r>
+        <w:t>: the name of parameter that has to be verified</w:t>
+      </w:r>
+    </w:p>
+    <w:p>
+      <w:pPr>
+        <w:pStyle w:val="ListParagraph"/>
+        <w:numPr>
+          <w:ilvl w:val="0"/>
+          <w:numId w:val="12"/>
+        </w:numPr>
+      </w:pPr>
+      <w:r>
+        <w:rPr>
+          <w:b/>
+        </w:rPr>
+        <w:t>DataType</w:t>
+      </w:r>
+      <w:r>
+        <w:t>:</w:t>
+      </w:r>
+      <w:r>
+        <w:t xml:space="preserve"> the form of parameter</w:t>
+      </w:r>
+    </w:p>
+    <w:p>
+      <w:pPr>
+        <w:pStyle w:val="ListParagraph"/>
+        <w:numPr>
+          <w:ilvl w:val="0"/>
+          <w:numId w:val="12"/>
+        </w:numPr>
+      </w:pPr>
+      <w:r>
+        <w:rPr>
+          <w:b/>
+        </w:rPr>
+        <w:t>Format</w:t>
+      </w:r>
+      <w:r>
+        <w:t>:</w:t>
+      </w:r>
+      <w:r>
+        <w:t xml:space="preserve"> type of value (Integer, String or Date)</w:t>
+      </w:r>
+    </w:p>
+    <w:p>
+      <w:pPr>
+        <w:pStyle w:val="ListParagraph"/>
+        <w:numPr>
+          <w:ilvl w:val="0"/>
+          <w:numId w:val="12"/>
+        </w:numPr>
+      </w:pPr>
+      <w:r>
+        <w:rPr>
+          <w:b/>
+        </w:rPr>
+        <w:t>Unit</w:t>
+      </w:r>
+      <w:r>
+        <w:t>:</w:t>
+      </w:r>
+      <w:r>
+        <w:t xml:space="preserve">  </w:t>
+      </w:r>
+      <w:r>
+        <w:t>measurement</w:t>
+      </w:r>
+      <w:r>
+        <w:t xml:space="preserve"> unit of the ParamName</w:t>
+      </w:r>
+    </w:p>
+    <w:p>
+      <w:pPr>
+        <w:pStyle w:val="ListParagraph"/>
+        <w:numPr>
+          <w:ilvl w:val="0"/>
+          <w:numId w:val="12"/>
+        </w:numPr>
+      </w:pPr>
+      <w:r>
+        <w:rPr>
+          <w:b/>
+        </w:rPr>
+        <w:t>Help</w:t>
+      </w:r>
+    </w:p>
+    <w:p>
+      <w:r>
+        <w:t>Example:</w:t>
+      </w:r>
+    </w:p>
+    <w:p>
+      <w:r>
+        <w:rPr>
+          <w:noProof/>
+        </w:rPr>
+        <w:drawing>
+          <wp:inline distT="0" distB="0" distL="0" distR="0">
+            <wp:extent cx="5943600" cy="2101486"/>
+            <wp:effectExtent l="19050" t="0" r="0" b="0"/>
+            <wp:docPr id="8" name="Picture 2" descr="C:\Users\rcretu\Desktop\Capture.PNG"/>
+            <wp:cNvGraphicFramePr>
+              <a:graphicFrameLocks xmlns:a="http://schemas.openxmlformats.org/drawingml/2006/main" noChangeAspect="1"/>
+            </wp:cNvGraphicFramePr>
+            <a:graphic xmlns:a="http://schemas.openxmlformats.org/drawingml/2006/main">
+              <a:graphicData uri="http://schemas.openxmlformats.org/drawingml/2006/picture">
+                <pic:pic xmlns:pic="http://schemas.openxmlformats.org/drawingml/2006/picture">
+                  <pic:nvPicPr>
+                    <pic:cNvPr id="0" name="Picture 2" descr="C:\Users\rcretu\Desktop\Capture.PNG"/>
+                    <pic:cNvPicPr>
+                      <a:picLocks noChangeAspect="1" noChangeArrowheads="1"/>
+                    </pic:cNvPicPr>
+                  </pic:nvPicPr>
+                  <pic:blipFill>
+                    <a:blip r:embed="rId15" cstate="print"/>
+                    <a:srcRect/>
+                    <a:stretch>
+                      <a:fillRect/>
+                    </a:stretch>
+                  </pic:blipFill>
+                  <pic:spPr bwMode="auto">
+                    <a:xfrm>
+                      <a:off x="0" y="0"/>
+                      <a:ext cx="5943600" cy="2101486"/>
+                    </a:xfrm>
+                    <a:prstGeom prst="rect">
+                      <a:avLst/>
+                    </a:prstGeom>
+                    <a:noFill/>
+                    <a:ln w="9525">
+                      <a:noFill/>
+                      <a:miter lim="800000"/>
+                      <a:headEnd/>
+                      <a:tailEnd/>
+                    </a:ln>
+                  </pic:spPr>
+                </pic:pic>
+              </a:graphicData>
+            </a:graphic>
+          </wp:inline>
+        </w:drawing>
+      </w:r>
+    </w:p>
+    <w:p>
+      <w:pPr>
+        <w:rPr>
+          <w:rFonts w:ascii="Calibri" w:hAnsi="Calibri" w:cs="Calibri"/>
+          <w:b/>
+          <w:bCs/>
+          <w:color w:val="212121"/>
+          <w:sz w:val="20"/>
+          <w:szCs w:val="20"/>
+          <w:shd w:val="clear" w:color="auto" w:fill="FFFFFF"/>
+          <w:lang w:val="fr-FR"/>
+        </w:rPr>
+      </w:pPr>
+      <w:r>
+        <w:t>Call of function</w:t>
+      </w:r>
+      <w:r>
+        <w:rPr>
+          <w:sz w:val="20"/>
+          <w:szCs w:val="20"/>
+        </w:rPr>
+        <w:t xml:space="preserve">: </w:t>
+      </w:r>
+      <w:r>
+        <w:rPr>
+          <w:rFonts w:ascii="Calibri" w:hAnsi="Calibri" w:cs="Calibri"/>
+          <w:b/>
+          <w:bCs/>
+          <w:color w:val="212121"/>
+          <w:sz w:val="20"/>
+          <w:szCs w:val="20"/>
+          <w:shd w:val="clear" w:color="auto" w:fill="FFFFFF"/>
+          <w:lang w:val="fr-FR"/>
+        </w:rPr>
+        <w:t>TestMP</w:t>
+      </w:r>
+      <w:r>
+        <w:rPr>
+          <w:rFonts w:ascii="Calibri" w:hAnsi="Calibri" w:cs="Calibri"/>
+          <w:b/>
+          <w:bCs/>
+          <w:color w:val="212121"/>
+          <w:sz w:val="20"/>
+          <w:szCs w:val="20"/>
+          <w:shd w:val="clear" w:color="auto" w:fill="FFFFFF"/>
+          <w:lang w:val="fr-FR"/>
+        </w:rPr>
+        <w:t xml:space="preserve"> </w:t>
+      </w:r>
+      <w:r>
+        <w:rPr>
+          <w:rFonts w:ascii="Calibri" w:hAnsi="Calibri" w:cs="Calibri"/>
+          <w:b/>
+          <w:bCs/>
+          <w:color w:val="212121"/>
+          <w:sz w:val="20"/>
+          <w:szCs w:val="20"/>
+          <w:shd w:val="clear" w:color="auto" w:fill="FFFFFF"/>
+          <w:lang w:val="fr-FR"/>
+        </w:rPr>
+        <w:t>(”Engine coolant temperature</w:t>
+      </w:r>
+      <w:r>
+        <w:rPr>
+          <w:rFonts w:ascii="Calibri" w:hAnsi="Calibri" w:cs="Calibri"/>
+          <w:b/>
+          <w:bCs/>
+          <w:color w:val="212121"/>
+          <w:sz w:val="20"/>
+          <w:szCs w:val="20"/>
+          <w:shd w:val="clear" w:color="auto" w:fill="FFFFFF"/>
+          <w:lang w:val="fr-FR"/>
+        </w:rPr>
+        <w:t>”,</w:t>
+      </w:r>
+      <w:r>
+        <w:rPr>
+          <w:rFonts w:ascii="Calibri" w:hAnsi="Calibri" w:cs="Calibri"/>
+          <w:b/>
+          <w:bCs/>
+          <w:color w:val="212121"/>
+          <w:sz w:val="20"/>
+          <w:szCs w:val="20"/>
+          <w:shd w:val="clear" w:color="auto" w:fill="FFFFFF"/>
+          <w:lang w:val="fr-FR"/>
+        </w:rPr>
+        <w:t> </w:t>
+      </w:r>
+      <w:r>
+        <w:rPr>
+          <w:rFonts w:ascii="Calibri" w:hAnsi="Calibri" w:cs="Calibri"/>
+          <w:b/>
+          <w:bCs/>
+          <w:color w:val="212121"/>
+          <w:sz w:val="20"/>
+          <w:szCs w:val="20"/>
+          <w:shd w:val="clear" w:color="auto" w:fill="FFFFFF"/>
+          <w:lang w:val="fr-FR"/>
+        </w:rPr>
+        <w:t>”</w:t>
+      </w:r>
+      <w:r>
+        <w:rPr>
+          <w:rFonts w:ascii="Calibri" w:hAnsi="Calibri" w:cs="Calibri"/>
+          <w:b/>
+          <w:bCs/>
+          <w:color w:val="212121"/>
+          <w:sz w:val="20"/>
+          <w:szCs w:val="20"/>
+          <w:shd w:val="clear" w:color="auto" w:fill="FFFFFF"/>
+          <w:lang w:val="fr-FR"/>
+        </w:rPr>
+        <w:t>-XXX</w:t>
+      </w:r>
+      <w:r>
+        <w:rPr>
+          <w:rFonts w:ascii="Calibri" w:hAnsi="Calibri" w:cs="Calibri"/>
+          <w:b/>
+          <w:bCs/>
+          <w:color w:val="212121"/>
+          <w:sz w:val="20"/>
+          <w:szCs w:val="20"/>
+          <w:shd w:val="clear" w:color="auto" w:fill="FFFFFF"/>
+          <w:lang w:val="fr-FR"/>
+        </w:rPr>
+        <w:t>”</w:t>
+      </w:r>
+      <w:r>
+        <w:rPr>
+          <w:rFonts w:ascii="Calibri" w:hAnsi="Calibri" w:cs="Calibri"/>
+          <w:b/>
+          <w:bCs/>
+          <w:color w:val="212121"/>
+          <w:sz w:val="20"/>
+          <w:szCs w:val="20"/>
+          <w:shd w:val="clear" w:color="auto" w:fill="FFFFFF"/>
+          <w:lang w:val="fr-FR"/>
+        </w:rPr>
+        <w:t xml:space="preserve">, </w:t>
+      </w:r>
+      <w:r>
+        <w:rPr>
+          <w:rFonts w:ascii="Calibri" w:hAnsi="Calibri" w:cs="Calibri"/>
+          <w:b/>
+          <w:bCs/>
+          <w:color w:val="212121"/>
+          <w:sz w:val="20"/>
+          <w:szCs w:val="20"/>
+          <w:shd w:val="clear" w:color="auto" w:fill="FFFFFF"/>
+          <w:lang w:val="fr-FR"/>
+        </w:rPr>
+        <w:t xml:space="preserve">”Integer”, ” </w:t>
+      </w:r>
+      <w:r>
+        <w:rPr>
+          <w:rFonts w:ascii="Calibri" w:hAnsi="Calibri" w:cs="Calibri"/>
+          <w:b/>
+          <w:bCs/>
+          <w:color w:val="212121"/>
+          <w:sz w:val="20"/>
+          <w:szCs w:val="20"/>
+          <w:shd w:val="clear" w:color="auto" w:fill="FFFFFF"/>
+          <w:lang w:val="fr-FR"/>
+        </w:rPr>
+        <w:t>°C</w:t>
+      </w:r>
+      <w:r>
+        <w:rPr>
+          <w:rFonts w:ascii="Calibri" w:hAnsi="Calibri" w:cs="Calibri"/>
+          <w:b/>
+          <w:bCs/>
+          <w:color w:val="212121"/>
+          <w:sz w:val="20"/>
+          <w:szCs w:val="20"/>
+          <w:shd w:val="clear" w:color="auto" w:fill="FFFFFF"/>
+          <w:lang w:val="fr-FR"/>
+        </w:rPr>
+        <w:t>”</w:t>
+      </w:r>
+      <w:r>
+        <w:rPr>
+          <w:rFonts w:ascii="Calibri" w:hAnsi="Calibri" w:cs="Calibri"/>
+          <w:b/>
+          <w:bCs/>
+          <w:color w:val="212121"/>
+          <w:sz w:val="20"/>
+          <w:szCs w:val="20"/>
+          <w:shd w:val="clear" w:color="auto" w:fill="FFFFFF"/>
+          <w:lang w:val="fr-FR"/>
+        </w:rPr>
+        <w:t xml:space="preserve">, </w:t>
+      </w:r>
+      <w:r>
+        <w:rPr>
+          <w:rFonts w:ascii="Calibri" w:hAnsi="Calibri" w:cs="Calibri"/>
+          <w:b/>
+          <w:bCs/>
+          <w:color w:val="212121"/>
+          <w:sz w:val="20"/>
+          <w:szCs w:val="20"/>
+          <w:shd w:val="clear" w:color="auto" w:fill="FFFFFF"/>
+          <w:lang w:val="fr-FR"/>
+        </w:rPr>
+        <w:t>””)</w:t>
+      </w:r>
+    </w:p>
+    <w:p>
+      <w:r>
+        <w:br w:type="page"/>
+      </w:r>
+    </w:p>
+    <w:p>
+      <w:r>
+        <w:lastRenderedPageBreak/>
+        <w:t>Error:</w:t>
+      </w:r>
+    </w:p>
+    <w:p>
+      <w:pPr>
+        <w:pStyle w:val="ListParagraph"/>
+        <w:numPr>
+          <w:ilvl w:val="0"/>
+          <w:numId w:val="29"/>
+        </w:numPr>
+      </w:pPr>
+      <w:r>
+        <w:t xml:space="preserve">The </w:t>
+      </w:r>
+      <w:r>
+        <w:t>program execution</w:t>
+      </w:r>
+      <w:r>
+        <w:t xml:space="preserve"> will</w:t>
+      </w:r>
+      <w:r>
+        <w:t xml:space="preserve"> </w:t>
+      </w:r>
+      <w:r>
+        <w:t xml:space="preserve">be </w:t>
+      </w:r>
+      <w:r>
+        <w:t>stop</w:t>
+      </w:r>
+      <w:r>
+        <w:t>ped if</w:t>
+      </w:r>
+      <w:r>
+        <w:t xml:space="preserve"> the </w:t>
+      </w:r>
+      <w:r>
+        <w:t>Parameter</w:t>
+      </w:r>
+      <w:r>
+        <w:t xml:space="preserve"> </w:t>
+      </w:r>
+      <w:r>
+        <w:t>doesn’t exist in the page,</w:t>
+      </w:r>
+      <w:r>
+        <w:t xml:space="preserve"> the value of the </w:t>
+      </w:r>
+      <w:r>
+        <w:t>ParamName</w:t>
+      </w:r>
+      <w:r>
+        <w:t xml:space="preserve"> has an incorrect format</w:t>
+      </w:r>
+      <w:r>
+        <w:t xml:space="preserve"> or the unit is not right. An error message will be added in</w:t>
+      </w:r>
+      <w:r>
+        <w:t xml:space="preserve"> the report</w:t>
+      </w:r>
+      <w:r>
+        <w:t xml:space="preserve">. </w:t>
+      </w:r>
+    </w:p>
+    <w:p>
+      <w:pPr>
+        <w:pStyle w:val="Heading2"/>
+        <w:rPr>
+          <w:color w:val="auto"/>
+        </w:rPr>
+      </w:pPr>
+      <w:bookmarkStart w:id="20" w:name="_Toc3219224"/>
+      <w:r>
+        <w:rPr>
+          <w:color w:val="auto"/>
+        </w:rPr>
+        <w:t>Delay(Time)</w:t>
+      </w:r>
+      <w:bookmarkEnd w:id="20"/>
+    </w:p>
+    <w:p>
+      <w:r>
+        <w:t xml:space="preserve">This function </w:t>
+      </w:r>
+      <w:r>
+        <w:t>will pause</w:t>
+      </w:r>
+      <w:r>
+        <w:t xml:space="preserve"> the execution of the code </w:t>
+      </w:r>
+      <w:r>
+        <w:t>depending</w:t>
+      </w:r>
+      <w:r>
+        <w:t xml:space="preserve"> the time passed in parameter "Time"</w:t>
+      </w:r>
+      <w:r>
+        <w:t>.</w:t>
+      </w:r>
+      <w:r>
+        <w:t xml:space="preserve"> The last value shown is true until changed.</w:t>
+      </w:r>
+    </w:p>
+    <w:p>
+      <w:pPr>
+        <w:rPr>
+          <w:rFonts w:ascii="Calibri" w:hAnsi="Calibri" w:cs="Calibri"/>
+          <w:b/>
+          <w:bCs/>
+          <w:color w:val="212121"/>
+          <w:sz w:val="20"/>
+          <w:szCs w:val="20"/>
+          <w:shd w:val="clear" w:color="auto" w:fill="FFFFFF"/>
+          <w:lang w:val="fr-FR"/>
+        </w:rPr>
+      </w:pPr>
+    </w:p>
+    <w:p>
+      <w:pPr>
+        <w:rPr>
+          <w:sz w:val="20"/>
+          <w:szCs w:val="20"/>
+        </w:rPr>
+      </w:pPr>
+    </w:p>
+    <w:p/>
+    <w:p>
+      <w:pPr>
+        <w:pStyle w:val="Heading2"/>
+        <w:rPr>
+          <w:rFonts w:asciiTheme="minorHAnsi" w:eastAsiaTheme="minorHAnsi" w:hAnsiTheme="minorHAnsi" w:cstheme="minorBidi"/>
+          <w:color w:val="auto"/>
+          <w:sz w:val="22"/>
+          <w:szCs w:val="22"/>
+        </w:rPr>
+      </w:pPr>
+    </w:p>
+    <w:p/>
+    <w:p/>
     <w:sectPr>
-      <w:headerReference w:type="default" r:id="rId10"/>
-      <w:footerReference w:type="default" r:id="rId11"/>
+      <w:headerReference w:type="default" r:id="rId16"/>
+      <w:footerReference w:type="default" r:id="rId17"/>
       <w:pgSz w:w="12240" w:h="15840"/>
       <w:pgMar w:top="1440" w:right="1440" w:bottom="1440" w:left="1440" w:header="708" w:footer="708" w:gutter="0"/>
       <w:cols w:space="708"/>
@@ -4323,7 +6086,7 @@
               <w:spacing w:val="-2"/>
               <w:sz w:val="16"/>
             </w:rPr>
-            <w:t>8</w:t>
+            <w:t>3</w:t>
           </w:r>
           <w:r>
             <w:rPr>
@@ -4372,7 +6135,7 @@
               <w:spacing w:val="-2"/>
               <w:sz w:val="16"/>
             </w:rPr>
-            <w:t>8</w:t>
+            <w:t>12</w:t>
           </w:r>
           <w:r>
             <w:rPr>
@@ -5218,6 +6981,119 @@
     </w:lvl>
   </w:abstractNum>
   <w:abstractNum w:abstractNumId="8">
+    <w:nsid w:val="1EBF3C67"/>
+    <w:multiLevelType w:val="hybridMultilevel"/>
+    <w:tmpl w:val="81948E80"/>
+    <w:lvl w:ilvl="0" w:tplc="0409000F">
+      <w:start w:val="1"/>
+      <w:numFmt w:val="decimal"/>
+      <w:lvlText w:val="%1."/>
+      <w:lvlJc w:val="left"/>
+      <w:pPr>
+        <w:ind w:left="720" w:hanging="360"/>
+      </w:pPr>
+      <w:rPr>
+        <w:rFonts w:hint="default"/>
+      </w:rPr>
+    </w:lvl>
+    <w:lvl w:ilvl="1" w:tplc="04090003">
+      <w:start w:val="1"/>
+      <w:numFmt w:val="bullet"/>
+      <w:lvlText w:val="o"/>
+      <w:lvlJc w:val="left"/>
+      <w:pPr>
+        <w:ind w:left="1440" w:hanging="360"/>
+      </w:pPr>
+      <w:rPr>
+        <w:rFonts w:ascii="Courier New" w:hAnsi="Courier New" w:cs="Courier New" w:hint="default"/>
+      </w:rPr>
+    </w:lvl>
+    <w:lvl w:ilvl="2" w:tplc="04090005" w:tentative="1">
+      <w:start w:val="1"/>
+      <w:numFmt w:val="bullet"/>
+      <w:lvlText w:val=""/>
+      <w:lvlJc w:val="left"/>
+      <w:pPr>
+        <w:ind w:left="2160" w:hanging="360"/>
+      </w:pPr>
+      <w:rPr>
+        <w:rFonts w:ascii="Wingdings" w:hAnsi="Wingdings" w:hint="default"/>
+      </w:rPr>
+    </w:lvl>
+    <w:lvl w:ilvl="3" w:tplc="04090001" w:tentative="1">
+      <w:start w:val="1"/>
+      <w:numFmt w:val="bullet"/>
+      <w:lvlText w:val=""/>
+      <w:lvlJc w:val="left"/>
+      <w:pPr>
+        <w:ind w:left="2880" w:hanging="360"/>
+      </w:pPr>
+      <w:rPr>
+        <w:rFonts w:ascii="Symbol" w:hAnsi="Symbol" w:hint="default"/>
+      </w:rPr>
+    </w:lvl>
+    <w:lvl w:ilvl="4" w:tplc="04090003" w:tentative="1">
+      <w:start w:val="1"/>
+      <w:numFmt w:val="bullet"/>
+      <w:lvlText w:val="o"/>
+      <w:lvlJc w:val="left"/>
+      <w:pPr>
+        <w:ind w:left="3600" w:hanging="360"/>
+      </w:pPr>
+      <w:rPr>
+        <w:rFonts w:ascii="Courier New" w:hAnsi="Courier New" w:cs="Courier New" w:hint="default"/>
+      </w:rPr>
+    </w:lvl>
+    <w:lvl w:ilvl="5" w:tplc="04090005" w:tentative="1">
+      <w:start w:val="1"/>
+      <w:numFmt w:val="bullet"/>
+      <w:lvlText w:val=""/>
+      <w:lvlJc w:val="left"/>
+      <w:pPr>
+        <w:ind w:left="4320" w:hanging="360"/>
+      </w:pPr>
+      <w:rPr>
+        <w:rFonts w:ascii="Wingdings" w:hAnsi="Wingdings" w:hint="default"/>
+      </w:rPr>
+    </w:lvl>
+    <w:lvl w:ilvl="6" w:tplc="04090001" w:tentative="1">
+      <w:start w:val="1"/>
+      <w:numFmt w:val="bullet"/>
+      <w:lvlText w:val=""/>
+      <w:lvlJc w:val="left"/>
+      <w:pPr>
+        <w:ind w:left="5040" w:hanging="360"/>
+      </w:pPr>
+      <w:rPr>
+        <w:rFonts w:ascii="Symbol" w:hAnsi="Symbol" w:hint="default"/>
+      </w:rPr>
+    </w:lvl>
+    <w:lvl w:ilvl="7" w:tplc="04090003" w:tentative="1">
+      <w:start w:val="1"/>
+      <w:numFmt w:val="bullet"/>
+      <w:lvlText w:val="o"/>
+      <w:lvlJc w:val="left"/>
+      <w:pPr>
+        <w:ind w:left="5760" w:hanging="360"/>
+      </w:pPr>
+      <w:rPr>
+        <w:rFonts w:ascii="Courier New" w:hAnsi="Courier New" w:cs="Courier New" w:hint="default"/>
+      </w:rPr>
+    </w:lvl>
+    <w:lvl w:ilvl="8" w:tplc="04090005" w:tentative="1">
+      <w:start w:val="1"/>
+      <w:numFmt w:val="bullet"/>
+      <w:lvlText w:val=""/>
+      <w:lvlJc w:val="left"/>
+      <w:pPr>
+        <w:ind w:left="6480" w:hanging="360"/>
+      </w:pPr>
+      <w:rPr>
+        <w:rFonts w:ascii="Wingdings" w:hAnsi="Wingdings" w:hint="default"/>
+      </w:rPr>
+    </w:lvl>
+  </w:abstractNum>
+  <w:abstractNum w:abstractNumId="9">
     <w:nsid w:val="28713877"/>
     <w:multiLevelType w:val="hybridMultilevel"/>
     <w:tmpl w:val="F68AD758"/>
@@ -5330,7 +7206,7 @@
       </w:rPr>
     </w:lvl>
   </w:abstractNum>
-  <w:abstractNum w:abstractNumId="9">
+  <w:abstractNum w:abstractNumId="10">
     <w:nsid w:val="28A44DC5"/>
     <w:multiLevelType w:val="hybridMultilevel"/>
     <w:tmpl w:val="846A4EFE"/>
@@ -5442,7 +7318,7 @@
       </w:rPr>
     </w:lvl>
   </w:abstractNum>
-  <w:abstractNum w:abstractNumId="10">
+  <w:abstractNum w:abstractNumId="11">
     <w:nsid w:val="30074204"/>
     <w:multiLevelType w:val="hybridMultilevel"/>
     <w:tmpl w:val="C0A4C800"/>
@@ -5470,7 +7346,7 @@
         <w:rFonts w:ascii="Courier New" w:hAnsi="Courier New" w:cs="Courier New" w:hint="default"/>
       </w:rPr>
     </w:lvl>
-    <w:lvl w:ilvl="2" w:tplc="04090005" w:tentative="1">
+    <w:lvl w:ilvl="2" w:tplc="04090005">
       <w:start w:val="1"/>
       <w:numFmt w:val="bullet"/>
       <w:lvlText w:val=""/>
@@ -5555,7 +7431,7 @@
       </w:rPr>
     </w:lvl>
   </w:abstractNum>
-  <w:abstractNum w:abstractNumId="11">
+  <w:abstractNum w:abstractNumId="12">
     <w:nsid w:val="35C4633B"/>
     <w:multiLevelType w:val="hybridMultilevel"/>
     <w:tmpl w:val="373C569A"/>
@@ -5641,7 +7517,120 @@
       </w:pPr>
     </w:lvl>
   </w:abstractNum>
-  <w:abstractNum w:abstractNumId="12">
+  <w:abstractNum w:abstractNumId="13">
+    <w:nsid w:val="362579EE"/>
+    <w:multiLevelType w:val="hybridMultilevel"/>
+    <w:tmpl w:val="81948E80"/>
+    <w:lvl w:ilvl="0" w:tplc="0409000F">
+      <w:start w:val="1"/>
+      <w:numFmt w:val="decimal"/>
+      <w:lvlText w:val="%1."/>
+      <w:lvlJc w:val="left"/>
+      <w:pPr>
+        <w:ind w:left="720" w:hanging="360"/>
+      </w:pPr>
+      <w:rPr>
+        <w:rFonts w:hint="default"/>
+      </w:rPr>
+    </w:lvl>
+    <w:lvl w:ilvl="1" w:tplc="04090003">
+      <w:start w:val="1"/>
+      <w:numFmt w:val="bullet"/>
+      <w:lvlText w:val="o"/>
+      <w:lvlJc w:val="left"/>
+      <w:pPr>
+        <w:ind w:left="1440" w:hanging="360"/>
+      </w:pPr>
+      <w:rPr>
+        <w:rFonts w:ascii="Courier New" w:hAnsi="Courier New" w:cs="Courier New" w:hint="default"/>
+      </w:rPr>
+    </w:lvl>
+    <w:lvl w:ilvl="2" w:tplc="04090005" w:tentative="1">
+      <w:start w:val="1"/>
+      <w:numFmt w:val="bullet"/>
+      <w:lvlText w:val=""/>
+      <w:lvlJc w:val="left"/>
+      <w:pPr>
+        <w:ind w:left="2160" w:hanging="360"/>
+      </w:pPr>
+      <w:rPr>
+        <w:rFonts w:ascii="Wingdings" w:hAnsi="Wingdings" w:hint="default"/>
+      </w:rPr>
+    </w:lvl>
+    <w:lvl w:ilvl="3" w:tplc="04090001" w:tentative="1">
+      <w:start w:val="1"/>
+      <w:numFmt w:val="bullet"/>
+      <w:lvlText w:val=""/>
+      <w:lvlJc w:val="left"/>
+      <w:pPr>
+        <w:ind w:left="2880" w:hanging="360"/>
+      </w:pPr>
+      <w:rPr>
+        <w:rFonts w:ascii="Symbol" w:hAnsi="Symbol" w:hint="default"/>
+      </w:rPr>
+    </w:lvl>
+    <w:lvl w:ilvl="4" w:tplc="04090003" w:tentative="1">
+      <w:start w:val="1"/>
+      <w:numFmt w:val="bullet"/>
+      <w:lvlText w:val="o"/>
+      <w:lvlJc w:val="left"/>
+      <w:pPr>
+        <w:ind w:left="3600" w:hanging="360"/>
+      </w:pPr>
+      <w:rPr>
+        <w:rFonts w:ascii="Courier New" w:hAnsi="Courier New" w:cs="Courier New" w:hint="default"/>
+      </w:rPr>
+    </w:lvl>
+    <w:lvl w:ilvl="5" w:tplc="04090005" w:tentative="1">
+      <w:start w:val="1"/>
+      <w:numFmt w:val="bullet"/>
+      <w:lvlText w:val=""/>
+      <w:lvlJc w:val="left"/>
+      <w:pPr>
+        <w:ind w:left="4320" w:hanging="360"/>
+      </w:pPr>
+      <w:rPr>
+        <w:rFonts w:ascii="Wingdings" w:hAnsi="Wingdings" w:hint="default"/>
+      </w:rPr>
+    </w:lvl>
+    <w:lvl w:ilvl="6" w:tplc="04090001" w:tentative="1">
+      <w:start w:val="1"/>
+      <w:numFmt w:val="bullet"/>
+      <w:lvlText w:val=""/>
+      <w:lvlJc w:val="left"/>
+      <w:pPr>
+        <w:ind w:left="5040" w:hanging="360"/>
+      </w:pPr>
+      <w:rPr>
+        <w:rFonts w:ascii="Symbol" w:hAnsi="Symbol" w:hint="default"/>
+      </w:rPr>
+    </w:lvl>
+    <w:lvl w:ilvl="7" w:tplc="04090003" w:tentative="1">
+      <w:start w:val="1"/>
+      <w:numFmt w:val="bullet"/>
+      <w:lvlText w:val="o"/>
+      <w:lvlJc w:val="left"/>
+      <w:pPr>
+        <w:ind w:left="5760" w:hanging="360"/>
+      </w:pPr>
+      <w:rPr>
+        <w:rFonts w:ascii="Courier New" w:hAnsi="Courier New" w:cs="Courier New" w:hint="default"/>
+      </w:rPr>
+    </w:lvl>
+    <w:lvl w:ilvl="8" w:tplc="04090005" w:tentative="1">
+      <w:start w:val="1"/>
+      <w:numFmt w:val="bullet"/>
+      <w:lvlText w:val=""/>
+      <w:lvlJc w:val="left"/>
+      <w:pPr>
+        <w:ind w:left="6480" w:hanging="360"/>
+      </w:pPr>
+      <w:rPr>
+        <w:rFonts w:ascii="Wingdings" w:hAnsi="Wingdings" w:hint="default"/>
+      </w:rPr>
+    </w:lvl>
+  </w:abstractNum>
+  <w:abstractNum w:abstractNumId="14">
     <w:nsid w:val="366C162C"/>
     <w:multiLevelType w:val="hybridMultilevel"/>
     <w:tmpl w:val="81948E80"/>
@@ -5754,7 +7743,120 @@
       </w:rPr>
     </w:lvl>
   </w:abstractNum>
-  <w:abstractNum w:abstractNumId="13">
+  <w:abstractNum w:abstractNumId="15">
+    <w:nsid w:val="38C87CF7"/>
+    <w:multiLevelType w:val="hybridMultilevel"/>
+    <w:tmpl w:val="81948E80"/>
+    <w:lvl w:ilvl="0" w:tplc="0409000F">
+      <w:start w:val="1"/>
+      <w:numFmt w:val="decimal"/>
+      <w:lvlText w:val="%1."/>
+      <w:lvlJc w:val="left"/>
+      <w:pPr>
+        <w:ind w:left="720" w:hanging="360"/>
+      </w:pPr>
+      <w:rPr>
+        <w:rFonts w:hint="default"/>
+      </w:rPr>
+    </w:lvl>
+    <w:lvl w:ilvl="1" w:tplc="04090003">
+      <w:start w:val="1"/>
+      <w:numFmt w:val="bullet"/>
+      <w:lvlText w:val="o"/>
+      <w:lvlJc w:val="left"/>
+      <w:pPr>
+        <w:ind w:left="1440" w:hanging="360"/>
+      </w:pPr>
+      <w:rPr>
+        <w:rFonts w:ascii="Courier New" w:hAnsi="Courier New" w:cs="Courier New" w:hint="default"/>
+      </w:rPr>
+    </w:lvl>
+    <w:lvl w:ilvl="2" w:tplc="04090005" w:tentative="1">
+      <w:start w:val="1"/>
+      <w:numFmt w:val="bullet"/>
+      <w:lvlText w:val=""/>
+      <w:lvlJc w:val="left"/>
+      <w:pPr>
+        <w:ind w:left="2160" w:hanging="360"/>
+      </w:pPr>
+      <w:rPr>
+        <w:rFonts w:ascii="Wingdings" w:hAnsi="Wingdings" w:hint="default"/>
+      </w:rPr>
+    </w:lvl>
+    <w:lvl w:ilvl="3" w:tplc="04090001" w:tentative="1">
+      <w:start w:val="1"/>
+      <w:numFmt w:val="bullet"/>
+      <w:lvlText w:val=""/>
+      <w:lvlJc w:val="left"/>
+      <w:pPr>
+        <w:ind w:left="2880" w:hanging="360"/>
+      </w:pPr>
+      <w:rPr>
+        <w:rFonts w:ascii="Symbol" w:hAnsi="Symbol" w:hint="default"/>
+      </w:rPr>
+    </w:lvl>
+    <w:lvl w:ilvl="4" w:tplc="04090003" w:tentative="1">
+      <w:start w:val="1"/>
+      <w:numFmt w:val="bullet"/>
+      <w:lvlText w:val="o"/>
+      <w:lvlJc w:val="left"/>
+      <w:pPr>
+        <w:ind w:left="3600" w:hanging="360"/>
+      </w:pPr>
+      <w:rPr>
+        <w:rFonts w:ascii="Courier New" w:hAnsi="Courier New" w:cs="Courier New" w:hint="default"/>
+      </w:rPr>
+    </w:lvl>
+    <w:lvl w:ilvl="5" w:tplc="04090005" w:tentative="1">
+      <w:start w:val="1"/>
+      <w:numFmt w:val="bullet"/>
+      <w:lvlText w:val=""/>
+      <w:lvlJc w:val="left"/>
+      <w:pPr>
+        <w:ind w:left="4320" w:hanging="360"/>
+      </w:pPr>
+      <w:rPr>
+        <w:rFonts w:ascii="Wingdings" w:hAnsi="Wingdings" w:hint="default"/>
+      </w:rPr>
+    </w:lvl>
+    <w:lvl w:ilvl="6" w:tplc="04090001" w:tentative="1">
+      <w:start w:val="1"/>
+      <w:numFmt w:val="bullet"/>
+      <w:lvlText w:val=""/>
+      <w:lvlJc w:val="left"/>
+      <w:pPr>
+        <w:ind w:left="5040" w:hanging="360"/>
+      </w:pPr>
+      <w:rPr>
+        <w:rFonts w:ascii="Symbol" w:hAnsi="Symbol" w:hint="default"/>
+      </w:rPr>
+    </w:lvl>
+    <w:lvl w:ilvl="7" w:tplc="04090003" w:tentative="1">
+      <w:start w:val="1"/>
+      <w:numFmt w:val="bullet"/>
+      <w:lvlText w:val="o"/>
+      <w:lvlJc w:val="left"/>
+      <w:pPr>
+        <w:ind w:left="5760" w:hanging="360"/>
+      </w:pPr>
+      <w:rPr>
+        <w:rFonts w:ascii="Courier New" w:hAnsi="Courier New" w:cs="Courier New" w:hint="default"/>
+      </w:rPr>
+    </w:lvl>
+    <w:lvl w:ilvl="8" w:tplc="04090005" w:tentative="1">
+      <w:start w:val="1"/>
+      <w:numFmt w:val="bullet"/>
+      <w:lvlText w:val=""/>
+      <w:lvlJc w:val="left"/>
+      <w:pPr>
+        <w:ind w:left="6480" w:hanging="360"/>
+      </w:pPr>
+      <w:rPr>
+        <w:rFonts w:ascii="Wingdings" w:hAnsi="Wingdings" w:hint="default"/>
+      </w:rPr>
+    </w:lvl>
+  </w:abstractNum>
+  <w:abstractNum w:abstractNumId="16">
     <w:nsid w:val="3DA34A03"/>
     <w:multiLevelType w:val="hybridMultilevel"/>
     <w:tmpl w:val="373C569A"/>
@@ -5840,7 +7942,7 @@
       </w:pPr>
     </w:lvl>
   </w:abstractNum>
-  <w:abstractNum w:abstractNumId="14">
+  <w:abstractNum w:abstractNumId="17">
     <w:nsid w:val="44E544C8"/>
     <w:multiLevelType w:val="hybridMultilevel"/>
     <w:tmpl w:val="81948E80"/>
@@ -5953,7 +8055,7 @@
       </w:rPr>
     </w:lvl>
   </w:abstractNum>
-  <w:abstractNum w:abstractNumId="15">
+  <w:abstractNum w:abstractNumId="18">
     <w:nsid w:val="4C174F5D"/>
     <w:multiLevelType w:val="hybridMultilevel"/>
     <w:tmpl w:val="C46637E4"/>
@@ -6066,7 +8168,7 @@
       </w:rPr>
     </w:lvl>
   </w:abstractNum>
-  <w:abstractNum w:abstractNumId="16">
+  <w:abstractNum w:abstractNumId="19">
     <w:nsid w:val="4DB840BC"/>
     <w:multiLevelType w:val="hybridMultilevel"/>
     <w:tmpl w:val="52B8D5F4"/>
@@ -6179,7 +8281,7 @@
       </w:rPr>
     </w:lvl>
   </w:abstractNum>
-  <w:abstractNum w:abstractNumId="17">
+  <w:abstractNum w:abstractNumId="20">
     <w:nsid w:val="4F0F42D9"/>
     <w:multiLevelType w:val="hybridMultilevel"/>
     <w:tmpl w:val="C38E9DE6"/>
@@ -6291,7 +8393,7 @@
       </w:rPr>
     </w:lvl>
   </w:abstractNum>
-  <w:abstractNum w:abstractNumId="18">
+  <w:abstractNum w:abstractNumId="21">
     <w:nsid w:val="4F61050B"/>
     <w:multiLevelType w:val="hybridMultilevel"/>
     <w:tmpl w:val="57FCB072"/>
@@ -6377,7 +8479,7 @@
       </w:pPr>
     </w:lvl>
   </w:abstractNum>
-  <w:abstractNum w:abstractNumId="19">
+  <w:abstractNum w:abstractNumId="22">
     <w:nsid w:val="530527B9"/>
     <w:multiLevelType w:val="multilevel"/>
     <w:tmpl w:val="433843A8"/>
@@ -6428,7 +8530,7 @@
       <w:lvlJc w:val="left"/>
     </w:lvl>
   </w:abstractNum>
-  <w:abstractNum w:abstractNumId="20">
+  <w:abstractNum w:abstractNumId="23">
     <w:nsid w:val="568D39C3"/>
     <w:multiLevelType w:val="multilevel"/>
     <w:tmpl w:val="6DF23E2E"/>
@@ -6479,7 +8581,7 @@
       <w:lvlJc w:val="left"/>
     </w:lvl>
   </w:abstractNum>
-  <w:abstractNum w:abstractNumId="21">
+  <w:abstractNum w:abstractNumId="24">
     <w:nsid w:val="5C8F3429"/>
     <w:multiLevelType w:val="hybridMultilevel"/>
     <w:tmpl w:val="6B227676"/>
@@ -6591,7 +8693,7 @@
       </w:rPr>
     </w:lvl>
   </w:abstractNum>
-  <w:abstractNum w:abstractNumId="22">
+  <w:abstractNum w:abstractNumId="25">
     <w:nsid w:val="60F61A77"/>
     <w:multiLevelType w:val="hybridMultilevel"/>
     <w:tmpl w:val="0598F64A"/>
@@ -6704,7 +8806,7 @@
       </w:rPr>
     </w:lvl>
   </w:abstractNum>
-  <w:abstractNum w:abstractNumId="23">
+  <w:abstractNum w:abstractNumId="26">
     <w:nsid w:val="61886711"/>
     <w:multiLevelType w:val="hybridMultilevel"/>
     <w:tmpl w:val="76D89BD8"/>
@@ -6817,7 +8919,7 @@
       </w:rPr>
     </w:lvl>
   </w:abstractNum>
-  <w:abstractNum w:abstractNumId="24">
+  <w:abstractNum w:abstractNumId="27">
     <w:nsid w:val="6A9E0AB2"/>
     <w:multiLevelType w:val="hybridMultilevel"/>
     <w:tmpl w:val="81948E80"/>
@@ -6930,17 +9032,130 @@
       </w:rPr>
     </w:lvl>
   </w:abstractNum>
+  <w:abstractNum w:abstractNumId="28">
+    <w:nsid w:val="78C734D3"/>
+    <w:multiLevelType w:val="hybridMultilevel"/>
+    <w:tmpl w:val="81948E80"/>
+    <w:lvl w:ilvl="0" w:tplc="0409000F">
+      <w:start w:val="1"/>
+      <w:numFmt w:val="decimal"/>
+      <w:lvlText w:val="%1."/>
+      <w:lvlJc w:val="left"/>
+      <w:pPr>
+        <w:ind w:left="720" w:hanging="360"/>
+      </w:pPr>
+      <w:rPr>
+        <w:rFonts w:hint="default"/>
+      </w:rPr>
+    </w:lvl>
+    <w:lvl w:ilvl="1" w:tplc="04090003">
+      <w:start w:val="1"/>
+      <w:numFmt w:val="bullet"/>
+      <w:lvlText w:val="o"/>
+      <w:lvlJc w:val="left"/>
+      <w:pPr>
+        <w:ind w:left="1440" w:hanging="360"/>
+      </w:pPr>
+      <w:rPr>
+        <w:rFonts w:ascii="Courier New" w:hAnsi="Courier New" w:cs="Courier New" w:hint="default"/>
+      </w:rPr>
+    </w:lvl>
+    <w:lvl w:ilvl="2" w:tplc="04090005" w:tentative="1">
+      <w:start w:val="1"/>
+      <w:numFmt w:val="bullet"/>
+      <w:lvlText w:val=""/>
+      <w:lvlJc w:val="left"/>
+      <w:pPr>
+        <w:ind w:left="2160" w:hanging="360"/>
+      </w:pPr>
+      <w:rPr>
+        <w:rFonts w:ascii="Wingdings" w:hAnsi="Wingdings" w:hint="default"/>
+      </w:rPr>
+    </w:lvl>
+    <w:lvl w:ilvl="3" w:tplc="04090001" w:tentative="1">
+      <w:start w:val="1"/>
+      <w:numFmt w:val="bullet"/>
+      <w:lvlText w:val=""/>
+      <w:lvlJc w:val="left"/>
+      <w:pPr>
+        <w:ind w:left="2880" w:hanging="360"/>
+      </w:pPr>
+      <w:rPr>
+        <w:rFonts w:ascii="Symbol" w:hAnsi="Symbol" w:hint="default"/>
+      </w:rPr>
+    </w:lvl>
+    <w:lvl w:ilvl="4" w:tplc="04090003" w:tentative="1">
+      <w:start w:val="1"/>
+      <w:numFmt w:val="bullet"/>
+      <w:lvlText w:val="o"/>
+      <w:lvlJc w:val="left"/>
+      <w:pPr>
+        <w:ind w:left="3600" w:hanging="360"/>
+      </w:pPr>
+      <w:rPr>
+        <w:rFonts w:ascii="Courier New" w:hAnsi="Courier New" w:cs="Courier New" w:hint="default"/>
+      </w:rPr>
+    </w:lvl>
+    <w:lvl w:ilvl="5" w:tplc="04090005" w:tentative="1">
+      <w:start w:val="1"/>
+      <w:numFmt w:val="bullet"/>
+      <w:lvlText w:val=""/>
+      <w:lvlJc w:val="left"/>
+      <w:pPr>
+        <w:ind w:left="4320" w:hanging="360"/>
+      </w:pPr>
+      <w:rPr>
+        <w:rFonts w:ascii="Wingdings" w:hAnsi="Wingdings" w:hint="default"/>
+      </w:rPr>
+    </w:lvl>
+    <w:lvl w:ilvl="6" w:tplc="04090001" w:tentative="1">
+      <w:start w:val="1"/>
+      <w:numFmt w:val="bullet"/>
+      <w:lvlText w:val=""/>
+      <w:lvlJc w:val="left"/>
+      <w:pPr>
+        <w:ind w:left="5040" w:hanging="360"/>
+      </w:pPr>
+      <w:rPr>
+        <w:rFonts w:ascii="Symbol" w:hAnsi="Symbol" w:hint="default"/>
+      </w:rPr>
+    </w:lvl>
+    <w:lvl w:ilvl="7" w:tplc="04090003" w:tentative="1">
+      <w:start w:val="1"/>
+      <w:numFmt w:val="bullet"/>
+      <w:lvlText w:val="o"/>
+      <w:lvlJc w:val="left"/>
+      <w:pPr>
+        <w:ind w:left="5760" w:hanging="360"/>
+      </w:pPr>
+      <w:rPr>
+        <w:rFonts w:ascii="Courier New" w:hAnsi="Courier New" w:cs="Courier New" w:hint="default"/>
+      </w:rPr>
+    </w:lvl>
+    <w:lvl w:ilvl="8" w:tplc="04090005" w:tentative="1">
+      <w:start w:val="1"/>
+      <w:numFmt w:val="bullet"/>
+      <w:lvlText w:val=""/>
+      <w:lvlJc w:val="left"/>
+      <w:pPr>
+        <w:ind w:left="6480" w:hanging="360"/>
+      </w:pPr>
+      <w:rPr>
+        <w:rFonts w:ascii="Wingdings" w:hAnsi="Wingdings" w:hint="default"/>
+      </w:rPr>
+    </w:lvl>
+  </w:abstractNum>
   <w:num w:numId="1">
-    <w:abstractNumId w:val="15"/>
+    <w:abstractNumId w:val="18"/>
   </w:num>
   <w:num w:numId="2">
-    <w:abstractNumId w:val="17"/>
+    <w:abstractNumId w:val="20"/>
   </w:num>
   <w:num w:numId="3">
     <w:abstractNumId w:val="3"/>
   </w:num>
   <w:num w:numId="4">
-    <w:abstractNumId w:val="9"/>
+    <w:abstractNumId w:val="10"/>
   </w:num>
   <w:num w:numId="5">
     <w:abstractNumId w:val="6"/>
@@ -6949,28 +9164,28 @@
     <w:abstractNumId w:val="0"/>
   </w:num>
   <w:num w:numId="7">
-    <w:abstractNumId w:val="21"/>
+    <w:abstractNumId w:val="24"/>
   </w:num>
   <w:num w:numId="8">
     <w:abstractNumId w:val="2"/>
   </w:num>
   <w:num w:numId="9">
-    <w:abstractNumId w:val="23"/>
+    <w:abstractNumId w:val="26"/>
   </w:num>
   <w:num w:numId="10">
-    <w:abstractNumId w:val="10"/>
+    <w:abstractNumId w:val="11"/>
   </w:num>
   <w:num w:numId="11">
     <w:abstractNumId w:val="4"/>
   </w:num>
   <w:num w:numId="12">
-    <w:abstractNumId w:val="22"/>
+    <w:abstractNumId w:val="25"/>
   </w:num>
   <w:num w:numId="13">
-    <w:abstractNumId w:val="18"/>
+    <w:abstractNumId w:val="21"/>
   </w:num>
   <w:num w:numId="14">
-    <w:abstractNumId w:val="8"/>
+    <w:abstractNumId w:val="9"/>
   </w:num>
   <w:num w:numId="15">
     <w:abstractNumId w:val="7"/>
@@ -6979,31 +9194,43 @@
     <w:abstractNumId w:val="1"/>
   </w:num>
   <w:num w:numId="17">
-    <w:abstractNumId w:val="11"/>
+    <w:abstractNumId w:val="12"/>
   </w:num>
   <w:num w:numId="18">
-    <w:abstractNumId w:val="13"/>
+    <w:abstractNumId w:val="16"/>
   </w:num>
   <w:num w:numId="19">
-    <w:abstractNumId w:val="12"/>
+    <w:abstractNumId w:val="14"/>
   </w:num>
   <w:num w:numId="20">
     <w:abstractNumId w:val="5"/>
   </w:num>
   <w:num w:numId="21">
-    <w:abstractNumId w:val="24"/>
+    <w:abstractNumId w:val="27"/>
   </w:num>
   <w:num w:numId="22">
-    <w:abstractNumId w:val="14"/>
+    <w:abstractNumId w:val="17"/>
   </w:num>
   <w:num w:numId="23">
+    <w:abstractNumId w:val="22"/>
+  </w:num>
+  <w:num w:numId="24">
+    <w:abstractNumId w:val="23"/>
+  </w:num>
+  <w:num w:numId="25">
     <w:abstractNumId w:val="19"/>
   </w:num>
-  <w:num w:numId="24">
-    <w:abstractNumId w:val="20"/>
+  <w:num w:numId="26">
+    <w:abstractNumId w:val="15"/>
   </w:num>
-  <w:num w:numId="25">
-    <w:abstractNumId w:val="16"/>
+  <w:num w:numId="27">
+    <w:abstractNumId w:val="8"/>
+  </w:num>
+  <w:num w:numId="28">
+    <w:abstractNumId w:val="28"/>
+  </w:num>
+  <w:num w:numId="29">
+    <w:abstractNumId w:val="13"/>
   </w:num>
 </w:numbering>
 </file>
@@ -7425,6 +9652,11 @@
       <w:szCs w:val="16"/>
     </w:rPr>
   </w:style>
+  <w:style w:type="character" w:customStyle="1" w:styleId="tlid-translation">
+    <w:name w:val="tlid-translation"/>
+    <w:basedOn w:val="DefaultParagraphFont"/>
+    <w:rsid w:val="001B126C"/>
+  </w:style>
 </w:styles>
 </file>
 
@@ -7694,7 +9926,7 @@
 </file>
 
 <file path=customXml/itemProps1.xml><?xml version="1.0" encoding="utf-8"?>
-<ds:datastoreItem xmlns:ds="http://schemas.openxmlformats.org/officeDocument/2006/customXml" ds:itemID="{35F50DFF-8AEA-42F2-B3B1-1CF17044A2B8}">
+<ds:datastoreItem xmlns:ds="http://schemas.openxmlformats.org/officeDocument/2006/customXml" ds:itemID="{DD1EDCD4-DF9B-44B9-8EBB-9841D29211D0}">
   <ds:schemaRefs>
     <ds:schemaRef ds:uri="http://schemas.openxmlformats.org/officeDocument/2006/bibliography"/>
   </ds:schemaRefs>

</xml_diff>

<commit_message>
Reports: Examples of reports with successful or failed actions
</commit_message>
<xml_diff>
--- a/UFT Library.docx
+++ b/UFT Library.docx
@@ -174,7 +174,7 @@
             </w:rPr>
             <w:fldChar w:fldCharType="separate"/>
           </w:r>
-          <w:hyperlink w:anchor="_Toc5793896" w:history="1">
+          <w:hyperlink w:anchor="_Toc5976568" w:history="1">
             <w:r>
               <w:rPr>
                 <w:rStyle w:val="Hyperlink"/>
@@ -201,7 +201,7 @@
                 <w:noProof/>
                 <w:webHidden/>
               </w:rPr>
-              <w:instrText xml:space="preserve"> PAGEREF _Toc5793896 \h </w:instrText>
+              <w:instrText xml:space="preserve"> PAGEREF _Toc5976568 \h </w:instrText>
             </w:r>
             <w:r>
               <w:rPr>
@@ -243,7 +243,7 @@
               <w:noProof/>
             </w:rPr>
           </w:pPr>
-          <w:hyperlink w:anchor="_Toc5793897" w:history="1">
+          <w:hyperlink w:anchor="_Toc5976569" w:history="1">
             <w:r>
               <w:rPr>
                 <w:rStyle w:val="Hyperlink"/>
@@ -270,7 +270,7 @@
                 <w:noProof/>
                 <w:webHidden/>
               </w:rPr>
-              <w:instrText xml:space="preserve"> PAGEREF _Toc5793897 \h </w:instrText>
+              <w:instrText xml:space="preserve"> PAGEREF _Toc5976569 \h </w:instrText>
             </w:r>
             <w:r>
               <w:rPr>
@@ -312,7 +312,7 @@
               <w:noProof/>
             </w:rPr>
           </w:pPr>
-          <w:hyperlink w:anchor="_Toc5793898" w:history="1">
+          <w:hyperlink w:anchor="_Toc5976570" w:history="1">
             <w:r>
               <w:rPr>
                 <w:rStyle w:val="Hyperlink"/>
@@ -339,7 +339,7 @@
                 <w:noProof/>
                 <w:webHidden/>
               </w:rPr>
-              <w:instrText xml:space="preserve"> PAGEREF _Toc5793898 \h </w:instrText>
+              <w:instrText xml:space="preserve"> PAGEREF _Toc5976570 \h </w:instrText>
             </w:r>
             <w:r>
               <w:rPr>
@@ -381,7 +381,7 @@
               <w:noProof/>
             </w:rPr>
           </w:pPr>
-          <w:hyperlink w:anchor="_Toc5793899" w:history="1">
+          <w:hyperlink w:anchor="_Toc5976571" w:history="1">
             <w:r>
               <w:rPr>
                 <w:rStyle w:val="Hyperlink"/>
@@ -408,7 +408,7 @@
                 <w:noProof/>
                 <w:webHidden/>
               </w:rPr>
-              <w:instrText xml:space="preserve"> PAGEREF _Toc5793899 \h </w:instrText>
+              <w:instrText xml:space="preserve"> PAGEREF _Toc5976571 \h </w:instrText>
             </w:r>
             <w:r>
               <w:rPr>
@@ -450,7 +450,7 @@
               <w:noProof/>
             </w:rPr>
           </w:pPr>
-          <w:hyperlink w:anchor="_Toc5793900" w:history="1">
+          <w:hyperlink w:anchor="_Toc5976572" w:history="1">
             <w:r>
               <w:rPr>
                 <w:rStyle w:val="Hyperlink"/>
@@ -477,7 +477,7 @@
                 <w:noProof/>
                 <w:webHidden/>
               </w:rPr>
-              <w:instrText xml:space="preserve"> PAGEREF _Toc5793900 \h </w:instrText>
+              <w:instrText xml:space="preserve"> PAGEREF _Toc5976572 \h </w:instrText>
             </w:r>
             <w:r>
               <w:rPr>
@@ -519,7 +519,7 @@
               <w:noProof/>
             </w:rPr>
           </w:pPr>
-          <w:hyperlink w:anchor="_Toc5793901" w:history="1">
+          <w:hyperlink w:anchor="_Toc5976573" w:history="1">
             <w:r>
               <w:rPr>
                 <w:rStyle w:val="Hyperlink"/>
@@ -546,7 +546,7 @@
                 <w:noProof/>
                 <w:webHidden/>
               </w:rPr>
-              <w:instrText xml:space="preserve"> PAGEREF _Toc5793901 \h </w:instrText>
+              <w:instrText xml:space="preserve"> PAGEREF _Toc5976573 \h </w:instrText>
             </w:r>
             <w:r>
               <w:rPr>
@@ -588,7 +588,7 @@
               <w:noProof/>
             </w:rPr>
           </w:pPr>
-          <w:hyperlink w:anchor="_Toc5793902" w:history="1">
+          <w:hyperlink w:anchor="_Toc5976574" w:history="1">
             <w:r>
               <w:rPr>
                 <w:rStyle w:val="Hyperlink"/>
@@ -615,7 +615,7 @@
                 <w:noProof/>
                 <w:webHidden/>
               </w:rPr>
-              <w:instrText xml:space="preserve"> PAGEREF _Toc5793902 \h </w:instrText>
+              <w:instrText xml:space="preserve"> PAGEREF _Toc5976574 \h </w:instrText>
             </w:r>
             <w:r>
               <w:rPr>
@@ -657,7 +657,7 @@
               <w:noProof/>
             </w:rPr>
           </w:pPr>
-          <w:hyperlink w:anchor="_Toc5793903" w:history="1">
+          <w:hyperlink w:anchor="_Toc5976575" w:history="1">
             <w:r>
               <w:rPr>
                 <w:rStyle w:val="Hyperlink"/>
@@ -684,7 +684,7 @@
                 <w:noProof/>
                 <w:webHidden/>
               </w:rPr>
-              <w:instrText xml:space="preserve"> PAGEREF _Toc5793903 \h </w:instrText>
+              <w:instrText xml:space="preserve"> PAGEREF _Toc5976575 \h </w:instrText>
             </w:r>
             <w:r>
               <w:rPr>
@@ -726,7 +726,7 @@
               <w:noProof/>
             </w:rPr>
           </w:pPr>
-          <w:hyperlink w:anchor="_Toc5793904" w:history="1">
+          <w:hyperlink w:anchor="_Toc5976576" w:history="1">
             <w:r>
               <w:rPr>
                 <w:rStyle w:val="Hyperlink"/>
@@ -753,7 +753,7 @@
                 <w:noProof/>
                 <w:webHidden/>
               </w:rPr>
-              <w:instrText xml:space="preserve"> PAGEREF _Toc5793904 \h </w:instrText>
+              <w:instrText xml:space="preserve"> PAGEREF _Toc5976576 \h </w:instrText>
             </w:r>
             <w:r>
               <w:rPr>
@@ -795,13 +795,13 @@
               <w:noProof/>
             </w:rPr>
           </w:pPr>
-          <w:hyperlink w:anchor="_Toc5793905" w:history="1">
+          <w:hyperlink w:anchor="_Toc5976577" w:history="1">
             <w:r>
               <w:rPr>
                 <w:rStyle w:val="Hyperlink"/>
                 <w:noProof/>
               </w:rPr>
-              <w:t>LaunchApplication(Operation)</w:t>
+              <w:t>WiFiButton(Name)</w:t>
             </w:r>
             <w:r>
               <w:rPr>
@@ -822,7 +822,7 @@
                 <w:noProof/>
                 <w:webHidden/>
               </w:rPr>
-              <w:instrText xml:space="preserve"> PAGEREF _Toc5793905 \h </w:instrText>
+              <w:instrText xml:space="preserve"> PAGEREF _Toc5976577 \h </w:instrText>
             </w:r>
             <w:r>
               <w:rPr>
@@ -864,13 +864,13 @@
               <w:noProof/>
             </w:rPr>
           </w:pPr>
-          <w:hyperlink w:anchor="_Toc5793906" w:history="1">
+          <w:hyperlink w:anchor="_Toc5976578" w:history="1">
             <w:r>
               <w:rPr>
                 <w:rStyle w:val="Hyperlink"/>
                 <w:noProof/>
               </w:rPr>
-              <w:t>SelectTab(Name)</w:t>
+              <w:t>LaunchApplication(Operation)</w:t>
             </w:r>
             <w:r>
               <w:rPr>
@@ -891,7 +891,7 @@
                 <w:noProof/>
                 <w:webHidden/>
               </w:rPr>
-              <w:instrText xml:space="preserve"> PAGEREF _Toc5793906 \h </w:instrText>
+              <w:instrText xml:space="preserve"> PAGEREF _Toc5976578 \h </w:instrText>
             </w:r>
             <w:r>
               <w:rPr>
@@ -911,7 +911,7 @@
                 <w:noProof/>
                 <w:webHidden/>
               </w:rPr>
-              <w:t>9</w:t>
+              <w:t>8</w:t>
             </w:r>
             <w:r>
               <w:rPr>
@@ -933,13 +933,13 @@
               <w:noProof/>
             </w:rPr>
           </w:pPr>
-          <w:hyperlink w:anchor="_Toc5793907" w:history="1">
+          <w:hyperlink w:anchor="_Toc5976579" w:history="1">
             <w:r>
               <w:rPr>
                 <w:rStyle w:val="Hyperlink"/>
                 <w:noProof/>
               </w:rPr>
-              <w:t>SelectECU(Family, SubFamily)</w:t>
+              <w:t>SelectTab(Name)</w:t>
             </w:r>
             <w:r>
               <w:rPr>
@@ -960,7 +960,7 @@
                 <w:noProof/>
                 <w:webHidden/>
               </w:rPr>
-              <w:instrText xml:space="preserve"> PAGEREF _Toc5793907 \h </w:instrText>
+              <w:instrText xml:space="preserve"> PAGEREF _Toc5976579 \h </w:instrText>
             </w:r>
             <w:r>
               <w:rPr>
@@ -1002,13 +1002,13 @@
               <w:noProof/>
             </w:rPr>
           </w:pPr>
-          <w:hyperlink w:anchor="_Toc5793908" w:history="1">
+          <w:hyperlink w:anchor="_Toc5976580" w:history="1">
             <w:r>
               <w:rPr>
                 <w:rStyle w:val="Hyperlink"/>
                 <w:noProof/>
               </w:rPr>
-              <w:t>SelectMenu(Name)</w:t>
+              <w:t>SelectECU(Family, SubFamily)</w:t>
             </w:r>
             <w:r>
               <w:rPr>
@@ -1029,7 +1029,7 @@
                 <w:noProof/>
                 <w:webHidden/>
               </w:rPr>
-              <w:instrText xml:space="preserve"> PAGEREF _Toc5793908 \h </w:instrText>
+              <w:instrText xml:space="preserve"> PAGEREF _Toc5976580 \h </w:instrText>
             </w:r>
             <w:r>
               <w:rPr>
@@ -1071,13 +1071,13 @@
               <w:noProof/>
             </w:rPr>
           </w:pPr>
-          <w:hyperlink w:anchor="_Toc5793909" w:history="1">
+          <w:hyperlink w:anchor="_Toc5976581" w:history="1">
             <w:r>
               <w:rPr>
                 <w:rStyle w:val="Hyperlink"/>
                 <w:noProof/>
               </w:rPr>
-              <w:t>SelectSideMenu(Name)</w:t>
+              <w:t>SelectMenu(Name)</w:t>
             </w:r>
             <w:r>
               <w:rPr>
@@ -1098,7 +1098,7 @@
                 <w:noProof/>
                 <w:webHidden/>
               </w:rPr>
-              <w:instrText xml:space="preserve"> PAGEREF _Toc5793909 \h </w:instrText>
+              <w:instrText xml:space="preserve"> PAGEREF _Toc5976581 \h </w:instrText>
             </w:r>
             <w:r>
               <w:rPr>
@@ -1118,7 +1118,7 @@
                 <w:noProof/>
                 <w:webHidden/>
               </w:rPr>
-              <w:t>10</w:t>
+              <w:t>9</w:t>
             </w:r>
             <w:r>
               <w:rPr>
@@ -1140,13 +1140,13 @@
               <w:noProof/>
             </w:rPr>
           </w:pPr>
-          <w:hyperlink w:anchor="_Toc5793910" w:history="1">
+          <w:hyperlink w:anchor="_Toc5976582" w:history="1">
             <w:r>
               <w:rPr>
                 <w:rStyle w:val="Hyperlink"/>
                 <w:noProof/>
               </w:rPr>
-              <w:t>TakeAScreenshot(FunctionName, counter)</w:t>
+              <w:t>SelectSideMenu(Name)</w:t>
             </w:r>
             <w:r>
               <w:rPr>
@@ -1167,7 +1167,7 @@
                 <w:noProof/>
                 <w:webHidden/>
               </w:rPr>
-              <w:instrText xml:space="preserve"> PAGEREF _Toc5793910 \h </w:instrText>
+              <w:instrText xml:space="preserve"> PAGEREF _Toc5976582 \h </w:instrText>
             </w:r>
             <w:r>
               <w:rPr>
@@ -1209,13 +1209,13 @@
               <w:noProof/>
             </w:rPr>
           </w:pPr>
-          <w:hyperlink w:anchor="_Toc5793911" w:history="1">
+          <w:hyperlink w:anchor="_Toc5976583" w:history="1">
             <w:r>
               <w:rPr>
                 <w:rStyle w:val="Hyperlink"/>
                 <w:noProof/>
               </w:rPr>
-              <w:t>SeeTG ()</w:t>
+              <w:t>TakeAScreenshot(FunctionName, counter)</w:t>
             </w:r>
             <w:r>
               <w:rPr>
@@ -1236,7 +1236,7 @@
                 <w:noProof/>
                 <w:webHidden/>
               </w:rPr>
-              <w:instrText xml:space="preserve"> PAGEREF _Toc5793911 \h </w:instrText>
+              <w:instrText xml:space="preserve"> PAGEREF _Toc5976583 \h </w:instrText>
             </w:r>
             <w:r>
               <w:rPr>
@@ -1256,7 +1256,7 @@
                 <w:noProof/>
                 <w:webHidden/>
               </w:rPr>
-              <w:t>11</w:t>
+              <w:t>10</w:t>
             </w:r>
             <w:r>
               <w:rPr>
@@ -1278,13 +1278,13 @@
               <w:noProof/>
             </w:rPr>
           </w:pPr>
-          <w:hyperlink w:anchor="_Toc5793912" w:history="1">
+          <w:hyperlink w:anchor="_Toc5976584" w:history="1">
             <w:r>
               <w:rPr>
                 <w:rStyle w:val="Hyperlink"/>
                 <w:noProof/>
               </w:rPr>
-              <w:t>Impression ()</w:t>
+              <w:t>SeeTG ()</w:t>
             </w:r>
             <w:r>
               <w:rPr>
@@ -1305,7 +1305,7 @@
                 <w:noProof/>
                 <w:webHidden/>
               </w:rPr>
-              <w:instrText xml:space="preserve"> PAGEREF _Toc5793912 \h </w:instrText>
+              <w:instrText xml:space="preserve"> PAGEREF _Toc5976584 \h </w:instrText>
             </w:r>
             <w:r>
               <w:rPr>
@@ -1347,13 +1347,13 @@
               <w:noProof/>
             </w:rPr>
           </w:pPr>
-          <w:hyperlink w:anchor="_Toc5793913" w:history="1">
+          <w:hyperlink w:anchor="_Toc5976585" w:history="1">
             <w:r>
               <w:rPr>
                 <w:rStyle w:val="Hyperlink"/>
                 <w:noProof/>
               </w:rPr>
-              <w:t>TestIdent(ParamName, Format, DataType) ()</w:t>
+              <w:t>Impression ()</w:t>
             </w:r>
             <w:r>
               <w:rPr>
@@ -1374,7 +1374,7 @@
                 <w:noProof/>
                 <w:webHidden/>
               </w:rPr>
-              <w:instrText xml:space="preserve"> PAGEREF _Toc5793913 \h </w:instrText>
+              <w:instrText xml:space="preserve"> PAGEREF _Toc5976585 \h </w:instrText>
             </w:r>
             <w:r>
               <w:rPr>
@@ -1416,13 +1416,13 @@
               <w:noProof/>
             </w:rPr>
           </w:pPr>
-          <w:hyperlink w:anchor="_Toc5793914" w:history="1">
+          <w:hyperlink w:anchor="_Toc5976586" w:history="1">
             <w:r>
               <w:rPr>
                 <w:rStyle w:val="Hyperlink"/>
                 <w:noProof/>
               </w:rPr>
-              <w:t>TestDTC()</w:t>
+              <w:t>TestIdent(ParamName, Format, DataType) ()</w:t>
             </w:r>
             <w:r>
               <w:rPr>
@@ -1443,7 +1443,7 @@
                 <w:noProof/>
                 <w:webHidden/>
               </w:rPr>
-              <w:instrText xml:space="preserve"> PAGEREF _Toc5793914 \h </w:instrText>
+              <w:instrText xml:space="preserve"> PAGEREF _Toc5976586 \h </w:instrText>
             </w:r>
             <w:r>
               <w:rPr>
@@ -1463,7 +1463,7 @@
                 <w:noProof/>
                 <w:webHidden/>
               </w:rPr>
-              <w:t>12</w:t>
+              <w:t>11</w:t>
             </w:r>
             <w:r>
               <w:rPr>
@@ -1485,13 +1485,13 @@
               <w:noProof/>
             </w:rPr>
           </w:pPr>
-          <w:hyperlink w:anchor="_Toc5793915" w:history="1">
+          <w:hyperlink w:anchor="_Toc5976587" w:history="1">
             <w:r>
               <w:rPr>
                 <w:rStyle w:val="Hyperlink"/>
                 <w:noProof/>
               </w:rPr>
-              <w:t>EFFDTC ()</w:t>
+              <w:t>TestDTC()</w:t>
             </w:r>
             <w:r>
               <w:rPr>
@@ -1512,7 +1512,7 @@
                 <w:noProof/>
                 <w:webHidden/>
               </w:rPr>
-              <w:instrText xml:space="preserve"> PAGEREF _Toc5793915 \h </w:instrText>
+              <w:instrText xml:space="preserve"> PAGEREF _Toc5976587 \h </w:instrText>
             </w:r>
             <w:r>
               <w:rPr>
@@ -1554,13 +1554,13 @@
               <w:noProof/>
             </w:rPr>
           </w:pPr>
-          <w:hyperlink w:anchor="_Toc5793916" w:history="1">
+          <w:hyperlink w:anchor="_Toc5976588" w:history="1">
             <w:r>
               <w:rPr>
                 <w:rStyle w:val="Hyperlink"/>
                 <w:noProof/>
               </w:rPr>
-              <w:t>TestMP(ParamName, DataType, Format, Unit, Help)</w:t>
+              <w:t>EFFDTC ()</w:t>
             </w:r>
             <w:r>
               <w:rPr>
@@ -1581,7 +1581,7 @@
                 <w:noProof/>
                 <w:webHidden/>
               </w:rPr>
-              <w:instrText xml:space="preserve"> PAGEREF _Toc5793916 \h </w:instrText>
+              <w:instrText xml:space="preserve"> PAGEREF _Toc5976588 \h </w:instrText>
             </w:r>
             <w:r>
               <w:rPr>
@@ -1623,13 +1623,13 @@
               <w:noProof/>
             </w:rPr>
           </w:pPr>
-          <w:hyperlink w:anchor="_Toc5793917" w:history="1">
+          <w:hyperlink w:anchor="_Toc5976589" w:history="1">
             <w:r>
               <w:rPr>
                 <w:rStyle w:val="Hyperlink"/>
                 <w:noProof/>
               </w:rPr>
-              <w:t>Delay(Time)</w:t>
+              <w:t>TestMP(ParamName, DataType, Format, Unit, Help)</w:t>
             </w:r>
             <w:r>
               <w:rPr>
@@ -1650,7 +1650,7 @@
                 <w:noProof/>
                 <w:webHidden/>
               </w:rPr>
-              <w:instrText xml:space="preserve"> PAGEREF _Toc5793917 \h </w:instrText>
+              <w:instrText xml:space="preserve"> PAGEREF _Toc5976589 \h </w:instrText>
             </w:r>
             <w:r>
               <w:rPr>
@@ -1670,7 +1670,7 @@
                 <w:noProof/>
                 <w:webHidden/>
               </w:rPr>
-              <w:t>13</w:t>
+              <w:t>12</w:t>
             </w:r>
             <w:r>
               <w:rPr>
@@ -1692,12 +1692,81 @@
               <w:noProof/>
             </w:rPr>
           </w:pPr>
-          <w:hyperlink w:anchor="_Toc5793918" w:history="1">
+          <w:hyperlink w:anchor="_Toc5976590" w:history="1">
             <w:r>
               <w:rPr>
                 <w:rStyle w:val="Hyperlink"/>
                 <w:noProof/>
               </w:rPr>
+              <w:t>Delay(Time)</w:t>
+            </w:r>
+            <w:r>
+              <w:rPr>
+                <w:noProof/>
+                <w:webHidden/>
+              </w:rPr>
+              <w:tab/>
+            </w:r>
+            <w:r>
+              <w:rPr>
+                <w:noProof/>
+                <w:webHidden/>
+              </w:rPr>
+              <w:fldChar w:fldCharType="begin"/>
+            </w:r>
+            <w:r>
+              <w:rPr>
+                <w:noProof/>
+                <w:webHidden/>
+              </w:rPr>
+              <w:instrText xml:space="preserve"> PAGEREF _Toc5976590 \h </w:instrText>
+            </w:r>
+            <w:r>
+              <w:rPr>
+                <w:noProof/>
+                <w:webHidden/>
+              </w:rPr>
+            </w:r>
+            <w:r>
+              <w:rPr>
+                <w:noProof/>
+                <w:webHidden/>
+              </w:rPr>
+              <w:fldChar w:fldCharType="separate"/>
+            </w:r>
+            <w:r>
+              <w:rPr>
+                <w:noProof/>
+                <w:webHidden/>
+              </w:rPr>
+              <w:t>13</w:t>
+            </w:r>
+            <w:r>
+              <w:rPr>
+                <w:noProof/>
+                <w:webHidden/>
+              </w:rPr>
+              <w:fldChar w:fldCharType="end"/>
+            </w:r>
+          </w:hyperlink>
+        </w:p>
+        <w:p>
+          <w:pPr>
+            <w:pStyle w:val="TOC2"/>
+            <w:tabs>
+              <w:tab w:val="right" w:leader="dot" w:pos="9350"/>
+            </w:tabs>
+            <w:rPr>
+              <w:rFonts w:eastAsiaTheme="minorEastAsia"/>
+              <w:noProof/>
+            </w:rPr>
+          </w:pPr>
+          <w:hyperlink w:anchor="_Toc5976591" w:history="1">
+            <w:r>
+              <w:rPr>
+                <w:rStyle w:val="Hyperlink"/>
+                <w:noProof/>
+              </w:rPr>
               <w:t>DiagBoxState ()</w:t>
             </w:r>
             <w:r>
@@ -1719,7 +1788,7 @@
                 <w:noProof/>
                 <w:webHidden/>
               </w:rPr>
-              <w:instrText xml:space="preserve"> PAGEREF _Toc5793918 \h </w:instrText>
+              <w:instrText xml:space="preserve"> PAGEREF _Toc5976591 \h </w:instrText>
             </w:r>
             <w:r>
               <w:rPr>
@@ -1789,7 +1858,7 @@
           <w:color w:val="auto"/>
         </w:rPr>
       </w:pPr>
-      <w:bookmarkStart w:id="0" w:name="_Toc5793896"/>
+      <w:bookmarkStart w:id="0" w:name="_Toc5976568"/>
       <w:r>
         <w:rPr>
           <w:color w:val="auto"/>
@@ -1811,7 +1880,7 @@
           <w:color w:val="auto"/>
         </w:rPr>
       </w:pPr>
-      <w:bookmarkStart w:id="1" w:name="_Toc5793897"/>
+      <w:bookmarkStart w:id="1" w:name="_Toc5976569"/>
       <w:r>
         <w:rPr>
           <w:color w:val="auto"/>
@@ -1835,6 +1904,17 @@
       <w:r>
         <w:tab/>
         <w:t>Each function call can require none, one or several run-time parameters. In the case when the function requires more than one parameter, the order of the parameters are important. If the order is not respected, then the script result will not be valid. Also, all parameters must be defined, as VBScript language does not allow the definition of optional parameters.</w:t>
+      </w:r>
+    </w:p>
+    <w:p>
+      <w:r>
+        <w:tab/>
+      </w:r>
+      <w:r>
+        <w:t>Close b</w:t>
+      </w:r>
+      <w:r>
+        <w:t>rowser Mozilla Firefox when are made tests on DiagBox Application.</w:t>
       </w:r>
     </w:p>
     <w:p>
@@ -2344,6 +2424,7 @@
           <w:bCs/>
           <w:color w:val="000080"/>
         </w:rPr>
+        <w:lastRenderedPageBreak/>
         <w:t>If</w:t>
       </w:r>
       <w:r>
@@ -2410,9 +2491,6 @@
       </w:r>
       <w:r>
         <w:br/>
-      </w:r>
-      <w:r>
-        <w:lastRenderedPageBreak/>
         <w:t>     objFSO.CreateFolder</w:t>
       </w:r>
       <w:r>
@@ -2804,7 +2882,7 @@
           <w:color w:val="auto"/>
         </w:rPr>
       </w:pPr>
-      <w:bookmarkStart w:id="2" w:name="_Toc5793898"/>
+      <w:bookmarkStart w:id="2" w:name="_Toc5976570"/>
       <w:r>
         <w:rPr>
           <w:color w:val="auto"/>
@@ -2946,6 +3024,7 @@
         <w:ind w:firstLine="720"/>
       </w:pPr>
       <w:r>
+        <w:lastRenderedPageBreak/>
         <w:tab/>
       </w:r>
       <w:r>
@@ -3014,7 +3093,7 @@
           <w:color w:val="auto"/>
         </w:rPr>
       </w:pPr>
-      <w:bookmarkStart w:id="3" w:name="_Toc5793899"/>
+      <w:bookmarkStart w:id="3" w:name="_Toc5976571"/>
       <w:r>
         <w:rPr>
           <w:color w:val="auto"/>
@@ -3181,7 +3260,7 @@
           <w:color w:val="auto"/>
         </w:rPr>
       </w:pPr>
-      <w:bookmarkStart w:id="4" w:name="_Toc5793900"/>
+      <w:bookmarkStart w:id="4" w:name="_Toc5976572"/>
       <w:r>
         <w:rPr>
           <w:color w:val="auto"/>
@@ -3299,11 +3378,12 @@
           <w:color w:val="auto"/>
         </w:rPr>
       </w:pPr>
-      <w:bookmarkStart w:id="5" w:name="_Toc5793901"/>
+      <w:bookmarkStart w:id="5" w:name="_Toc5976573"/>
       <w:r>
         <w:rPr>
           <w:color w:val="auto"/>
         </w:rPr>
+        <w:lastRenderedPageBreak/>
         <w:t>LaunchDiagBox()</w:t>
       </w:r>
       <w:bookmarkEnd w:id="5"/>
@@ -3336,7 +3416,7 @@
           <w:color w:val="auto"/>
         </w:rPr>
       </w:pPr>
-      <w:bookmarkStart w:id="6" w:name="_Toc5793902"/>
+      <w:bookmarkStart w:id="6" w:name="_Toc5976574"/>
       <w:r>
         <w:rPr>
           <w:color w:val="auto"/>
@@ -3414,7 +3494,6 @@
         </w:numPr>
       </w:pPr>
       <w:r>
-        <w:lastRenderedPageBreak/>
         <w:t xml:space="preserve">The </w:t>
       </w:r>
       <w:r>
@@ -3718,6 +3797,7 @@
         </w:numPr>
       </w:pPr>
       <w:r>
+        <w:lastRenderedPageBreak/>
         <w:t>Another popup appears when the action is n</w:t>
       </w:r>
       <w:r>
@@ -3754,7 +3834,7 @@
           <w:color w:val="auto"/>
         </w:rPr>
       </w:pPr>
-      <w:bookmarkStart w:id="7" w:name="_Toc5793903"/>
+      <w:bookmarkStart w:id="7" w:name="_Toc5976575"/>
       <w:r>
         <w:rPr>
           <w:color w:val="auto"/>
@@ -3826,7 +3906,6 @@
         </w:numPr>
       </w:pPr>
       <w:r>
-        <w:lastRenderedPageBreak/>
         <w:t>PEUGEOT</w:t>
       </w:r>
     </w:p>
@@ -3952,7 +4031,7 @@
           <w:color w:val="auto"/>
         </w:rPr>
       </w:pPr>
-      <w:bookmarkStart w:id="8" w:name="_Toc5793904"/>
+      <w:bookmarkStart w:id="8" w:name="_Toc5976576"/>
       <w:r>
         <w:rPr>
           <w:color w:val="auto"/>
@@ -4074,6 +4153,7 @@
         <w:rPr>
           <w:noProof/>
         </w:rPr>
+        <w:lastRenderedPageBreak/>
         <w:drawing>
           <wp:inline distT="0" distB="0" distL="0" distR="0">
             <wp:extent cx="2743200" cy="1016635"/>
@@ -4193,21 +4273,19 @@
     </w:p>
     <w:p>
       <w:pPr>
-        <w:keepNext/>
-        <w:keepLines/>
-        <w:spacing w:before="40" w:after="0"/>
-        <w:rPr>
-          <w:rFonts w:ascii="Calibri Light" w:eastAsia="Calibri Light" w:hAnsi="Calibri Light" w:cs="Calibri Light"/>
-          <w:sz w:val="26"/>
-        </w:rPr>
-      </w:pPr>
-      <w:r>
-        <w:rPr>
-          <w:rFonts w:ascii="Calibri Light" w:eastAsia="Calibri Light" w:hAnsi="Calibri Light" w:cs="Calibri Light"/>
-          <w:sz w:val="26"/>
+        <w:pStyle w:val="Heading2"/>
+        <w:rPr>
+          <w:color w:val="auto"/>
+        </w:rPr>
+      </w:pPr>
+      <w:bookmarkStart w:id="9" w:name="_Toc5976577"/>
+      <w:r>
+        <w:rPr>
+          <w:color w:val="auto"/>
         </w:rPr>
         <w:t>WiFiButton(Name)</w:t>
       </w:r>
+      <w:bookmarkEnd w:id="9"/>
     </w:p>
     <w:p>
       <w:pPr>
@@ -4428,7 +4506,7 @@
           <w:color w:val="auto"/>
         </w:rPr>
       </w:pPr>
-      <w:bookmarkStart w:id="9" w:name="_Toc5793905"/>
+      <w:bookmarkStart w:id="10" w:name="_Toc5976578"/>
       <w:r>
         <w:rPr>
           <w:color w:val="auto"/>
@@ -4447,7 +4525,7 @@
         </w:rPr>
         <w:t>)</w:t>
       </w:r>
-      <w:bookmarkEnd w:id="9"/>
+      <w:bookmarkEnd w:id="10"/>
     </w:p>
     <w:p>
       <w:r>
@@ -4532,6 +4610,7 @@
         <w:ind w:left="360"/>
       </w:pPr>
       <w:r>
+        <w:lastRenderedPageBreak/>
         <w:t xml:space="preserve">After launching “Fault Finding” section, </w:t>
       </w:r>
       <w:r>
@@ -4781,7 +4860,6 @@
           <w:rFonts w:ascii="Calibri" w:eastAsia="Calibri" w:hAnsi="Calibri" w:cs="Calibri"/>
           <w:b/>
         </w:rPr>
-        <w:lastRenderedPageBreak/>
         <w:t>RESET</w:t>
       </w:r>
       <w:r>
@@ -4944,7 +5022,7 @@
           <w:color w:val="auto"/>
         </w:rPr>
       </w:pPr>
-      <w:bookmarkStart w:id="10" w:name="_Toc5793906"/>
+      <w:bookmarkStart w:id="11" w:name="_Toc5976579"/>
       <w:r>
         <w:rPr>
           <w:color w:val="auto"/>
@@ -4969,7 +5047,7 @@
         </w:rPr>
         <w:t>)</w:t>
       </w:r>
-      <w:bookmarkEnd w:id="10"/>
+      <w:bookmarkEnd w:id="11"/>
     </w:p>
     <w:p>
       <w:r>
@@ -5084,6 +5162,7 @@
         </w:numPr>
       </w:pPr>
       <w:r>
+        <w:lastRenderedPageBreak/>
         <w:t xml:space="preserve">The </w:t>
       </w:r>
       <w:r>
@@ -5161,14 +5240,14 @@
           <w:color w:val="auto"/>
         </w:rPr>
       </w:pPr>
-      <w:bookmarkStart w:id="11" w:name="_Toc5793907"/>
+      <w:bookmarkStart w:id="12" w:name="_Toc5976580"/>
       <w:r>
         <w:rPr>
           <w:color w:val="auto"/>
         </w:rPr>
         <w:t>SelectECU(Family, SubFamily)</w:t>
       </w:r>
-      <w:bookmarkEnd w:id="11"/>
+      <w:bookmarkEnd w:id="12"/>
     </w:p>
     <w:p>
       <w:pPr>
@@ -5248,7 +5327,7 @@
           <w:color w:val="auto"/>
         </w:rPr>
       </w:pPr>
-      <w:bookmarkStart w:id="12" w:name="_Toc5793908"/>
+      <w:bookmarkStart w:id="13" w:name="_Toc5976581"/>
       <w:r>
         <w:rPr>
           <w:color w:val="auto"/>
@@ -5267,7 +5346,7 @@
         </w:rPr>
         <w:t>)</w:t>
       </w:r>
-      <w:bookmarkEnd w:id="12"/>
+      <w:bookmarkEnd w:id="13"/>
     </w:p>
     <w:p>
       <w:r>
@@ -5296,7 +5375,6 @@
         <w:rPr>
           <w:b/>
         </w:rPr>
-        <w:lastRenderedPageBreak/>
         <w:t>Name</w:t>
       </w:r>
       <w:r>
@@ -5395,14 +5473,14 @@
           <w:color w:val="auto"/>
         </w:rPr>
       </w:pPr>
-      <w:bookmarkStart w:id="13" w:name="_Toc5793909"/>
+      <w:bookmarkStart w:id="14" w:name="_Toc5976582"/>
       <w:r>
         <w:rPr>
           <w:color w:val="auto"/>
         </w:rPr>
         <w:t>SelectSideMenu(Name)</w:t>
       </w:r>
-      <w:bookmarkEnd w:id="13"/>
+      <w:bookmarkEnd w:id="14"/>
     </w:p>
     <w:p>
       <w:pPr>
@@ -5473,7 +5551,7 @@
           <w:color w:val="auto"/>
         </w:rPr>
       </w:pPr>
-      <w:bookmarkStart w:id="14" w:name="_Toc5793910"/>
+      <w:bookmarkStart w:id="15" w:name="_Toc5976583"/>
       <w:r>
         <w:rPr>
           <w:color w:val="auto"/>
@@ -5486,21 +5564,21 @@
         </w:rPr>
         <w:t>(</w:t>
       </w:r>
-      <w:bookmarkStart w:id="15" w:name="_GoBack"/>
+      <w:bookmarkStart w:id="16" w:name="_GoBack"/>
+      <w:bookmarkEnd w:id="16"/>
+      <w:r>
+        <w:rPr>
+          <w:color w:val="auto"/>
+        </w:rPr>
+        <w:t>FunctionName, counter</w:t>
+      </w:r>
+      <w:r>
+        <w:rPr>
+          <w:color w:val="auto"/>
+        </w:rPr>
+        <w:t>)</w:t>
+      </w:r>
       <w:bookmarkEnd w:id="15"/>
-      <w:r>
-        <w:rPr>
-          <w:color w:val="auto"/>
-        </w:rPr>
-        <w:t>FunctionName, counter</w:t>
-      </w:r>
-      <w:r>
-        <w:rPr>
-          <w:color w:val="auto"/>
-        </w:rPr>
-        <w:t>)</w:t>
-      </w:r>
-      <w:bookmarkEnd w:id="14"/>
     </w:p>
     <w:p>
       <w:r>
@@ -5595,6 +5673,7 @@
         <w:ind w:left="720"/>
       </w:pPr>
       <w:r>
+        <w:lastRenderedPageBreak/>
         <w:t>SelectButton “BACK”</w:t>
       </w:r>
     </w:p>
@@ -5670,14 +5749,14 @@
           <w:color w:val="auto"/>
         </w:rPr>
       </w:pPr>
-      <w:bookmarkStart w:id="16" w:name="_Toc5793911"/>
+      <w:bookmarkStart w:id="17" w:name="_Toc5976584"/>
       <w:r>
         <w:rPr>
           <w:color w:val="auto"/>
         </w:rPr>
         <w:t>SeeTG ()</w:t>
       </w:r>
-      <w:bookmarkEnd w:id="16"/>
+      <w:bookmarkEnd w:id="17"/>
     </w:p>
     <w:p>
       <w:r>
@@ -5819,7 +5898,7 @@
           <w:color w:val="auto"/>
         </w:rPr>
       </w:pPr>
-      <w:bookmarkStart w:id="17" w:name="_Toc5793912"/>
+      <w:bookmarkStart w:id="18" w:name="_Toc5976585"/>
       <w:r>
         <w:rPr>
           <w:color w:val="auto"/>
@@ -5832,7 +5911,7 @@
         </w:rPr>
         <w:t xml:space="preserve"> ()</w:t>
       </w:r>
-      <w:bookmarkEnd w:id="17"/>
+      <w:bookmarkEnd w:id="18"/>
     </w:p>
     <w:p>
       <w:r>
@@ -5961,7 +6040,7 @@
           <w:color w:val="auto"/>
         </w:rPr>
       </w:pPr>
-      <w:bookmarkStart w:id="18" w:name="_Toc5793913"/>
+      <w:bookmarkStart w:id="19" w:name="_Toc5976586"/>
       <w:r>
         <w:rPr>
           <w:color w:val="auto"/>
@@ -5974,7 +6053,7 @@
         </w:rPr>
         <w:t xml:space="preserve"> ()</w:t>
       </w:r>
-      <w:bookmarkEnd w:id="18"/>
+      <w:bookmarkEnd w:id="19"/>
     </w:p>
     <w:p>
       <w:r>
@@ -6044,7 +6123,10 @@
         <w:t>:</w:t>
       </w:r>
       <w:r>
-        <w:t xml:space="preserve"> type of value (Integer, String or Date)</w:t>
+        <w:t xml:space="preserve"> </w:t>
+      </w:r>
+      <w:r>
+        <w:t>the form of parameter</w:t>
       </w:r>
     </w:p>
     <w:p>
@@ -6065,7 +6147,7 @@
         <w:t>:</w:t>
       </w:r>
       <w:r>
-        <w:t xml:space="preserve"> the form of parameter</w:t>
+        <w:t xml:space="preserve"> </w:t>
       </w:r>
     </w:p>
     <w:p>
@@ -6139,7 +6221,19 @@
     <w:p>
       <w:r>
         <w:lastRenderedPageBreak/>
-        <w:t>For parameter “Equipment part number”, DataType = “XX XXX XXX XX” and Format = “Integer”</w:t>
+        <w:t xml:space="preserve">For parameter “Equipment part number”, </w:t>
+      </w:r>
+      <w:r>
+        <w:t xml:space="preserve">Format </w:t>
+      </w:r>
+      <w:r>
+        <w:t>= “</w:t>
+      </w:r>
+      <w:r>
+        <w:t>CHAR_XX_XXX_XXX_XX” and Format = “</w:t>
+      </w:r>
+      <w:r>
+        <w:t>”</w:t>
       </w:r>
     </w:p>
     <w:p>
@@ -6176,7 +6270,33 @@
           <w:shd w:val="clear" w:color="auto" w:fill="FFFFFF"/>
           <w:lang w:val="fr-FR"/>
         </w:rPr>
-        <w:t>TestIdent(”Equipement part number”, ”Integer”, ”XX XXX XXX XX”)</w:t>
+        <w:t>TestIdent(”Equipement part number”, ”Integer”, ”</w:t>
+      </w:r>
+      <w:r>
+        <w:rPr>
+          <w:rFonts w:ascii="Calibri" w:hAnsi="Calibri" w:cs="Calibri"/>
+          <w:b/>
+          <w:bCs/>
+          <w:color w:val="212121"/>
+          <w:sz w:val="20"/>
+          <w:szCs w:val="20"/>
+          <w:shd w:val="clear" w:color="auto" w:fill="FFFFFF"/>
+          <w:lang w:val="fr-FR"/>
+        </w:rPr>
+        <w:t>CHAR_XX_XXX_XXX_XX</w:t>
+      </w:r>
+      <w:r>
+        <w:rPr>
+          <w:rFonts w:ascii="Calibri" w:hAnsi="Calibri" w:cs="Calibri"/>
+          <w:b/>
+          <w:bCs/>
+          <w:color w:val="212121"/>
+          <w:sz w:val="20"/>
+          <w:szCs w:val="20"/>
+          <w:shd w:val="clear" w:color="auto" w:fill="FFFFFF"/>
+          <w:lang w:val="fr-FR"/>
+        </w:rPr>
+        <w:t>”)</w:t>
       </w:r>
     </w:p>
     <w:p>
@@ -6185,42 +6305,58 @@
         <w:ind w:firstLine="720"/>
       </w:pPr>
       <w:r>
-        <w:t xml:space="preserve">Functions </w:t>
+        <w:t xml:space="preserve">Function </w:t>
       </w:r>
       <w:r>
         <w:rPr>
           <w:b/>
         </w:rPr>
-        <w:t>IntegerFormat(DataType, value)</w:t>
-      </w:r>
-      <w:r>
-        <w:t xml:space="preserve"> and </w:t>
+        <w:t>CheckFormat</w:t>
       </w:r>
       <w:r>
         <w:rPr>
           <w:b/>
         </w:rPr>
-        <w:t>DateFormat(DateType, value)</w:t>
-      </w:r>
-      <w:r>
-        <w:t xml:space="preserve"> are used to</w:t>
-      </w:r>
-    </w:p>
-    <w:p>
-      <w:pPr>
-        <w:spacing w:after="0"/>
-      </w:pPr>
-      <w:r>
-        <w:t>creat</w:t>
-      </w:r>
-      <w:r>
-        <w:t xml:space="preserve">e </w:t>
-      </w:r>
-      <w:r>
-        <w:t>the r</w:t>
-      </w:r>
-      <w:r>
-        <w:t>egex pattern of ParamName value.</w:t>
+        <w:t>(</w:t>
+      </w:r>
+      <w:r>
+        <w:rPr>
+          <w:b/>
+        </w:rPr>
+        <w:t>Format</w:t>
+      </w:r>
+      <w:r>
+        <w:rPr>
+          <w:b/>
+        </w:rPr>
+        <w:t>, value)</w:t>
+      </w:r>
+      <w:r>
+        <w:t xml:space="preserve"> </w:t>
+      </w:r>
+      <w:r>
+        <w:t>is</w:t>
+      </w:r>
+      <w:r>
+        <w:t xml:space="preserve"> used to</w:t>
+      </w:r>
+      <w:r>
+        <w:t xml:space="preserve"> check</w:t>
+      </w:r>
+      <w:r>
+        <w:t xml:space="preserve"> </w:t>
+      </w:r>
+      <w:r>
+        <w:t xml:space="preserve">if </w:t>
+      </w:r>
+      <w:r>
+        <w:t>ParamName value</w:t>
+      </w:r>
+      <w:r>
+        <w:t xml:space="preserve"> has the given format</w:t>
+      </w:r>
+      <w:r>
+        <w:t>.</w:t>
       </w:r>
     </w:p>
     <w:p>
@@ -6322,14 +6458,14 @@
           <w:color w:val="auto"/>
         </w:rPr>
       </w:pPr>
-      <w:bookmarkStart w:id="19" w:name="_Toc5793914"/>
+      <w:bookmarkStart w:id="20" w:name="_Toc5976587"/>
       <w:r>
         <w:rPr>
           <w:color w:val="auto"/>
         </w:rPr>
         <w:t>TestDTC()</w:t>
       </w:r>
-      <w:bookmarkEnd w:id="19"/>
+      <w:bookmarkEnd w:id="20"/>
     </w:p>
     <w:p>
       <w:r>
@@ -6346,7 +6482,7 @@
           <w:color w:val="auto"/>
         </w:rPr>
       </w:pPr>
-      <w:bookmarkStart w:id="20" w:name="_Toc5793915"/>
+      <w:bookmarkStart w:id="21" w:name="_Toc5976588"/>
       <w:r>
         <w:rPr>
           <w:color w:val="auto"/>
@@ -6359,7 +6495,7 @@
         </w:rPr>
         <w:t xml:space="preserve"> ()</w:t>
       </w:r>
-      <w:bookmarkEnd w:id="20"/>
+      <w:bookmarkEnd w:id="21"/>
     </w:p>
     <w:p>
       <w:r>
@@ -6376,14 +6512,14 @@
           <w:color w:val="auto"/>
         </w:rPr>
       </w:pPr>
-      <w:bookmarkStart w:id="21" w:name="_Toc5793916"/>
+      <w:bookmarkStart w:id="22" w:name="_Toc5976589"/>
       <w:r>
         <w:rPr>
           <w:color w:val="auto"/>
         </w:rPr>
         <w:t>TestMP(ParamName, DataType, Format, Unit, Help)</w:t>
       </w:r>
-      <w:bookmarkEnd w:id="21"/>
+      <w:bookmarkEnd w:id="22"/>
     </w:p>
     <w:p>
       <w:r>
@@ -6444,7 +6580,7 @@
         <w:t>:</w:t>
       </w:r>
       <w:r>
-        <w:t xml:space="preserve"> the form of parameter</w:t>
+        <w:t xml:space="preserve"> </w:t>
       </w:r>
     </w:p>
     <w:p>
@@ -6465,7 +6601,10 @@
         <w:t>:</w:t>
       </w:r>
       <w:r>
-        <w:t xml:space="preserve"> type of value (Integer, String or Date)</w:t>
+        <w:t xml:space="preserve"> </w:t>
+      </w:r>
+      <w:r>
+        <w:t>the form of parameter</w:t>
       </w:r>
     </w:p>
     <w:p>
@@ -6679,7 +6818,7 @@
           <w:shd w:val="clear" w:color="auto" w:fill="FFFFFF"/>
           <w:lang w:val="fr-FR"/>
         </w:rPr>
-        <w:t>-XXX</w:t>
+        <w:t>NUMERIC_SIGNED</w:t>
       </w:r>
       <w:r>
         <w:rPr>
@@ -6692,7 +6831,7 @@
           <w:shd w:val="clear" w:color="auto" w:fill="FFFFFF"/>
           <w:lang w:val="fr-FR"/>
         </w:rPr>
-        <w:t>”</w:t>
+        <w:t xml:space="preserve"> </w:t>
       </w:r>
       <w:r>
         <w:rPr>
@@ -6705,7 +6844,7 @@
           <w:shd w:val="clear" w:color="auto" w:fill="FFFFFF"/>
           <w:lang w:val="fr-FR"/>
         </w:rPr>
-        <w:t xml:space="preserve">, </w:t>
+        <w:t>”</w:t>
       </w:r>
       <w:r>
         <w:rPr>
@@ -6718,7 +6857,7 @@
           <w:shd w:val="clear" w:color="auto" w:fill="FFFFFF"/>
           <w:lang w:val="fr-FR"/>
         </w:rPr>
-        <w:t xml:space="preserve">”Integer”, ” </w:t>
+        <w:t xml:space="preserve">, </w:t>
       </w:r>
       <w:r>
         <w:rPr>
@@ -6731,7 +6870,7 @@
           <w:shd w:val="clear" w:color="auto" w:fill="FFFFFF"/>
           <w:lang w:val="fr-FR"/>
         </w:rPr>
-        <w:t>°C</w:t>
+        <w:t>”</w:t>
       </w:r>
       <w:r>
         <w:rPr>
@@ -6744,7 +6883,7 @@
           <w:shd w:val="clear" w:color="auto" w:fill="FFFFFF"/>
           <w:lang w:val="fr-FR"/>
         </w:rPr>
-        <w:t>”</w:t>
+        <w:t xml:space="preserve"> </w:t>
       </w:r>
       <w:r>
         <w:rPr>
@@ -6757,7 +6896,7 @@
           <w:shd w:val="clear" w:color="auto" w:fill="FFFFFF"/>
           <w:lang w:val="fr-FR"/>
         </w:rPr>
-        <w:t xml:space="preserve">, </w:t>
+        <w:t xml:space="preserve">”, ” </w:t>
       </w:r>
       <w:r>
         <w:rPr>
@@ -6770,39 +6909,9 @@
           <w:shd w:val="clear" w:color="auto" w:fill="FFFFFF"/>
           <w:lang w:val="fr-FR"/>
         </w:rPr>
-        <w:t>””)</w:t>
-      </w:r>
-    </w:p>
-    <w:p>
-      <w:pPr>
-        <w:spacing w:after="0"/>
-        <w:ind w:firstLine="720"/>
-      </w:pPr>
-      <w:r>
-        <w:lastRenderedPageBreak/>
-        <w:t xml:space="preserve">Functions </w:t>
-      </w:r>
-      <w:r>
-        <w:rPr>
-          <w:b/>
-        </w:rPr>
-        <w:t>IntegerFormat(DataType, value)</w:t>
-      </w:r>
-      <w:r>
-        <w:t xml:space="preserve"> and </w:t>
-      </w:r>
-      <w:r>
-        <w:rPr>
-          <w:b/>
-        </w:rPr>
-        <w:t>DateFormat(DateType, value)</w:t>
-      </w:r>
-      <w:r>
-        <w:t xml:space="preserve"> are used to</w:t>
-      </w:r>
-    </w:p>
-    <w:p>
-      <w:pPr>
+        <w:t>°C</w:t>
+      </w:r>
+      <w:r>
         <w:rPr>
           <w:rFonts w:ascii="Calibri" w:hAnsi="Calibri" w:cs="Calibri"/>
           <w:b/>
@@ -6813,15 +6922,73 @@
           <w:shd w:val="clear" w:color="auto" w:fill="FFFFFF"/>
           <w:lang w:val="fr-FR"/>
         </w:rPr>
-      </w:pPr>
-      <w:r>
-        <w:t>creat</w:t>
-      </w:r>
-      <w:r>
-        <w:t xml:space="preserve">e </w:t>
-      </w:r>
-      <w:r>
-        <w:t>the regex pattern of ParamName value.</w:t>
+        <w:t>”</w:t>
+      </w:r>
+      <w:r>
+        <w:rPr>
+          <w:rFonts w:ascii="Calibri" w:hAnsi="Calibri" w:cs="Calibri"/>
+          <w:b/>
+          <w:bCs/>
+          <w:color w:val="212121"/>
+          <w:sz w:val="20"/>
+          <w:szCs w:val="20"/>
+          <w:shd w:val="clear" w:color="auto" w:fill="FFFFFF"/>
+          <w:lang w:val="fr-FR"/>
+        </w:rPr>
+        <w:t xml:space="preserve">, </w:t>
+      </w:r>
+      <w:r>
+        <w:rPr>
+          <w:rFonts w:ascii="Calibri" w:hAnsi="Calibri" w:cs="Calibri"/>
+          <w:b/>
+          <w:bCs/>
+          <w:color w:val="212121"/>
+          <w:sz w:val="20"/>
+          <w:szCs w:val="20"/>
+          <w:shd w:val="clear" w:color="auto" w:fill="FFFFFF"/>
+          <w:lang w:val="fr-FR"/>
+        </w:rPr>
+        <w:t>””)</w:t>
+      </w:r>
+    </w:p>
+    <w:p>
+      <w:pPr>
+        <w:spacing w:after="0"/>
+        <w:ind w:firstLine="720"/>
+      </w:pPr>
+      <w:r>
+        <w:lastRenderedPageBreak/>
+        <w:t xml:space="preserve">Function </w:t>
+      </w:r>
+      <w:r>
+        <w:rPr>
+          <w:b/>
+        </w:rPr>
+        <w:t>CheckFormat</w:t>
+      </w:r>
+      <w:r>
+        <w:rPr>
+          <w:b/>
+        </w:rPr>
+        <w:t>(</w:t>
+      </w:r>
+      <w:r>
+        <w:rPr>
+          <w:b/>
+        </w:rPr>
+        <w:t>Format</w:t>
+      </w:r>
+      <w:r>
+        <w:rPr>
+          <w:b/>
+        </w:rPr>
+        <w:t>, value)</w:t>
+      </w:r>
+      <w:r>
+        <w:t xml:space="preserve"> </w:t>
+      </w:r>
+      <w:r>
+        <w:t>is used to check if ParamName value has the given format.</w:t>
       </w:r>
     </w:p>
     <w:p/>
@@ -6897,14 +7064,14 @@
           <w:color w:val="auto"/>
         </w:rPr>
       </w:pPr>
-      <w:bookmarkStart w:id="22" w:name="_Toc5793917"/>
+      <w:bookmarkStart w:id="23" w:name="_Toc5976590"/>
       <w:r>
         <w:rPr>
           <w:color w:val="auto"/>
         </w:rPr>
         <w:t>Delay(Time)</w:t>
       </w:r>
-      <w:bookmarkEnd w:id="22"/>
+      <w:bookmarkEnd w:id="23"/>
     </w:p>
     <w:p>
       <w:pPr>
@@ -7073,7 +7240,7 @@
           <w:color w:val="auto"/>
         </w:rPr>
       </w:pPr>
-      <w:bookmarkStart w:id="23" w:name="_Toc5793918"/>
+      <w:bookmarkStart w:id="24" w:name="_Toc5976591"/>
       <w:r>
         <w:rPr>
           <w:color w:val="auto"/>
@@ -7086,7 +7253,7 @@
         </w:rPr>
         <w:t xml:space="preserve"> ()</w:t>
       </w:r>
-      <w:bookmarkEnd w:id="23"/>
+      <w:bookmarkEnd w:id="24"/>
     </w:p>
     <w:p>
       <w:r>
@@ -7772,23 +7939,7 @@
               <w:color w:val="FF0000"/>
               <w:sz w:val="16"/>
             </w:rPr>
-            <w:t>19/</w:t>
-          </w:r>
-          <w:r>
-            <w:rPr>
-              <w:b/>
-              <w:color w:val="FF0000"/>
-              <w:sz w:val="16"/>
-            </w:rPr>
-            <w:t>0</w:t>
-          </w:r>
-          <w:r>
-            <w:rPr>
-              <w:b/>
-              <w:color w:val="FF0000"/>
-              <w:sz w:val="16"/>
-            </w:rPr>
-            <w:t>2/2019</w:t>
+            <w:t>19/02/2019</w:t>
           </w:r>
         </w:p>
       </w:tc>
@@ -7837,7 +7988,7 @@
               <w:spacing w:val="-2"/>
               <w:sz w:val="16"/>
             </w:rPr>
-            <w:t>14</w:t>
+            <w:t>3</w:t>
           </w:r>
           <w:r>
             <w:rPr>
@@ -7886,7 +8037,7 @@
               <w:spacing w:val="-2"/>
               <w:sz w:val="16"/>
             </w:rPr>
-            <w:t>14</w:t>
+            <w:t>15</w:t>
           </w:r>
           <w:r>
             <w:rPr>

</xml_diff>